<commit_message>
Alm ost done with parent w1 cleaning. Just need to double check.
</commit_message>
<xml_diff>
--- a/assessments/Juntos Parent Q SPAN 10.4.17.docx
+++ b/assessments/Juntos Parent Q SPAN 10.4.17.docx
@@ -121,7 +121,6 @@
           <w:lang w:val="es-ES"/>
         </w:rPr>
       </w:pPr>
-      <w:bookmarkStart w:id="0" w:name="_GoBack"/>
       <w:r>
         <w:rPr>
           <w:rFonts w:ascii="Times New Roman" w:eastAsia="Times New Roman" w:hAnsi="Times New Roman" w:cs="Times New Roman"/>
@@ -132,20 +131,7 @@
           <w:szCs w:val="24"/>
           <w:lang w:val="es-ES"/>
         </w:rPr>
-        <w:t>ID de Familia</w:t>
-      </w:r>
-      <w:bookmarkEnd w:id="0"/>
-      <w:r>
-        <w:rPr>
-          <w:rFonts w:ascii="Times New Roman" w:eastAsia="Times New Roman" w:hAnsi="Times New Roman" w:cs="Times New Roman"/>
-          <w:b/>
-          <w:bCs/>
-          <w:color w:val="000000" w:themeColor="text1"/>
-          <w:sz w:val="24"/>
-          <w:szCs w:val="24"/>
-          <w:lang w:val="es-ES"/>
-        </w:rPr>
-        <w:t xml:space="preserve">: </w:t>
+        <w:t xml:space="preserve">ID de Familia: </w:t>
       </w:r>
       <w:r>
         <w:rPr>
@@ -22110,6 +22096,7 @@
           <w:lang w:val="es-ES"/>
         </w:rPr>
       </w:pPr>
+      <w:commentRangeStart w:id="0"/>
       <w:r>
         <w:rPr>
           <w:rFonts w:ascii="Times New Roman" w:eastAsia="Times New Roman" w:hAnsi="Times New Roman" w:cs="Times New Roman"/>
@@ -22186,6 +22173,13 @@
         </w:rPr>
         <w:tab/>
         <w:t>Número de niños (menores de 18): ___ ___</w:t>
+      </w:r>
+      <w:commentRangeEnd w:id="0"/>
+      <w:r>
+        <w:rPr>
+          <w:rStyle w:val="CommentReference"/>
+        </w:rPr>
+        <w:commentReference w:id="0"/>
       </w:r>
     </w:p>
     <w:p>
@@ -24130,8 +24124,8 @@
       </w:r>
     </w:p>
     <w:sectPr>
-      <w:footerReference w:type="default" r:id="rId10"/>
-      <w:footerReference w:type="first" r:id="rId11"/>
+      <w:footerReference w:type="default" r:id="rId12"/>
+      <w:footerReference w:type="first" r:id="rId13"/>
       <w:type w:val="continuous"/>
       <w:pgSz w:w="12240" w:h="15840"/>
       <w:pgMar w:top="1440" w:right="1440" w:bottom="1440" w:left="1350" w:header="720" w:footer="720" w:gutter="0"/>
@@ -24140,6 +24134,43 @@
     </w:sectPr>
   </w:body>
 </w:document>
+</file>
+
+<file path=word/comments.xml><?xml version="1.0" encoding="utf-8"?>
+<w:comments xmlns:wpc="http://schemas.microsoft.com/office/word/2010/wordprocessingCanvas" xmlns:cx="http://schemas.microsoft.com/office/drawing/2014/chartex" xmlns:mc="http://schemas.openxmlformats.org/markup-compatibility/2006" xmlns:o="urn:schemas-microsoft-com:office:office" xmlns:r="http://schemas.openxmlformats.org/officeDocument/2006/relationships" xmlns:m="http://schemas.openxmlformats.org/officeDocument/2006/math" xmlns:v="urn:schemas-microsoft-com:vml" xmlns:wp14="http://schemas.microsoft.com/office/word/2010/wordprocessingDrawing" xmlns:wp="http://schemas.openxmlformats.org/drawingml/2006/wordprocessingDrawing" xmlns:w10="urn:schemas-microsoft-com:office:word" xmlns:w="http://schemas.openxmlformats.org/wordprocessingml/2006/main" xmlns:w14="http://schemas.microsoft.com/office/word/2010/wordml" xmlns:w15="http://schemas.microsoft.com/office/word/2012/wordml" xmlns:w16se="http://schemas.microsoft.com/office/word/2015/wordml/symex" xmlns:wpg="http://schemas.microsoft.com/office/word/2010/wordprocessingGroup" xmlns:wpi="http://schemas.microsoft.com/office/word/2010/wordprocessingInk" xmlns:wne="http://schemas.microsoft.com/office/word/2006/wordml" xmlns:wps="http://schemas.microsoft.com/office/word/2010/wordprocessingShape" mc:Ignorable="w14 w15 w16se wp14">
+  <w:comment w:id="0" w:author="Alejandra G. I." w:date="2021-06-30T18:10:00Z" w:initials="AGI">
+    <w:p>
+      <w:pPr>
+        <w:pStyle w:val="CommentText"/>
+      </w:pPr>
+      <w:r>
+        <w:rPr>
+          <w:rStyle w:val="CommentReference"/>
+        </w:rPr>
+        <w:annotationRef/>
+      </w:r>
+      <w:r>
+        <w:t xml:space="preserve">Not consistent with </w:t>
+      </w:r>
+      <w:proofErr w:type="spellStart"/>
+      <w:r>
+        <w:t>Qualtrics</w:t>
+      </w:r>
+      <w:proofErr w:type="spellEnd"/>
+      <w:r>
+        <w:t xml:space="preserve"> survey</w:t>
+      </w:r>
+      <w:bookmarkStart w:id="1" w:name="_GoBack"/>
+      <w:bookmarkEnd w:id="1"/>
+    </w:p>
+  </w:comment>
+</w:comments>
+</file>
+
+<file path=word/commentsExtended.xml><?xml version="1.0" encoding="utf-8"?>
+<w15:commentsEx xmlns:wpc="http://schemas.microsoft.com/office/word/2010/wordprocessingCanvas" xmlns:cx="http://schemas.microsoft.com/office/drawing/2014/chartex" xmlns:mc="http://schemas.openxmlformats.org/markup-compatibility/2006" xmlns:o="urn:schemas-microsoft-com:office:office" xmlns:r="http://schemas.openxmlformats.org/officeDocument/2006/relationships" xmlns:m="http://schemas.openxmlformats.org/officeDocument/2006/math" xmlns:v="urn:schemas-microsoft-com:vml" xmlns:wp14="http://schemas.microsoft.com/office/word/2010/wordprocessingDrawing" xmlns:wp="http://schemas.openxmlformats.org/drawingml/2006/wordprocessingDrawing" xmlns:w10="urn:schemas-microsoft-com:office:word" xmlns:w="http://schemas.openxmlformats.org/wordprocessingml/2006/main" xmlns:w14="http://schemas.microsoft.com/office/word/2010/wordml" xmlns:w15="http://schemas.microsoft.com/office/word/2012/wordml" xmlns:w16se="http://schemas.microsoft.com/office/word/2015/wordml/symex" xmlns:wpg="http://schemas.microsoft.com/office/word/2010/wordprocessingGroup" xmlns:wpi="http://schemas.microsoft.com/office/word/2010/wordprocessingInk" xmlns:wne="http://schemas.microsoft.com/office/word/2006/wordml" xmlns:wps="http://schemas.microsoft.com/office/word/2010/wordprocessingShape" mc:Ignorable="w14 w15 w16se wp14">
+  <w15:commentEx w15:paraId="2087CF68" w15:done="0"/>
+</w15:commentsEx>
 </file>
 
 <file path=word/endnotes.xml><?xml version="1.0" encoding="utf-8"?>
@@ -30042,6 +30073,14 @@
   </w:num>
   <w:numIdMacAtCleanup w:val="45"/>
 </w:numbering>
+</file>
+
+<file path=word/people.xml><?xml version="1.0" encoding="utf-8"?>
+<w15:people xmlns:wpc="http://schemas.microsoft.com/office/word/2010/wordprocessingCanvas" xmlns:cx="http://schemas.microsoft.com/office/drawing/2014/chartex" xmlns:mc="http://schemas.openxmlformats.org/markup-compatibility/2006" xmlns:o="urn:schemas-microsoft-com:office:office" xmlns:r="http://schemas.openxmlformats.org/officeDocument/2006/relationships" xmlns:m="http://schemas.openxmlformats.org/officeDocument/2006/math" xmlns:v="urn:schemas-microsoft-com:vml" xmlns:wp14="http://schemas.microsoft.com/office/word/2010/wordprocessingDrawing" xmlns:wp="http://schemas.openxmlformats.org/drawingml/2006/wordprocessingDrawing" xmlns:w10="urn:schemas-microsoft-com:office:word" xmlns:w="http://schemas.openxmlformats.org/wordprocessingml/2006/main" xmlns:w14="http://schemas.microsoft.com/office/word/2010/wordml" xmlns:w15="http://schemas.microsoft.com/office/word/2012/wordml" xmlns:w16se="http://schemas.microsoft.com/office/word/2015/wordml/symex" xmlns:wpg="http://schemas.microsoft.com/office/word/2010/wordprocessingGroup" xmlns:wpi="http://schemas.microsoft.com/office/word/2010/wordprocessingInk" xmlns:wne="http://schemas.microsoft.com/office/word/2006/wordml" xmlns:wps="http://schemas.microsoft.com/office/word/2010/wordprocessingShape" mc:Ignorable="w14 w15 w16se wp14">
+  <w15:person w15:author="Alejandra G. I.">
+    <w15:presenceInfo w15:providerId="Windows Live" w15:userId="394a9865421c3de7"/>
+  </w15:person>
+</w15:people>
 </file>
 
 <file path=word/styles.xml><?xml version="1.0" encoding="utf-8"?>
@@ -31080,7 +31119,7 @@
 </file>
 
 <file path=customXml/itemProps1.xml><?xml version="1.0" encoding="utf-8"?>
-<ds:datastoreItem xmlns:ds="http://schemas.openxmlformats.org/officeDocument/2006/customXml" ds:itemID="{A7E0E7CB-EC90-46C5-9462-35335A2ACCC0}">
+<ds:datastoreItem xmlns:ds="http://schemas.openxmlformats.org/officeDocument/2006/customXml" ds:itemID="{6C1A6C6E-F74B-46FA-B167-8C928AC28B4E}">
   <ds:schemaRefs>
     <ds:schemaRef ds:uri="http://schemas.openxmlformats.org/officeDocument/2006/bibliography"/>
   </ds:schemaRefs>

</xml_diff>

<commit_message>
Finalized scales for home miscrosystem.
</commit_message>
<xml_diff>
--- a/assessments/Juntos Parent Q SPAN 10.4.17.docx
+++ b/assessments/Juntos Parent Q SPAN 10.4.17.docx
@@ -1,6 +1,6 @@
 
 <file path=word/document.xml><?xml version="1.0" encoding="utf-8"?>
-<w:document xmlns:wpc="http://schemas.microsoft.com/office/word/2010/wordprocessingCanvas" xmlns:cx="http://schemas.microsoft.com/office/drawing/2014/chartex" xmlns:mc="http://schemas.openxmlformats.org/markup-compatibility/2006" xmlns:o="urn:schemas-microsoft-com:office:office" xmlns:r="http://schemas.openxmlformats.org/officeDocument/2006/relationships" xmlns:m="http://schemas.openxmlformats.org/officeDocument/2006/math" xmlns:v="urn:schemas-microsoft-com:vml" xmlns:wp14="http://schemas.microsoft.com/office/word/2010/wordprocessingDrawing" xmlns:wp="http://schemas.openxmlformats.org/drawingml/2006/wordprocessingDrawing" xmlns:w10="urn:schemas-microsoft-com:office:word" xmlns:w="http://schemas.openxmlformats.org/wordprocessingml/2006/main" xmlns:w14="http://schemas.microsoft.com/office/word/2010/wordml" xmlns:w15="http://schemas.microsoft.com/office/word/2012/wordml" xmlns:w16se="http://schemas.microsoft.com/office/word/2015/wordml/symex" xmlns:wpg="http://schemas.microsoft.com/office/word/2010/wordprocessingGroup" xmlns:wpi="http://schemas.microsoft.com/office/word/2010/wordprocessingInk" xmlns:wne="http://schemas.microsoft.com/office/word/2006/wordml" xmlns:wps="http://schemas.microsoft.com/office/word/2010/wordprocessingShape" mc:Ignorable="w14 w15 w16se wp14">
+<w:document xmlns:wpc="http://schemas.microsoft.com/office/word/2010/wordprocessingCanvas" xmlns:cx="http://schemas.microsoft.com/office/drawing/2014/chartex" xmlns:cx1="http://schemas.microsoft.com/office/drawing/2015/9/8/chartex" xmlns:cx2="http://schemas.microsoft.com/office/drawing/2015/10/21/chartex" xmlns:cx3="http://schemas.microsoft.com/office/drawing/2016/5/9/chartex" xmlns:cx4="http://schemas.microsoft.com/office/drawing/2016/5/10/chartex" xmlns:cx5="http://schemas.microsoft.com/office/drawing/2016/5/11/chartex" xmlns:cx6="http://schemas.microsoft.com/office/drawing/2016/5/12/chartex" xmlns:cx7="http://schemas.microsoft.com/office/drawing/2016/5/13/chartex" xmlns:cx8="http://schemas.microsoft.com/office/drawing/2016/5/14/chartex" xmlns:mc="http://schemas.openxmlformats.org/markup-compatibility/2006" xmlns:aink="http://schemas.microsoft.com/office/drawing/2016/ink" xmlns:am3d="http://schemas.microsoft.com/office/drawing/2017/model3d" xmlns:o="urn:schemas-microsoft-com:office:office" xmlns:r="http://schemas.openxmlformats.org/officeDocument/2006/relationships" xmlns:m="http://schemas.openxmlformats.org/officeDocument/2006/math" xmlns:v="urn:schemas-microsoft-com:vml" xmlns:wp14="http://schemas.microsoft.com/office/word/2010/wordprocessingDrawing" xmlns:wp="http://schemas.openxmlformats.org/drawingml/2006/wordprocessingDrawing" xmlns:w10="urn:schemas-microsoft-com:office:word" xmlns:w="http://schemas.openxmlformats.org/wordprocessingml/2006/main" xmlns:w14="http://schemas.microsoft.com/office/word/2010/wordml" xmlns:w15="http://schemas.microsoft.com/office/word/2012/wordml" xmlns:w16cid="http://schemas.microsoft.com/office/word/2016/wordml/cid" xmlns:w16se="http://schemas.microsoft.com/office/word/2015/wordml/symex" xmlns:wpg="http://schemas.microsoft.com/office/word/2010/wordprocessingGroup" xmlns:wpi="http://schemas.microsoft.com/office/word/2010/wordprocessingInk" xmlns:wne="http://schemas.microsoft.com/office/word/2006/wordml" xmlns:wps="http://schemas.microsoft.com/office/word/2010/wordprocessingShape" mc:Ignorable="w14 w15 w16se w16cid wp14">
   <w:body>
     <w:p>
       <w:pPr>
@@ -5198,6 +5198,7 @@
           <w:i/>
           <w:sz w:val="24"/>
           <w:szCs w:val="24"/>
+          <w:highlight w:val="yellow"/>
           <w:u w:val="single"/>
           <w:lang w:val="es-ES"/>
         </w:rPr>
@@ -5209,6 +5210,7 @@
           <w:i/>
           <w:sz w:val="24"/>
           <w:szCs w:val="24"/>
+          <w:highlight w:val="yellow"/>
           <w:lang w:val="es-ES"/>
         </w:rPr>
         <w:t>Esta sección tiene que ver con su relación con la escuela de su joven, el sistema educativo, los maestros, los administradores y el personal. Responda que tan en acuerdo o en desacuerdo esta con cada declaración y si ha tomado medidas activas en estas áreas.</w:t>
@@ -5220,6 +5222,7 @@
           <w:i/>
           <w:sz w:val="24"/>
           <w:szCs w:val="24"/>
+          <w:highlight w:val="yellow"/>
           <w:u w:val="single"/>
           <w:lang w:val="es-ES"/>
         </w:rPr>
@@ -5235,6 +5238,7 @@
           <w:i/>
           <w:sz w:val="24"/>
           <w:szCs w:val="24"/>
+          <w:highlight w:val="yellow"/>
           <w:lang w:val="es-ES"/>
         </w:rPr>
       </w:pPr>
@@ -5252,6 +5256,7 @@
         <w:spacing w:before="0" w:beforeAutospacing="0" w:after="0" w:afterAutospacing="0"/>
         <w:textAlignment w:val="baseline"/>
         <w:rPr>
+          <w:highlight w:val="yellow"/>
           <w:lang w:val="es-ES"/>
         </w:rPr>
       </w:pPr>
@@ -5263,6 +5268,7 @@
           <w:bCs/>
           <w:spacing w:val="-4"/>
           <w:sz w:val="22"/>
+          <w:highlight w:val="yellow"/>
           <w:lang w:val="es-ES"/>
         </w:rPr>
         <w:tab/>
@@ -5276,6 +5282,7 @@
           <w:bCs/>
           <w:spacing w:val="-4"/>
           <w:sz w:val="22"/>
+          <w:highlight w:val="yellow"/>
           <w:lang w:val="es-ES"/>
         </w:rPr>
         <w:tab/>
@@ -5289,6 +5296,7 @@
           <w:bCs/>
           <w:spacing w:val="-4"/>
           <w:sz w:val="22"/>
+          <w:highlight w:val="yellow"/>
           <w:lang w:val="es-ES"/>
         </w:rPr>
         <w:tab/>
@@ -5302,6 +5310,7 @@
           <w:bCs/>
           <w:spacing w:val="-4"/>
           <w:sz w:val="22"/>
+          <w:highlight w:val="yellow"/>
           <w:lang w:val="es-ES"/>
         </w:rPr>
         <w:tab/>
@@ -5317,6 +5326,7 @@
           <w:i/>
           <w:sz w:val="24"/>
           <w:szCs w:val="24"/>
+          <w:highlight w:val="yellow"/>
           <w:lang w:val="es-ES"/>
         </w:rPr>
       </w:pPr>
@@ -5329,15 +5339,17 @@
           <w:b/>
           <w:sz w:val="24"/>
           <w:szCs w:val="24"/>
-          <w:lang w:val="es-ES"/>
-        </w:rPr>
-      </w:pPr>
-      <w:r>
-        <w:rPr>
-          <w:rFonts w:ascii="Times New Roman" w:eastAsia="Times New Roman" w:hAnsi="Times New Roman" w:cs="Times New Roman"/>
-          <w:b/>
-          <w:sz w:val="24"/>
-          <w:szCs w:val="24"/>
+          <w:highlight w:val="yellow"/>
+          <w:lang w:val="es-ES"/>
+        </w:rPr>
+      </w:pPr>
+      <w:r>
+        <w:rPr>
+          <w:rFonts w:ascii="Times New Roman" w:eastAsia="Times New Roman" w:hAnsi="Times New Roman" w:cs="Times New Roman"/>
+          <w:b/>
+          <w:sz w:val="24"/>
+          <w:szCs w:val="24"/>
+          <w:highlight w:val="yellow"/>
           <w:lang w:val="es-ES"/>
         </w:rPr>
         <w:t>En general, hago un esfuerzo para...</w:t>
@@ -5362,9 +5374,12 @@
           <w:bCs/>
           <w:spacing w:val="-4"/>
           <w:sz w:val="22"/>
-          <w:lang w:val="es-ES"/>
-        </w:rPr>
-      </w:pPr>
+          <w:highlight w:val="yellow"/>
+          <w:lang w:val="es-ES"/>
+        </w:rPr>
+      </w:pPr>
+      <w:bookmarkStart w:id="0" w:name="_GoBack"/>
+      <w:bookmarkEnd w:id="0"/>
     </w:p>
     <w:p>
       <w:pPr>
@@ -5383,14 +5398,16 @@
           <w:rFonts w:ascii="Times New Roman" w:eastAsia="Times New Roman" w:hAnsi="Times New Roman" w:cs="Times New Roman"/>
           <w:sz w:val="24"/>
           <w:szCs w:val="24"/>
-          <w:lang w:val="es-ES"/>
-        </w:rPr>
-      </w:pPr>
-      <w:r>
-        <w:rPr>
-          <w:rFonts w:ascii="Times New Roman" w:eastAsia="Times New Roman" w:hAnsi="Times New Roman" w:cs="Times New Roman"/>
-          <w:sz w:val="24"/>
-          <w:szCs w:val="24"/>
+          <w:highlight w:val="yellow"/>
+          <w:lang w:val="es-ES"/>
+        </w:rPr>
+      </w:pPr>
+      <w:r>
+        <w:rPr>
+          <w:rFonts w:ascii="Times New Roman" w:eastAsia="Times New Roman" w:hAnsi="Times New Roman" w:cs="Times New Roman"/>
+          <w:sz w:val="24"/>
+          <w:szCs w:val="24"/>
+          <w:highlight w:val="yellow"/>
           <w:lang w:val="es-ES"/>
         </w:rPr>
         <w:t xml:space="preserve">… conocer el personal y la administración de la </w:t>
@@ -5401,6 +5418,7 @@
           <w:rFonts w:ascii="Times New Roman" w:eastAsia="Times New Roman" w:hAnsi="Times New Roman" w:cs="Times New Roman"/>
           <w:sz w:val="24"/>
           <w:szCs w:val="24"/>
+          <w:highlight w:val="yellow"/>
           <w:lang w:val="es-ES"/>
         </w:rPr>
         <w:t>escuela  _</w:t>
@@ -5411,6 +5429,7 @@
           <w:rFonts w:ascii="Times New Roman" w:eastAsia="Times New Roman" w:hAnsi="Times New Roman" w:cs="Times New Roman"/>
           <w:sz w:val="24"/>
           <w:szCs w:val="24"/>
+          <w:highlight w:val="yellow"/>
           <w:lang w:val="es-ES"/>
         </w:rPr>
         <w:t xml:space="preserve">__ </w:t>
@@ -5431,14 +5450,16 @@
           <w:rFonts w:ascii="Times New Roman" w:eastAsia="Times New Roman" w:hAnsi="Times New Roman" w:cs="Times New Roman"/>
           <w:sz w:val="24"/>
           <w:szCs w:val="24"/>
-          <w:lang w:val="es-ES"/>
-        </w:rPr>
-      </w:pPr>
-      <w:r>
-        <w:rPr>
-          <w:rFonts w:ascii="Times New Roman" w:eastAsia="Times New Roman" w:hAnsi="Times New Roman" w:cs="Times New Roman"/>
-          <w:sz w:val="24"/>
-          <w:szCs w:val="24"/>
+          <w:highlight w:val="yellow"/>
+          <w:lang w:val="es-ES"/>
+        </w:rPr>
+      </w:pPr>
+      <w:r>
+        <w:rPr>
+          <w:rFonts w:ascii="Times New Roman" w:eastAsia="Times New Roman" w:hAnsi="Times New Roman" w:cs="Times New Roman"/>
+          <w:sz w:val="24"/>
+          <w:szCs w:val="24"/>
+          <w:highlight w:val="yellow"/>
           <w:lang w:val="es-ES"/>
         </w:rPr>
         <w:t xml:space="preserve">… conocer al menos uno de los maestros de mi joven ____ </w:t>
@@ -5459,14 +5480,16 @@
           <w:rFonts w:ascii="Times New Roman" w:eastAsia="Times New Roman" w:hAnsi="Times New Roman" w:cs="Times New Roman"/>
           <w:sz w:val="24"/>
           <w:szCs w:val="24"/>
-          <w:lang w:val="es-ES"/>
-        </w:rPr>
-      </w:pPr>
-      <w:r>
-        <w:rPr>
-          <w:rFonts w:ascii="Times New Roman" w:eastAsia="Times New Roman" w:hAnsi="Times New Roman" w:cs="Times New Roman"/>
-          <w:sz w:val="24"/>
-          <w:szCs w:val="24"/>
+          <w:highlight w:val="yellow"/>
+          <w:lang w:val="es-ES"/>
+        </w:rPr>
+      </w:pPr>
+      <w:r>
+        <w:rPr>
+          <w:rFonts w:ascii="Times New Roman" w:eastAsia="Times New Roman" w:hAnsi="Times New Roman" w:cs="Times New Roman"/>
+          <w:sz w:val="24"/>
+          <w:szCs w:val="24"/>
+          <w:highlight w:val="yellow"/>
           <w:lang w:val="es-ES"/>
         </w:rPr>
         <w:t xml:space="preserve">… entender las reglas y pólizas de la </w:t>
@@ -5477,6 +5500,7 @@
           <w:rFonts w:ascii="Times New Roman" w:eastAsia="Times New Roman" w:hAnsi="Times New Roman" w:cs="Times New Roman"/>
           <w:sz w:val="24"/>
           <w:szCs w:val="24"/>
+          <w:highlight w:val="yellow"/>
           <w:lang w:val="es-ES"/>
         </w:rPr>
         <w:t>escuela  _</w:t>
@@ -5487,6 +5511,7 @@
           <w:rFonts w:ascii="Times New Roman" w:eastAsia="Times New Roman" w:hAnsi="Times New Roman" w:cs="Times New Roman"/>
           <w:sz w:val="24"/>
           <w:szCs w:val="24"/>
+          <w:highlight w:val="yellow"/>
           <w:lang w:val="es-ES"/>
         </w:rPr>
         <w:t xml:space="preserve">___ </w:t>
@@ -5507,14 +5532,16 @@
           <w:rFonts w:ascii="Times New Roman" w:eastAsia="Times New Roman" w:hAnsi="Times New Roman" w:cs="Times New Roman"/>
           <w:sz w:val="24"/>
           <w:szCs w:val="24"/>
-          <w:lang w:val="es-ES"/>
-        </w:rPr>
-      </w:pPr>
-      <w:r>
-        <w:rPr>
-          <w:rFonts w:ascii="Times New Roman" w:eastAsia="Times New Roman" w:hAnsi="Times New Roman" w:cs="Times New Roman"/>
-          <w:sz w:val="24"/>
-          <w:szCs w:val="24"/>
+          <w:highlight w:val="yellow"/>
+          <w:lang w:val="es-ES"/>
+        </w:rPr>
+      </w:pPr>
+      <w:r>
+        <w:rPr>
+          <w:rFonts w:ascii="Times New Roman" w:eastAsia="Times New Roman" w:hAnsi="Times New Roman" w:cs="Times New Roman"/>
+          <w:sz w:val="24"/>
+          <w:szCs w:val="24"/>
+          <w:highlight w:val="yellow"/>
           <w:lang w:val="es-ES"/>
         </w:rPr>
         <w:t xml:space="preserve">… informarme sobre mis derechos como padre ____ </w:t>
@@ -5535,14 +5562,16 @@
           <w:rFonts w:ascii="Times New Roman" w:eastAsia="Times New Roman" w:hAnsi="Times New Roman" w:cs="Times New Roman"/>
           <w:sz w:val="24"/>
           <w:szCs w:val="24"/>
-          <w:lang w:val="es-ES"/>
-        </w:rPr>
-      </w:pPr>
-      <w:r>
-        <w:rPr>
-          <w:rFonts w:ascii="Times New Roman" w:eastAsia="Times New Roman" w:hAnsi="Times New Roman" w:cs="Times New Roman"/>
-          <w:sz w:val="24"/>
-          <w:szCs w:val="24"/>
+          <w:highlight w:val="yellow"/>
+          <w:lang w:val="es-ES"/>
+        </w:rPr>
+      </w:pPr>
+      <w:r>
+        <w:rPr>
+          <w:rFonts w:ascii="Times New Roman" w:eastAsia="Times New Roman" w:hAnsi="Times New Roman" w:cs="Times New Roman"/>
+          <w:sz w:val="24"/>
+          <w:szCs w:val="24"/>
+          <w:highlight w:val="yellow"/>
           <w:lang w:val="es-ES"/>
         </w:rPr>
         <w:t>… aprender sobre el sistema educativo en este estado ____</w:t>
@@ -5563,32 +5592,26 @@
           <w:rFonts w:ascii="Times New Roman" w:eastAsia="Times New Roman" w:hAnsi="Times New Roman" w:cs="Times New Roman"/>
           <w:sz w:val="24"/>
           <w:szCs w:val="24"/>
-          <w:lang w:val="es-ES"/>
-        </w:rPr>
-      </w:pPr>
-      <w:r>
-        <w:rPr>
-          <w:rFonts w:ascii="Times New Roman" w:eastAsia="Times New Roman" w:hAnsi="Times New Roman" w:cs="Times New Roman"/>
-          <w:sz w:val="24"/>
-          <w:szCs w:val="24"/>
-          <w:lang w:val="es-ES"/>
-        </w:rPr>
-        <w:t>… entender la diferencia entre obtener un GED, graduarse con un diploma</w:t>
-      </w:r>
-      <w:r>
-        <w:rPr>
-          <w:rFonts w:ascii="Times New Roman" w:eastAsia="Times New Roman" w:hAnsi="Times New Roman" w:cs="Times New Roman"/>
-          <w:sz w:val="24"/>
-          <w:szCs w:val="24"/>
-          <w:lang w:val="es-ES"/>
-        </w:rPr>
-        <w:t xml:space="preserve"> </w:t>
-      </w:r>
-      <w:r>
-        <w:rPr>
-          <w:rFonts w:ascii="Times New Roman" w:eastAsia="Times New Roman" w:hAnsi="Times New Roman" w:cs="Times New Roman"/>
-          <w:sz w:val="24"/>
-          <w:szCs w:val="24"/>
+          <w:highlight w:val="yellow"/>
+          <w:lang w:val="es-ES"/>
+        </w:rPr>
+      </w:pPr>
+      <w:r>
+        <w:rPr>
+          <w:rFonts w:ascii="Times New Roman" w:eastAsia="Times New Roman" w:hAnsi="Times New Roman" w:cs="Times New Roman"/>
+          <w:sz w:val="24"/>
+          <w:szCs w:val="24"/>
+          <w:highlight w:val="yellow"/>
+          <w:lang w:val="es-ES"/>
+        </w:rPr>
+        <w:t xml:space="preserve">… entender la diferencia entre obtener un GED, graduarse con un diploma </w:t>
+      </w:r>
+      <w:r>
+        <w:rPr>
+          <w:rFonts w:ascii="Times New Roman" w:eastAsia="Times New Roman" w:hAnsi="Times New Roman" w:cs="Times New Roman"/>
+          <w:sz w:val="24"/>
+          <w:szCs w:val="24"/>
+          <w:highlight w:val="yellow"/>
           <w:lang w:val="es-ES"/>
         </w:rPr>
         <w:t>estándar</w:t>
@@ -5598,36 +5621,10 @@
           <w:rFonts w:ascii="Times New Roman" w:eastAsia="Times New Roman" w:hAnsi="Times New Roman" w:cs="Times New Roman"/>
           <w:sz w:val="24"/>
           <w:szCs w:val="24"/>
-          <w:lang w:val="es-ES"/>
-        </w:rPr>
-        <w:t xml:space="preserve"> de la escuela secundaria, o con un diploma de una secundaria internaciona</w:t>
-      </w:r>
-      <w:r>
-        <w:rPr>
-          <w:rFonts w:ascii="Times New Roman" w:eastAsia="Times New Roman" w:hAnsi="Times New Roman" w:cs="Times New Roman"/>
-          <w:sz w:val="24"/>
-          <w:szCs w:val="24"/>
-          <w:lang w:val="es-ES"/>
-        </w:rPr>
-        <w:t xml:space="preserve">l o con un diploma de </w:t>
-      </w:r>
-      <w:r>
-        <w:rPr>
-          <w:rFonts w:ascii="Times New Roman" w:eastAsia="Times New Roman" w:hAnsi="Times New Roman" w:cs="Times New Roman"/>
-          <w:sz w:val="24"/>
-          <w:szCs w:val="24"/>
-          <w:lang w:val="es-ES"/>
-        </w:rPr>
-        <w:t>B</w:t>
-      </w:r>
-      <w:r>
-        <w:rPr>
-          <w:rFonts w:ascii="Times New Roman" w:eastAsia="Times New Roman" w:hAnsi="Times New Roman" w:cs="Times New Roman"/>
-          <w:sz w:val="24"/>
-          <w:szCs w:val="24"/>
-          <w:lang w:val="es-ES"/>
-        </w:rPr>
-        <w:t xml:space="preserve">achillerato </w:t>
+          <w:highlight w:val="yellow"/>
+          <w:lang w:val="es-ES"/>
+        </w:rPr>
+        <w:t xml:space="preserve"> de la escuela secundaria, o con un diploma de una secundaria internacional o con un diploma de Bachillerato </w:t>
       </w:r>
       <w:proofErr w:type="gramStart"/>
       <w:r>
@@ -5635,18 +5632,10 @@
           <w:rFonts w:ascii="Times New Roman" w:eastAsia="Times New Roman" w:hAnsi="Times New Roman" w:cs="Times New Roman"/>
           <w:sz w:val="24"/>
           <w:szCs w:val="24"/>
-          <w:lang w:val="es-ES"/>
-        </w:rPr>
-        <w:t>I</w:t>
-      </w:r>
-      <w:r>
-        <w:rPr>
-          <w:rFonts w:ascii="Times New Roman" w:eastAsia="Times New Roman" w:hAnsi="Times New Roman" w:cs="Times New Roman"/>
-          <w:sz w:val="24"/>
-          <w:szCs w:val="24"/>
-          <w:lang w:val="es-ES"/>
-        </w:rPr>
-        <w:t>nternacional._</w:t>
+          <w:highlight w:val="yellow"/>
+          <w:lang w:val="es-ES"/>
+        </w:rPr>
+        <w:t>Internacional._</w:t>
       </w:r>
       <w:proofErr w:type="gramEnd"/>
       <w:r>
@@ -5654,6 +5643,7 @@
           <w:rFonts w:ascii="Times New Roman" w:eastAsia="Times New Roman" w:hAnsi="Times New Roman" w:cs="Times New Roman"/>
           <w:sz w:val="24"/>
           <w:szCs w:val="24"/>
+          <w:highlight w:val="yellow"/>
           <w:lang w:val="es-ES"/>
         </w:rPr>
         <w:t xml:space="preserve">___ </w:t>
@@ -5674,14 +5664,16 @@
           <w:rFonts w:ascii="Times New Roman" w:eastAsia="Times New Roman" w:hAnsi="Times New Roman" w:cs="Times New Roman"/>
           <w:sz w:val="24"/>
           <w:szCs w:val="24"/>
-          <w:lang w:val="es-ES"/>
-        </w:rPr>
-      </w:pPr>
-      <w:r>
-        <w:rPr>
-          <w:rFonts w:ascii="Times New Roman" w:eastAsia="Times New Roman" w:hAnsi="Times New Roman" w:cs="Times New Roman"/>
-          <w:sz w:val="24"/>
-          <w:szCs w:val="24"/>
+          <w:highlight w:val="yellow"/>
+          <w:lang w:val="es-ES"/>
+        </w:rPr>
+      </w:pPr>
+      <w:r>
+        <w:rPr>
+          <w:rFonts w:ascii="Times New Roman" w:eastAsia="Times New Roman" w:hAnsi="Times New Roman" w:cs="Times New Roman"/>
+          <w:sz w:val="24"/>
+          <w:szCs w:val="24"/>
+          <w:highlight w:val="yellow"/>
           <w:lang w:val="es-ES"/>
         </w:rPr>
         <w:t xml:space="preserve">… involucrarse en las actividades escolares, en el salón de clase, y/u otras maneras (por ejemplo, organizaciones de padres, trabajo voluntario, etc.) </w:t>
@@ -5702,14 +5694,16 @@
           <w:rFonts w:ascii="Times New Roman" w:eastAsia="Times New Roman" w:hAnsi="Times New Roman" w:cs="Times New Roman"/>
           <w:sz w:val="24"/>
           <w:szCs w:val="24"/>
-          <w:lang w:val="es-ES"/>
-        </w:rPr>
-      </w:pPr>
-      <w:r>
-        <w:rPr>
-          <w:rFonts w:ascii="Times New Roman" w:eastAsia="Times New Roman" w:hAnsi="Times New Roman" w:cs="Times New Roman"/>
-          <w:sz w:val="24"/>
-          <w:szCs w:val="24"/>
+          <w:highlight w:val="yellow"/>
+          <w:lang w:val="es-ES"/>
+        </w:rPr>
+      </w:pPr>
+      <w:r>
+        <w:rPr>
+          <w:rFonts w:ascii="Times New Roman" w:eastAsia="Times New Roman" w:hAnsi="Times New Roman" w:cs="Times New Roman"/>
+          <w:sz w:val="24"/>
+          <w:szCs w:val="24"/>
+          <w:highlight w:val="yellow"/>
           <w:lang w:val="es-ES"/>
         </w:rPr>
         <w:t>… tener conversaciones con los otros padres para obtener información o aprender acerca de los recursos en la escuela. ____</w:t>
@@ -5730,14 +5724,16 @@
           <w:rFonts w:ascii="Times New Roman" w:eastAsia="Times New Roman" w:hAnsi="Times New Roman" w:cs="Times New Roman"/>
           <w:sz w:val="24"/>
           <w:szCs w:val="24"/>
-          <w:lang w:val="es-ES"/>
-        </w:rPr>
-      </w:pPr>
-      <w:r>
-        <w:rPr>
-          <w:rFonts w:ascii="Times New Roman" w:eastAsia="Times New Roman" w:hAnsi="Times New Roman" w:cs="Times New Roman"/>
-          <w:sz w:val="24"/>
-          <w:szCs w:val="24"/>
+          <w:highlight w:val="yellow"/>
+          <w:lang w:val="es-ES"/>
+        </w:rPr>
+      </w:pPr>
+      <w:r>
+        <w:rPr>
+          <w:rFonts w:ascii="Times New Roman" w:eastAsia="Times New Roman" w:hAnsi="Times New Roman" w:cs="Times New Roman"/>
+          <w:sz w:val="24"/>
+          <w:szCs w:val="24"/>
+          <w:highlight w:val="yellow"/>
           <w:lang w:val="es-ES"/>
         </w:rPr>
         <w:t>…contactar los otros padres para obtener apoyo. ____</w:t>
@@ -5758,35 +5754,19 @@
           <w:rFonts w:ascii="Times New Roman" w:eastAsia="Times New Roman" w:hAnsi="Times New Roman" w:cs="Times New Roman"/>
           <w:sz w:val="24"/>
           <w:szCs w:val="24"/>
-          <w:lang w:val="es-ES"/>
-        </w:rPr>
-      </w:pPr>
-      <w:r>
-        <w:rPr>
-          <w:rFonts w:ascii="Times New Roman" w:eastAsia="Times New Roman" w:hAnsi="Times New Roman" w:cs="Times New Roman"/>
-          <w:sz w:val="24"/>
-          <w:szCs w:val="24"/>
-          <w:lang w:val="es-ES"/>
-        </w:rPr>
-        <w:t xml:space="preserve">…entender la trayectoria hacia la preparación </w:t>
-      </w:r>
-      <w:r>
-        <w:rPr>
-          <w:rFonts w:ascii="Times New Roman" w:eastAsia="Times New Roman" w:hAnsi="Times New Roman" w:cs="Times New Roman"/>
-          <w:sz w:val="24"/>
-          <w:szCs w:val="24"/>
-          <w:lang w:val="es-ES"/>
-        </w:rPr>
-        <w:t xml:space="preserve">a la </w:t>
-      </w:r>
-      <w:r>
-        <w:rPr>
-          <w:rFonts w:ascii="Times New Roman" w:eastAsia="Times New Roman" w:hAnsi="Times New Roman" w:cs="Times New Roman"/>
-          <w:sz w:val="24"/>
-          <w:szCs w:val="24"/>
-          <w:lang w:val="es-ES"/>
-        </w:rPr>
-        <w:t>universidad y para una carrera ____</w:t>
+          <w:highlight w:val="yellow"/>
+          <w:lang w:val="es-ES"/>
+        </w:rPr>
+      </w:pPr>
+      <w:r>
+        <w:rPr>
+          <w:rFonts w:ascii="Times New Roman" w:eastAsia="Times New Roman" w:hAnsi="Times New Roman" w:cs="Times New Roman"/>
+          <w:sz w:val="24"/>
+          <w:szCs w:val="24"/>
+          <w:highlight w:val="yellow"/>
+          <w:lang w:val="es-ES"/>
+        </w:rPr>
+        <w:t>…entender la trayectoria hacia la preparación a la universidad y para una carrera ____</w:t>
       </w:r>
     </w:p>
     <w:p>
@@ -5806,14 +5786,16 @@
           <w:rFonts w:ascii="Times New Roman" w:eastAsia="Times New Roman" w:hAnsi="Times New Roman" w:cs="Times New Roman"/>
           <w:sz w:val="24"/>
           <w:szCs w:val="24"/>
-          <w:lang w:val="es-ES"/>
-        </w:rPr>
-      </w:pPr>
-      <w:r>
-        <w:rPr>
-          <w:rFonts w:ascii="Times New Roman" w:eastAsia="Times New Roman" w:hAnsi="Times New Roman" w:cs="Times New Roman"/>
-          <w:sz w:val="24"/>
-          <w:szCs w:val="24"/>
+          <w:highlight w:val="yellow"/>
+          <w:lang w:val="es-ES"/>
+        </w:rPr>
+      </w:pPr>
+      <w:r>
+        <w:rPr>
+          <w:rFonts w:ascii="Times New Roman" w:eastAsia="Times New Roman" w:hAnsi="Times New Roman" w:cs="Times New Roman"/>
+          <w:sz w:val="24"/>
+          <w:szCs w:val="24"/>
+          <w:highlight w:val="yellow"/>
           <w:lang w:val="es-ES"/>
         </w:rPr>
         <w:t>… asistir a la conferencia de padres y maestros cuando esté disponible. _____ </w:t>
@@ -5827,6 +5809,7 @@
           <w:rFonts w:ascii="Times New Roman" w:eastAsia="Times New Roman" w:hAnsi="Times New Roman" w:cs="Times New Roman"/>
           <w:sz w:val="24"/>
           <w:szCs w:val="24"/>
+          <w:highlight w:val="yellow"/>
           <w:lang w:val="es-ES"/>
         </w:rPr>
       </w:pPr>
@@ -5839,15 +5822,17 @@
           <w:b/>
           <w:sz w:val="24"/>
           <w:szCs w:val="24"/>
-          <w:lang w:val="es-ES"/>
-        </w:rPr>
-      </w:pPr>
-      <w:r>
-        <w:rPr>
-          <w:rFonts w:ascii="Times New Roman" w:hAnsi="Times New Roman" w:cs="Times New Roman"/>
-          <w:b/>
-          <w:sz w:val="24"/>
-          <w:szCs w:val="24"/>
+          <w:highlight w:val="yellow"/>
+          <w:lang w:val="es-ES"/>
+        </w:rPr>
+      </w:pPr>
+      <w:r>
+        <w:rPr>
+          <w:rFonts w:ascii="Times New Roman" w:hAnsi="Times New Roman" w:cs="Times New Roman"/>
+          <w:b/>
+          <w:sz w:val="24"/>
+          <w:szCs w:val="24"/>
+          <w:highlight w:val="yellow"/>
           <w:lang w:val="es-ES"/>
         </w:rPr>
         <w:t>En general, estoy segura/o de que…</w:t>
@@ -5865,14 +5850,16 @@
           <w:rFonts w:ascii="Times New Roman" w:hAnsi="Times New Roman" w:cs="Times New Roman"/>
           <w:sz w:val="24"/>
           <w:szCs w:val="24"/>
-          <w:lang w:val="es-ES"/>
-        </w:rPr>
-      </w:pPr>
-      <w:r>
-        <w:rPr>
-          <w:rFonts w:ascii="Times New Roman" w:hAnsi="Times New Roman" w:cs="Times New Roman"/>
-          <w:sz w:val="24"/>
-          <w:szCs w:val="24"/>
+          <w:highlight w:val="yellow"/>
+          <w:lang w:val="es-ES"/>
+        </w:rPr>
+      </w:pPr>
+      <w:r>
+        <w:rPr>
+          <w:rFonts w:ascii="Times New Roman" w:hAnsi="Times New Roman" w:cs="Times New Roman"/>
+          <w:sz w:val="24"/>
+          <w:szCs w:val="24"/>
+          <w:highlight w:val="yellow"/>
           <w:lang w:val="es-ES"/>
         </w:rPr>
         <w:t>…yo entiendo cómo funciona la escuela de mi joven. ____</w:t>
@@ -5890,14 +5877,16 @@
           <w:rFonts w:ascii="Times New Roman" w:hAnsi="Times New Roman" w:cs="Times New Roman"/>
           <w:sz w:val="24"/>
           <w:szCs w:val="24"/>
-          <w:lang w:val="es-ES"/>
-        </w:rPr>
-      </w:pPr>
-      <w:r>
-        <w:rPr>
-          <w:rFonts w:ascii="Times New Roman" w:hAnsi="Times New Roman" w:cs="Times New Roman"/>
-          <w:sz w:val="24"/>
-          <w:szCs w:val="24"/>
+          <w:highlight w:val="yellow"/>
+          <w:lang w:val="es-ES"/>
+        </w:rPr>
+      </w:pPr>
+      <w:r>
+        <w:rPr>
+          <w:rFonts w:ascii="Times New Roman" w:hAnsi="Times New Roman" w:cs="Times New Roman"/>
+          <w:sz w:val="24"/>
+          <w:szCs w:val="24"/>
+          <w:highlight w:val="yellow"/>
           <w:lang w:val="es-ES"/>
         </w:rPr>
         <w:lastRenderedPageBreak/>
@@ -5909,6 +5898,7 @@
           <w:rFonts w:ascii="Times New Roman" w:hAnsi="Times New Roman" w:cs="Times New Roman"/>
           <w:sz w:val="24"/>
           <w:szCs w:val="24"/>
+          <w:highlight w:val="yellow"/>
           <w:lang w:val="es-ES"/>
         </w:rPr>
         <w:t>escuela._</w:t>
@@ -5919,6 +5909,7 @@
           <w:rFonts w:ascii="Times New Roman" w:hAnsi="Times New Roman" w:cs="Times New Roman"/>
           <w:sz w:val="24"/>
           <w:szCs w:val="24"/>
+          <w:highlight w:val="yellow"/>
           <w:lang w:val="es-ES"/>
         </w:rPr>
         <w:t>__</w:t>
@@ -5936,14 +5927,16 @@
           <w:rFonts w:ascii="Times New Roman" w:hAnsi="Times New Roman" w:cs="Times New Roman"/>
           <w:sz w:val="24"/>
           <w:szCs w:val="24"/>
-          <w:lang w:val="es-ES"/>
-        </w:rPr>
-      </w:pPr>
-      <w:r>
-        <w:rPr>
-          <w:rFonts w:ascii="Times New Roman" w:eastAsia="Times New Roman" w:hAnsi="Times New Roman" w:cs="Times New Roman"/>
-          <w:sz w:val="24"/>
-          <w:szCs w:val="24"/>
+          <w:highlight w:val="yellow"/>
+          <w:lang w:val="es-ES"/>
+        </w:rPr>
+      </w:pPr>
+      <w:r>
+        <w:rPr>
+          <w:rFonts w:ascii="Times New Roman" w:eastAsia="Times New Roman" w:hAnsi="Times New Roman" w:cs="Times New Roman"/>
+          <w:sz w:val="24"/>
+          <w:szCs w:val="24"/>
+          <w:highlight w:val="yellow"/>
           <w:lang w:val="es-ES"/>
         </w:rPr>
         <w:t>…puedo trabajar con la escuela para encontrar una solución positiva si surge un conflicto o un problema que involucre a mi joven en la escuela.</w:t>
@@ -5953,6 +5946,7 @@
           <w:rFonts w:ascii="Times New Roman" w:hAnsi="Times New Roman" w:cs="Times New Roman"/>
           <w:sz w:val="24"/>
           <w:szCs w:val="24"/>
+          <w:highlight w:val="yellow"/>
           <w:lang w:val="es-ES"/>
         </w:rPr>
         <w:t xml:space="preserve"> ____</w:t>
@@ -5970,14 +5964,16 @@
           <w:rFonts w:ascii="Times New Roman" w:hAnsi="Times New Roman" w:cs="Times New Roman"/>
           <w:sz w:val="24"/>
           <w:szCs w:val="24"/>
-          <w:lang w:val="es-ES"/>
-        </w:rPr>
-      </w:pPr>
-      <w:r>
-        <w:rPr>
-          <w:rFonts w:ascii="Times New Roman" w:hAnsi="Times New Roman" w:cs="Times New Roman"/>
-          <w:sz w:val="24"/>
-          <w:szCs w:val="24"/>
+          <w:highlight w:val="yellow"/>
+          <w:lang w:val="es-ES"/>
+        </w:rPr>
+      </w:pPr>
+      <w:r>
+        <w:rPr>
+          <w:rFonts w:ascii="Times New Roman" w:hAnsi="Times New Roman" w:cs="Times New Roman"/>
+          <w:sz w:val="24"/>
+          <w:szCs w:val="24"/>
+          <w:highlight w:val="yellow"/>
           <w:lang w:val="es-ES"/>
         </w:rPr>
         <w:t>…estoy ayudando a mi joven hacer bien en la escuela. ____</w:t>
@@ -5995,14 +5991,16 @@
           <w:rFonts w:ascii="Times New Roman" w:hAnsi="Times New Roman" w:cs="Times New Roman"/>
           <w:sz w:val="24"/>
           <w:szCs w:val="24"/>
-          <w:lang w:val="es-ES"/>
-        </w:rPr>
-      </w:pPr>
-      <w:r>
-        <w:rPr>
-          <w:rFonts w:ascii="Times New Roman" w:hAnsi="Times New Roman" w:cs="Times New Roman"/>
-          <w:sz w:val="24"/>
-          <w:szCs w:val="24"/>
+          <w:highlight w:val="yellow"/>
+          <w:lang w:val="es-ES"/>
+        </w:rPr>
+      </w:pPr>
+      <w:r>
+        <w:rPr>
+          <w:rFonts w:ascii="Times New Roman" w:hAnsi="Times New Roman" w:cs="Times New Roman"/>
+          <w:sz w:val="24"/>
+          <w:szCs w:val="24"/>
+          <w:highlight w:val="yellow"/>
           <w:lang w:val="es-ES"/>
         </w:rPr>
         <w:t>… estoy ayudando a mi joven prepararse para sus futuras metas de educación y carrera. ____</w:t>
@@ -6017,6 +6015,7 @@
           <w:i/>
           <w:sz w:val="24"/>
           <w:szCs w:val="24"/>
+          <w:highlight w:val="yellow"/>
           <w:u w:val="single"/>
           <w:lang w:val="es-ES"/>
         </w:rPr>
@@ -6028,6 +6027,7 @@
           <w:i/>
           <w:sz w:val="24"/>
           <w:szCs w:val="24"/>
+          <w:highlight w:val="yellow"/>
           <w:lang w:val="es-ES"/>
         </w:rPr>
         <w:t>La siguiente sección hace preguntas acerca de cómo se siente acerca de la escuela como padre y como miembro de esta comunidad escolar.</w:t>
@@ -6039,6 +6039,7 @@
           <w:i/>
           <w:sz w:val="24"/>
           <w:szCs w:val="24"/>
+          <w:highlight w:val="yellow"/>
           <w:lang w:val="es-ES"/>
         </w:rPr>
         <w:t xml:space="preserve"> </w:t>
@@ -6050,6 +6051,7 @@
           <w:i/>
           <w:sz w:val="24"/>
           <w:szCs w:val="24"/>
+          <w:highlight w:val="yellow"/>
           <w:u w:val="single"/>
           <w:lang w:val="es-ES"/>
         </w:rPr>
@@ -6069,6 +6071,7 @@
         <w:spacing w:before="0" w:beforeAutospacing="0" w:after="0" w:afterAutospacing="0"/>
         <w:textAlignment w:val="baseline"/>
         <w:rPr>
+          <w:highlight w:val="yellow"/>
           <w:lang w:val="es-ES"/>
         </w:rPr>
       </w:pPr>
@@ -6080,6 +6083,7 @@
           <w:bCs/>
           <w:spacing w:val="-4"/>
           <w:sz w:val="22"/>
+          <w:highlight w:val="yellow"/>
           <w:lang w:val="es-ES"/>
         </w:rPr>
         <w:tab/>
@@ -6093,6 +6097,7 @@
           <w:bCs/>
           <w:spacing w:val="-4"/>
           <w:sz w:val="22"/>
+          <w:highlight w:val="yellow"/>
           <w:lang w:val="es-ES"/>
         </w:rPr>
         <w:tab/>
@@ -6106,10 +6111,11 @@
           <w:bCs/>
           <w:spacing w:val="-4"/>
           <w:sz w:val="22"/>
-          <w:lang w:val="es-ES"/>
-        </w:rPr>
-        <w:tab/>
-        <w:t xml:space="preserve">3 = </w:t>
+          <w:highlight w:val="yellow"/>
+          <w:lang w:val="es-ES"/>
+        </w:rPr>
+        <w:tab/>
+        <w:t xml:space="preserve">3 = De acuerdo </w:t>
       </w:r>
       <w:r>
         <w:rPr>
@@ -6119,70 +6125,50 @@
           <w:bCs/>
           <w:spacing w:val="-4"/>
           <w:sz w:val="22"/>
-          <w:lang w:val="es-ES"/>
-        </w:rPr>
-        <w:t>De</w:t>
-      </w:r>
-      <w:r>
-        <w:rPr>
-          <w:rStyle w:val="normaltextrun"/>
-          <w:rFonts w:ascii="Times New Roman Bold" w:hAnsi="Times New Roman Bold"/>
+          <w:highlight w:val="yellow"/>
+          <w:lang w:val="es-ES"/>
+        </w:rPr>
+        <w:tab/>
+        <w:t>4 = Fuertemente de acuerdo</w:t>
+      </w:r>
+    </w:p>
+    <w:p>
+      <w:pPr>
+        <w:spacing w:after="0" w:line="240" w:lineRule="auto"/>
+        <w:textAlignment w:val="baseline"/>
+        <w:rPr>
+          <w:rFonts w:ascii="Times New Roman" w:eastAsia="Times New Roman" w:hAnsi="Times New Roman" w:cs="Times New Roman"/>
           <w:b/>
           <w:bCs/>
-          <w:spacing w:val="-4"/>
-          <w:sz w:val="22"/>
-          <w:lang w:val="es-ES"/>
-        </w:rPr>
-        <w:t xml:space="preserve"> acuerdo </w:t>
-      </w:r>
-      <w:r>
-        <w:rPr>
-          <w:rStyle w:val="normaltextrun"/>
-          <w:rFonts w:ascii="Times New Roman Bold" w:hAnsi="Times New Roman Bold"/>
+          <w:sz w:val="24"/>
+          <w:szCs w:val="24"/>
+          <w:highlight w:val="yellow"/>
+          <w:lang w:val="es-ES"/>
+        </w:rPr>
+      </w:pPr>
+    </w:p>
+    <w:p>
+      <w:pPr>
+        <w:spacing w:after="0" w:line="240" w:lineRule="auto"/>
+        <w:textAlignment w:val="baseline"/>
+        <w:rPr>
+          <w:rFonts w:ascii="Times New Roman" w:eastAsia="Times New Roman" w:hAnsi="Times New Roman" w:cs="Times New Roman"/>
           <w:b/>
           <w:bCs/>
-          <w:spacing w:val="-4"/>
-          <w:sz w:val="22"/>
-          <w:lang w:val="es-ES"/>
-        </w:rPr>
-        <w:tab/>
-        <w:t>4 = Fuertemente de acuerdo</w:t>
-      </w:r>
-    </w:p>
-    <w:p>
-      <w:pPr>
-        <w:spacing w:after="0" w:line="240" w:lineRule="auto"/>
-        <w:textAlignment w:val="baseline"/>
+          <w:sz w:val="24"/>
+          <w:szCs w:val="24"/>
+          <w:highlight w:val="yellow"/>
+          <w:lang w:val="es-ES"/>
+        </w:rPr>
+      </w:pPr>
+      <w:r>
         <w:rPr>
           <w:rFonts w:ascii="Times New Roman" w:eastAsia="Times New Roman" w:hAnsi="Times New Roman" w:cs="Times New Roman"/>
           <w:b/>
           <w:bCs/>
           <w:sz w:val="24"/>
           <w:szCs w:val="24"/>
-          <w:lang w:val="es-ES"/>
-        </w:rPr>
-      </w:pPr>
-    </w:p>
-    <w:p>
-      <w:pPr>
-        <w:spacing w:after="0" w:line="240" w:lineRule="auto"/>
-        <w:textAlignment w:val="baseline"/>
-        <w:rPr>
-          <w:rFonts w:ascii="Times New Roman" w:eastAsia="Times New Roman" w:hAnsi="Times New Roman" w:cs="Times New Roman"/>
-          <w:b/>
-          <w:bCs/>
-          <w:sz w:val="24"/>
-          <w:szCs w:val="24"/>
-          <w:lang w:val="es-ES"/>
-        </w:rPr>
-      </w:pPr>
-      <w:r>
-        <w:rPr>
-          <w:rFonts w:ascii="Times New Roman" w:eastAsia="Times New Roman" w:hAnsi="Times New Roman" w:cs="Times New Roman"/>
-          <w:b/>
-          <w:bCs/>
-          <w:sz w:val="24"/>
-          <w:szCs w:val="24"/>
+          <w:highlight w:val="yellow"/>
           <w:lang w:val="es-ES"/>
         </w:rPr>
         <w:t>Como madre/padre de esta escuela, siento que soy…</w:t>
@@ -6197,6 +6183,7 @@
           <w:rStyle w:val="normaltextrun"/>
           <w:b/>
           <w:bCs/>
+          <w:highlight w:val="yellow"/>
           <w:lang w:val="es-ES"/>
         </w:rPr>
       </w:pPr>
@@ -6218,14 +6205,16 @@
           <w:rFonts w:ascii="Times New Roman" w:eastAsia="Times New Roman" w:hAnsi="Times New Roman" w:cs="Times New Roman"/>
           <w:sz w:val="24"/>
           <w:szCs w:val="24"/>
-          <w:lang w:val="es-ES"/>
-        </w:rPr>
-      </w:pPr>
-      <w:r>
-        <w:rPr>
-          <w:rFonts w:ascii="Times New Roman" w:eastAsia="Times New Roman" w:hAnsi="Times New Roman" w:cs="Times New Roman"/>
-          <w:sz w:val="24"/>
-          <w:szCs w:val="24"/>
+          <w:highlight w:val="yellow"/>
+          <w:lang w:val="es-ES"/>
+        </w:rPr>
+      </w:pPr>
+      <w:r>
+        <w:rPr>
+          <w:rFonts w:ascii="Times New Roman" w:eastAsia="Times New Roman" w:hAnsi="Times New Roman" w:cs="Times New Roman"/>
+          <w:sz w:val="24"/>
+          <w:szCs w:val="24"/>
+          <w:highlight w:val="yellow"/>
           <w:lang w:val="es-ES"/>
         </w:rPr>
         <w:t xml:space="preserve">…parte de una comunidad con el personal de la escuela y los otros padres. ____ </w:t>
@@ -6244,26 +6233,19 @@
           <w:rFonts w:ascii="Times New Roman" w:eastAsia="Times New Roman" w:hAnsi="Times New Roman" w:cs="Times New Roman"/>
           <w:sz w:val="24"/>
           <w:szCs w:val="24"/>
-          <w:lang w:val="es-ES"/>
-        </w:rPr>
-      </w:pPr>
-      <w:r>
-        <w:rPr>
-          <w:rFonts w:ascii="Times New Roman" w:eastAsia="Times New Roman" w:hAnsi="Times New Roman" w:cs="Times New Roman"/>
-          <w:sz w:val="24"/>
-          <w:szCs w:val="24"/>
-          <w:lang w:val="es-ES"/>
-        </w:rPr>
-        <w:t xml:space="preserve">…tratado/a con respeto, sabiendo que mis opiniones son </w:t>
-      </w:r>
-      <w:r>
-        <w:rPr>
-          <w:rFonts w:ascii="Times New Roman" w:eastAsia="Times New Roman" w:hAnsi="Times New Roman" w:cs="Times New Roman"/>
-          <w:sz w:val="24"/>
-          <w:szCs w:val="24"/>
-          <w:lang w:val="es-ES"/>
-        </w:rPr>
-        <w:t>importantes. ____</w:t>
+          <w:highlight w:val="yellow"/>
+          <w:lang w:val="es-ES"/>
+        </w:rPr>
+      </w:pPr>
+      <w:r>
+        <w:rPr>
+          <w:rFonts w:ascii="Times New Roman" w:eastAsia="Times New Roman" w:hAnsi="Times New Roman" w:cs="Times New Roman"/>
+          <w:sz w:val="24"/>
+          <w:szCs w:val="24"/>
+          <w:highlight w:val="yellow"/>
+          <w:lang w:val="es-ES"/>
+        </w:rPr>
+        <w:t>…tratado/a con respeto, sabiendo que mis opiniones son importantes. ____</w:t>
       </w:r>
     </w:p>
     <w:p>
@@ -6279,14 +6261,16 @@
           <w:rFonts w:ascii="Times New Roman" w:eastAsia="Times New Roman" w:hAnsi="Times New Roman" w:cs="Times New Roman"/>
           <w:sz w:val="24"/>
           <w:szCs w:val="24"/>
-          <w:lang w:val="es-ES"/>
-        </w:rPr>
-      </w:pPr>
-      <w:r>
-        <w:rPr>
-          <w:rFonts w:ascii="Times New Roman" w:eastAsia="Times New Roman" w:hAnsi="Times New Roman" w:cs="Times New Roman"/>
-          <w:sz w:val="24"/>
-          <w:szCs w:val="24"/>
+          <w:highlight w:val="yellow"/>
+          <w:lang w:val="es-ES"/>
+        </w:rPr>
+      </w:pPr>
+      <w:r>
+        <w:rPr>
+          <w:rFonts w:ascii="Times New Roman" w:eastAsia="Times New Roman" w:hAnsi="Times New Roman" w:cs="Times New Roman"/>
+          <w:sz w:val="24"/>
+          <w:szCs w:val="24"/>
+          <w:highlight w:val="yellow"/>
           <w:lang w:val="es-ES"/>
         </w:rPr>
         <w:t xml:space="preserve">…cómoda/o preguntando por un traductor y por materiales en español si los necesito. ____ </w:t>
@@ -6305,14 +6289,16 @@
           <w:rFonts w:ascii="Times New Roman" w:eastAsia="Times New Roman" w:hAnsi="Times New Roman" w:cs="Times New Roman"/>
           <w:sz w:val="24"/>
           <w:szCs w:val="24"/>
-          <w:lang w:val="es-ES"/>
-        </w:rPr>
-      </w:pPr>
-      <w:r>
-        <w:rPr>
-          <w:rFonts w:ascii="Times New Roman" w:eastAsia="Times New Roman" w:hAnsi="Times New Roman" w:cs="Times New Roman"/>
-          <w:sz w:val="24"/>
-          <w:szCs w:val="24"/>
+          <w:highlight w:val="yellow"/>
+          <w:lang w:val="es-ES"/>
+        </w:rPr>
+      </w:pPr>
+      <w:r>
+        <w:rPr>
+          <w:rFonts w:ascii="Times New Roman" w:eastAsia="Times New Roman" w:hAnsi="Times New Roman" w:cs="Times New Roman"/>
+          <w:sz w:val="24"/>
+          <w:szCs w:val="24"/>
+          <w:highlight w:val="yellow"/>
           <w:lang w:val="es-ES"/>
         </w:rPr>
         <w:t xml:space="preserve">… capaz de hablar con maestros o administradores sobre grandes preocupaciones relacionados con mi joven. ___ </w:t>
@@ -6331,14 +6317,16 @@
           <w:rFonts w:ascii="Times New Roman" w:eastAsia="Times New Roman" w:hAnsi="Times New Roman" w:cs="Times New Roman"/>
           <w:sz w:val="24"/>
           <w:szCs w:val="24"/>
-          <w:lang w:val="es-ES"/>
-        </w:rPr>
-      </w:pPr>
-      <w:r>
-        <w:rPr>
-          <w:rFonts w:ascii="Times New Roman" w:eastAsia="Times New Roman" w:hAnsi="Times New Roman" w:cs="Times New Roman"/>
-          <w:sz w:val="24"/>
-          <w:szCs w:val="24"/>
+          <w:highlight w:val="yellow"/>
+          <w:lang w:val="es-ES"/>
+        </w:rPr>
+      </w:pPr>
+      <w:r>
+        <w:rPr>
+          <w:rFonts w:ascii="Times New Roman" w:eastAsia="Times New Roman" w:hAnsi="Times New Roman" w:cs="Times New Roman"/>
+          <w:sz w:val="24"/>
+          <w:szCs w:val="24"/>
+          <w:highlight w:val="yellow"/>
           <w:lang w:val="es-ES"/>
         </w:rPr>
         <w:t>…dedicada/o en creando un ambiente exitoso para todo</w:t>
@@ -6348,6 +6336,7 @@
           <w:rFonts w:ascii="Times New Roman" w:eastAsia="Times New Roman" w:hAnsi="Times New Roman" w:cs="Times New Roman"/>
           <w:sz w:val="24"/>
           <w:szCs w:val="24"/>
+          <w:highlight w:val="yellow"/>
           <w:lang w:val="es-ES"/>
         </w:rPr>
         <w:t>s</w:t>
@@ -6357,6 +6346,7 @@
           <w:rFonts w:ascii="Times New Roman" w:eastAsia="Times New Roman" w:hAnsi="Times New Roman" w:cs="Times New Roman"/>
           <w:sz w:val="24"/>
           <w:szCs w:val="24"/>
+          <w:highlight w:val="yellow"/>
           <w:lang w:val="es-ES"/>
         </w:rPr>
         <w:t xml:space="preserve"> los jóvenes. ____</w:t>
@@ -6375,14 +6365,16 @@
           <w:rFonts w:ascii="Times New Roman" w:eastAsia="Times New Roman" w:hAnsi="Times New Roman" w:cs="Times New Roman"/>
           <w:sz w:val="24"/>
           <w:szCs w:val="24"/>
-          <w:lang w:val="es-ES"/>
-        </w:rPr>
-      </w:pPr>
-      <w:r>
-        <w:rPr>
-          <w:rFonts w:ascii="Times New Roman" w:eastAsia="Times New Roman" w:hAnsi="Times New Roman" w:cs="Times New Roman"/>
-          <w:sz w:val="24"/>
-          <w:szCs w:val="24"/>
+          <w:highlight w:val="yellow"/>
+          <w:lang w:val="es-ES"/>
+        </w:rPr>
+      </w:pPr>
+      <w:r>
+        <w:rPr>
+          <w:rFonts w:ascii="Times New Roman" w:eastAsia="Times New Roman" w:hAnsi="Times New Roman" w:cs="Times New Roman"/>
+          <w:sz w:val="24"/>
+          <w:szCs w:val="24"/>
+          <w:highlight w:val="yellow"/>
           <w:lang w:val="es-ES"/>
         </w:rPr>
         <w:t xml:space="preserve"> …feliz de que mi joven asista a esta escuela. ___</w:t>
@@ -6401,14 +6393,16 @@
           <w:rFonts w:ascii="Times New Roman" w:hAnsi="Times New Roman" w:cs="Times New Roman"/>
           <w:sz w:val="24"/>
           <w:szCs w:val="24"/>
-          <w:lang w:val="es-ES"/>
-        </w:rPr>
-      </w:pPr>
-      <w:r>
-        <w:rPr>
-          <w:rFonts w:ascii="Times New Roman" w:eastAsia="Times New Roman" w:hAnsi="Times New Roman" w:cs="Times New Roman"/>
-          <w:sz w:val="24"/>
-          <w:szCs w:val="24"/>
+          <w:highlight w:val="yellow"/>
+          <w:lang w:val="es-ES"/>
+        </w:rPr>
+      </w:pPr>
+      <w:r>
+        <w:rPr>
+          <w:rFonts w:ascii="Times New Roman" w:eastAsia="Times New Roman" w:hAnsi="Times New Roman" w:cs="Times New Roman"/>
+          <w:sz w:val="24"/>
+          <w:szCs w:val="24"/>
+          <w:highlight w:val="yellow"/>
           <w:lang w:val="es-ES"/>
         </w:rPr>
         <w:t>…bienvenido/a en la escuela de mi joven. ____</w:t>
@@ -6424,6 +6418,7 @@
           <w:i/>
           <w:sz w:val="24"/>
           <w:szCs w:val="24"/>
+          <w:highlight w:val="yellow"/>
           <w:lang w:val="es-ES"/>
         </w:rPr>
       </w:pPr>
@@ -6438,6 +6433,7 @@
           <w:i/>
           <w:sz w:val="24"/>
           <w:szCs w:val="24"/>
+          <w:highlight w:val="yellow"/>
           <w:u w:val="single"/>
           <w:lang w:val="es-ES"/>
         </w:rPr>
@@ -6449,6 +6445,7 @@
           <w:i/>
           <w:sz w:val="24"/>
           <w:szCs w:val="24"/>
+          <w:highlight w:val="yellow"/>
           <w:lang w:val="es-ES"/>
         </w:rPr>
         <w:t>Esta sección le pregunta por su confianza en ciertos aspectos de esta escuela. Utilizando la escala, por favor conteste cuánto está de acuerdo o en desacuerdo con las siguientes afirmaciones.</w:t>
@@ -6460,6 +6457,7 @@
           <w:i/>
           <w:sz w:val="24"/>
           <w:szCs w:val="24"/>
+          <w:highlight w:val="yellow"/>
           <w:lang w:val="es-ES"/>
         </w:rPr>
         <w:t xml:space="preserve"> </w:t>
@@ -6471,6 +6469,7 @@
           <w:i/>
           <w:sz w:val="24"/>
           <w:szCs w:val="24"/>
+          <w:highlight w:val="yellow"/>
           <w:u w:val="single"/>
           <w:lang w:val="es-ES"/>
         </w:rPr>
@@ -6487,6 +6486,7 @@
           <w:i/>
           <w:sz w:val="24"/>
           <w:szCs w:val="24"/>
+          <w:highlight w:val="yellow"/>
           <w:u w:val="single"/>
           <w:lang w:val="es-ES"/>
         </w:rPr>
@@ -6505,6 +6505,7 @@
         <w:spacing w:before="0" w:beforeAutospacing="0" w:after="0" w:afterAutospacing="0"/>
         <w:textAlignment w:val="baseline"/>
         <w:rPr>
+          <w:highlight w:val="yellow"/>
           <w:lang w:val="es-ES"/>
         </w:rPr>
       </w:pPr>
@@ -6516,6 +6517,7 @@
           <w:bCs/>
           <w:spacing w:val="-4"/>
           <w:sz w:val="22"/>
+          <w:highlight w:val="yellow"/>
           <w:lang w:val="es-ES"/>
         </w:rPr>
         <w:t xml:space="preserve">1 = Fuertemente en desacuerdo </w:t>
@@ -6528,6 +6530,7 @@
           <w:bCs/>
           <w:spacing w:val="-4"/>
           <w:sz w:val="22"/>
+          <w:highlight w:val="yellow"/>
           <w:lang w:val="es-ES"/>
         </w:rPr>
         <w:tab/>
@@ -6541,6 +6544,7 @@
           <w:bCs/>
           <w:spacing w:val="-4"/>
           <w:sz w:val="22"/>
+          <w:highlight w:val="yellow"/>
           <w:lang w:val="es-ES"/>
         </w:rPr>
         <w:tab/>
@@ -6554,6 +6558,7 @@
           <w:bCs/>
           <w:spacing w:val="-4"/>
           <w:sz w:val="22"/>
+          <w:highlight w:val="yellow"/>
           <w:lang w:val="es-ES"/>
         </w:rPr>
         <w:tab/>
@@ -6570,26 +6575,29 @@
           <w:i/>
           <w:sz w:val="24"/>
           <w:szCs w:val="24"/>
-          <w:lang w:val="es-ES"/>
-        </w:rPr>
-      </w:pPr>
-    </w:p>
-    <w:p>
-      <w:pPr>
-        <w:rPr>
-          <w:rFonts w:ascii="Times New Roman" w:eastAsia="Times New Roman" w:hAnsi="Times New Roman" w:cs="Times New Roman"/>
-          <w:b/>
-          <w:sz w:val="24"/>
-          <w:szCs w:val="24"/>
-          <w:lang w:val="es-ES"/>
-        </w:rPr>
-      </w:pPr>
-      <w:r>
-        <w:rPr>
-          <w:rFonts w:ascii="Times New Roman" w:eastAsia="Times New Roman" w:hAnsi="Times New Roman" w:cs="Times New Roman"/>
-          <w:b/>
-          <w:sz w:val="24"/>
-          <w:szCs w:val="24"/>
+          <w:highlight w:val="yellow"/>
+          <w:lang w:val="es-ES"/>
+        </w:rPr>
+      </w:pPr>
+    </w:p>
+    <w:p>
+      <w:pPr>
+        <w:rPr>
+          <w:rFonts w:ascii="Times New Roman" w:eastAsia="Times New Roman" w:hAnsi="Times New Roman" w:cs="Times New Roman"/>
+          <w:b/>
+          <w:sz w:val="24"/>
+          <w:szCs w:val="24"/>
+          <w:highlight w:val="yellow"/>
+          <w:lang w:val="es-ES"/>
+        </w:rPr>
+      </w:pPr>
+      <w:r>
+        <w:rPr>
+          <w:rFonts w:ascii="Times New Roman" w:eastAsia="Times New Roman" w:hAnsi="Times New Roman" w:cs="Times New Roman"/>
+          <w:b/>
+          <w:sz w:val="24"/>
+          <w:szCs w:val="24"/>
+          <w:highlight w:val="yellow"/>
           <w:lang w:val="es-ES"/>
         </w:rPr>
         <w:t>Como madre/padre en esta escuela, estoy segura/o de que…</w:t>
@@ -6601,6 +6609,7 @@
           <w:b/>
           <w:bCs/>
           <w:spacing w:val="-4"/>
+          <w:highlight w:val="yellow"/>
           <w:lang w:val="es-ES"/>
         </w:rPr>
         <w:tab/>
@@ -6619,14 +6628,16 @@
           <w:rFonts w:ascii="Times New Roman" w:eastAsia="Times New Roman" w:hAnsi="Times New Roman" w:cs="Times New Roman"/>
           <w:sz w:val="24"/>
           <w:szCs w:val="24"/>
-          <w:lang w:val="es-ES"/>
-        </w:rPr>
-      </w:pPr>
-      <w:r>
-        <w:rPr>
-          <w:rFonts w:ascii="Times New Roman" w:eastAsia="Times New Roman" w:hAnsi="Times New Roman" w:cs="Times New Roman"/>
-          <w:sz w:val="24"/>
-          <w:szCs w:val="24"/>
+          <w:highlight w:val="yellow"/>
+          <w:lang w:val="es-ES"/>
+        </w:rPr>
+      </w:pPr>
+      <w:r>
+        <w:rPr>
+          <w:rFonts w:ascii="Times New Roman" w:eastAsia="Times New Roman" w:hAnsi="Times New Roman" w:cs="Times New Roman"/>
+          <w:sz w:val="24"/>
+          <w:szCs w:val="24"/>
+          <w:highlight w:val="yellow"/>
           <w:lang w:val="es-ES"/>
         </w:rPr>
         <w:t xml:space="preserve">… </w:t>
@@ -6636,6 +6647,7 @@
           <w:rFonts w:ascii="Times New Roman" w:hAnsi="Times New Roman" w:cs="Times New Roman"/>
           <w:sz w:val="24"/>
           <w:szCs w:val="24"/>
+          <w:highlight w:val="yellow"/>
           <w:lang w:val="es-ES"/>
         </w:rPr>
         <w:t>esta escuela es un buen lugar para mi joven.</w:t>
@@ -6645,6 +6657,7 @@
           <w:rFonts w:ascii="Times New Roman" w:eastAsia="Times New Roman" w:hAnsi="Times New Roman" w:cs="Times New Roman"/>
           <w:sz w:val="24"/>
           <w:szCs w:val="24"/>
+          <w:highlight w:val="yellow"/>
           <w:lang w:val="es-ES"/>
         </w:rPr>
         <w:t xml:space="preserve"> _____  </w:t>
@@ -6663,14 +6676,16 @@
           <w:rFonts w:ascii="Times New Roman" w:eastAsia="Times New Roman" w:hAnsi="Times New Roman" w:cs="Times New Roman"/>
           <w:sz w:val="24"/>
           <w:szCs w:val="24"/>
-          <w:lang w:val="es-ES"/>
-        </w:rPr>
-      </w:pPr>
-      <w:r>
-        <w:rPr>
-          <w:rFonts w:ascii="Times New Roman" w:eastAsia="Times New Roman" w:hAnsi="Times New Roman" w:cs="Times New Roman"/>
-          <w:sz w:val="24"/>
-          <w:szCs w:val="24"/>
+          <w:highlight w:val="yellow"/>
+          <w:lang w:val="es-ES"/>
+        </w:rPr>
+      </w:pPr>
+      <w:r>
+        <w:rPr>
+          <w:rFonts w:ascii="Times New Roman" w:eastAsia="Times New Roman" w:hAnsi="Times New Roman" w:cs="Times New Roman"/>
+          <w:sz w:val="24"/>
+          <w:szCs w:val="24"/>
+          <w:highlight w:val="yellow"/>
           <w:lang w:val="es-ES"/>
         </w:rPr>
         <w:t xml:space="preserve">… </w:t>
@@ -6680,6 +6695,7 @@
           <w:rFonts w:ascii="Times New Roman" w:hAnsi="Times New Roman" w:cs="Times New Roman"/>
           <w:sz w:val="24"/>
           <w:szCs w:val="24"/>
+          <w:highlight w:val="yellow"/>
           <w:lang w:val="es-ES"/>
         </w:rPr>
         <w:t>el personal de la escuela de mi joven está haciendo cosas buenas por ella / el.</w:t>
@@ -6689,6 +6705,7 @@
           <w:rFonts w:ascii="Times New Roman" w:eastAsia="Times New Roman" w:hAnsi="Times New Roman" w:cs="Times New Roman"/>
           <w:sz w:val="24"/>
           <w:szCs w:val="24"/>
+          <w:highlight w:val="yellow"/>
           <w:lang w:val="es-ES"/>
         </w:rPr>
         <w:t xml:space="preserve"> _____  </w:t>
@@ -6707,14 +6724,16 @@
           <w:rFonts w:ascii="Times New Roman" w:eastAsia="Times New Roman" w:hAnsi="Times New Roman" w:cs="Times New Roman"/>
           <w:sz w:val="24"/>
           <w:szCs w:val="24"/>
-          <w:lang w:val="es-ES"/>
-        </w:rPr>
-      </w:pPr>
-      <w:r>
-        <w:rPr>
-          <w:rFonts w:ascii="Times New Roman" w:eastAsia="Times New Roman" w:hAnsi="Times New Roman" w:cs="Times New Roman"/>
-          <w:sz w:val="24"/>
-          <w:szCs w:val="24"/>
+          <w:highlight w:val="yellow"/>
+          <w:lang w:val="es-ES"/>
+        </w:rPr>
+      </w:pPr>
+      <w:r>
+        <w:rPr>
+          <w:rFonts w:ascii="Times New Roman" w:eastAsia="Times New Roman" w:hAnsi="Times New Roman" w:cs="Times New Roman"/>
+          <w:sz w:val="24"/>
+          <w:szCs w:val="24"/>
+          <w:highlight w:val="yellow"/>
           <w:lang w:val="es-ES"/>
         </w:rPr>
         <w:t xml:space="preserve">… </w:t>
@@ -6724,6 +6743,7 @@
           <w:rFonts w:ascii="Times New Roman" w:hAnsi="Times New Roman" w:cs="Times New Roman"/>
           <w:sz w:val="24"/>
           <w:szCs w:val="24"/>
+          <w:highlight w:val="yellow"/>
           <w:lang w:val="es-ES"/>
         </w:rPr>
         <w:t>la gente en la escuela de mi joven es</w:t>
@@ -6733,6 +6753,7 @@
           <w:rFonts w:ascii="Times New Roman" w:hAnsi="Times New Roman" w:cs="Times New Roman"/>
           <w:sz w:val="24"/>
           <w:szCs w:val="24"/>
+          <w:highlight w:val="yellow"/>
           <w:lang w:val="es-ES"/>
         </w:rPr>
         <w:t xml:space="preserve"> confiable</w:t>
@@ -6742,6 +6763,7 @@
           <w:rFonts w:ascii="Times New Roman" w:eastAsia="Times New Roman" w:hAnsi="Times New Roman" w:cs="Times New Roman"/>
           <w:sz w:val="24"/>
           <w:szCs w:val="24"/>
+          <w:highlight w:val="yellow"/>
           <w:lang w:val="es-ES"/>
         </w:rPr>
         <w:t xml:space="preserve">. _____  </w:t>
@@ -6760,14 +6782,16 @@
           <w:rFonts w:ascii="Times New Roman" w:eastAsia="Times New Roman" w:hAnsi="Times New Roman" w:cs="Times New Roman"/>
           <w:sz w:val="24"/>
           <w:szCs w:val="24"/>
-          <w:lang w:val="es-ES"/>
-        </w:rPr>
-      </w:pPr>
-      <w:r>
-        <w:rPr>
-          <w:rFonts w:ascii="Times New Roman" w:eastAsia="Times New Roman" w:hAnsi="Times New Roman" w:cs="Times New Roman"/>
-          <w:sz w:val="24"/>
-          <w:szCs w:val="24"/>
+          <w:highlight w:val="yellow"/>
+          <w:lang w:val="es-ES"/>
+        </w:rPr>
+      </w:pPr>
+      <w:r>
+        <w:rPr>
+          <w:rFonts w:ascii="Times New Roman" w:eastAsia="Times New Roman" w:hAnsi="Times New Roman" w:cs="Times New Roman"/>
+          <w:sz w:val="24"/>
+          <w:szCs w:val="24"/>
+          <w:highlight w:val="yellow"/>
           <w:lang w:val="es-ES"/>
         </w:rPr>
         <w:t>…</w:t>
@@ -6777,6 +6801,7 @@
           <w:rFonts w:ascii="Times New Roman" w:hAnsi="Times New Roman" w:cs="Times New Roman"/>
           <w:sz w:val="24"/>
           <w:szCs w:val="24"/>
+          <w:highlight w:val="yellow"/>
           <w:lang w:val="es-ES"/>
         </w:rPr>
         <w:t xml:space="preserve"> la escuela de mi joven hace un buen trabajo preparando a los jóvenes para sus futuros</w:t>
@@ -6786,6 +6811,7 @@
           <w:rFonts w:ascii="Times New Roman" w:eastAsia="Times New Roman" w:hAnsi="Times New Roman" w:cs="Times New Roman"/>
           <w:sz w:val="24"/>
           <w:szCs w:val="24"/>
+          <w:highlight w:val="yellow"/>
           <w:lang w:val="es-ES"/>
         </w:rPr>
         <w:t>. _____ </w:t>
@@ -6804,14 +6830,16 @@
           <w:rFonts w:ascii="Times New Roman" w:eastAsia="Times New Roman" w:hAnsi="Times New Roman" w:cs="Times New Roman"/>
           <w:sz w:val="24"/>
           <w:szCs w:val="24"/>
-          <w:lang w:val="es-ES"/>
-        </w:rPr>
-      </w:pPr>
-      <w:r>
-        <w:rPr>
-          <w:rFonts w:ascii="Times New Roman" w:eastAsia="Times New Roman" w:hAnsi="Times New Roman" w:cs="Times New Roman"/>
-          <w:sz w:val="24"/>
-          <w:szCs w:val="24"/>
+          <w:highlight w:val="yellow"/>
+          <w:lang w:val="es-ES"/>
+        </w:rPr>
+      </w:pPr>
+      <w:r>
+        <w:rPr>
+          <w:rFonts w:ascii="Times New Roman" w:eastAsia="Times New Roman" w:hAnsi="Times New Roman" w:cs="Times New Roman"/>
+          <w:sz w:val="24"/>
+          <w:szCs w:val="24"/>
+          <w:highlight w:val="yellow"/>
           <w:lang w:val="es-ES"/>
         </w:rPr>
         <w:t>…</w:t>
@@ -6821,6 +6849,7 @@
           <w:rFonts w:ascii="Times New Roman" w:hAnsi="Times New Roman" w:cs="Times New Roman"/>
           <w:sz w:val="24"/>
           <w:szCs w:val="24"/>
+          <w:highlight w:val="yellow"/>
           <w:lang w:val="es-ES"/>
         </w:rPr>
         <w:t xml:space="preserve"> puedo encontrar ayuda para mi joven si él / ella está batallando en una clase</w:t>
@@ -6830,6 +6859,7 @@
           <w:rFonts w:ascii="Times New Roman" w:eastAsia="Times New Roman" w:hAnsi="Times New Roman" w:cs="Times New Roman"/>
           <w:sz w:val="24"/>
           <w:szCs w:val="24"/>
+          <w:highlight w:val="yellow"/>
           <w:lang w:val="es-ES"/>
         </w:rPr>
         <w:t>. ___</w:t>
@@ -6848,14 +6878,16 @@
           <w:rFonts w:ascii="Times New Roman" w:eastAsia="Times New Roman" w:hAnsi="Times New Roman" w:cs="Times New Roman"/>
           <w:sz w:val="24"/>
           <w:szCs w:val="24"/>
-          <w:lang w:val="es-ES"/>
-        </w:rPr>
-      </w:pPr>
-      <w:r>
-        <w:rPr>
-          <w:rFonts w:ascii="Times New Roman" w:eastAsia="Times New Roman" w:hAnsi="Times New Roman" w:cs="Times New Roman"/>
-          <w:sz w:val="24"/>
-          <w:szCs w:val="24"/>
+          <w:highlight w:val="yellow"/>
+          <w:lang w:val="es-ES"/>
+        </w:rPr>
+      </w:pPr>
+      <w:r>
+        <w:rPr>
+          <w:rFonts w:ascii="Times New Roman" w:eastAsia="Times New Roman" w:hAnsi="Times New Roman" w:cs="Times New Roman"/>
+          <w:sz w:val="24"/>
+          <w:szCs w:val="24"/>
+          <w:highlight w:val="yellow"/>
           <w:lang w:val="es-ES"/>
         </w:rPr>
         <w:t>…</w:t>
@@ -6865,24 +6897,17 @@
           <w:rFonts w:ascii="Times New Roman" w:hAnsi="Times New Roman" w:cs="Times New Roman"/>
           <w:sz w:val="24"/>
           <w:szCs w:val="24"/>
-          <w:lang w:val="es-ES"/>
-        </w:rPr>
-        <w:t xml:space="preserve"> los maestros de mi joven se preocupan por </w:t>
-      </w:r>
-      <w:r>
-        <w:rPr>
-          <w:rFonts w:ascii="Times New Roman" w:hAnsi="Times New Roman" w:cs="Times New Roman"/>
-          <w:sz w:val="24"/>
-          <w:szCs w:val="24"/>
-          <w:lang w:val="es-ES"/>
-        </w:rPr>
-        <w:t>ella/el</w:t>
-      </w:r>
-      <w:r>
-        <w:rPr>
-          <w:rFonts w:ascii="Times New Roman" w:eastAsia="Times New Roman" w:hAnsi="Times New Roman" w:cs="Times New Roman"/>
-          <w:sz w:val="24"/>
-          <w:szCs w:val="24"/>
+          <w:highlight w:val="yellow"/>
+          <w:lang w:val="es-ES"/>
+        </w:rPr>
+        <w:t xml:space="preserve"> los maestros de mi joven se preocupan por ella/el</w:t>
+      </w:r>
+      <w:r>
+        <w:rPr>
+          <w:rFonts w:ascii="Times New Roman" w:eastAsia="Times New Roman" w:hAnsi="Times New Roman" w:cs="Times New Roman"/>
+          <w:sz w:val="24"/>
+          <w:szCs w:val="24"/>
+          <w:highlight w:val="yellow"/>
           <w:lang w:val="es-ES"/>
         </w:rPr>
         <w:t>. ____</w:t>
@@ -6901,14 +6926,16 @@
           <w:rFonts w:ascii="Times New Roman" w:hAnsi="Times New Roman" w:cs="Times New Roman"/>
           <w:sz w:val="24"/>
           <w:szCs w:val="24"/>
-          <w:lang w:val="es-ES"/>
-        </w:rPr>
-      </w:pPr>
-      <w:r>
-        <w:rPr>
-          <w:rFonts w:ascii="Times New Roman" w:eastAsia="Times New Roman" w:hAnsi="Times New Roman" w:cs="Times New Roman"/>
-          <w:sz w:val="24"/>
-          <w:szCs w:val="24"/>
+          <w:highlight w:val="yellow"/>
+          <w:lang w:val="es-ES"/>
+        </w:rPr>
+      </w:pPr>
+      <w:r>
+        <w:rPr>
+          <w:rFonts w:ascii="Times New Roman" w:eastAsia="Times New Roman" w:hAnsi="Times New Roman" w:cs="Times New Roman"/>
+          <w:sz w:val="24"/>
+          <w:szCs w:val="24"/>
+          <w:highlight w:val="yellow"/>
           <w:lang w:val="es-ES"/>
         </w:rPr>
         <w:t>…</w:t>
@@ -6918,6 +6945,7 @@
           <w:rFonts w:ascii="Times New Roman" w:hAnsi="Times New Roman" w:cs="Times New Roman"/>
           <w:sz w:val="24"/>
           <w:szCs w:val="24"/>
+          <w:highlight w:val="yellow"/>
           <w:lang w:val="es-ES"/>
         </w:rPr>
         <w:t xml:space="preserve"> maestros y administradores trabajan juntos para crear un ambiente seguro y acogedor para todos.</w:t>
@@ -6927,6 +6955,7 @@
           <w:rFonts w:ascii="Times New Roman" w:eastAsia="Times New Roman" w:hAnsi="Times New Roman" w:cs="Times New Roman"/>
           <w:sz w:val="24"/>
           <w:szCs w:val="24"/>
+          <w:highlight w:val="yellow"/>
           <w:lang w:val="es-ES"/>
         </w:rPr>
         <w:t xml:space="preserve"> ____</w:t>
@@ -6945,14 +6974,16 @@
           <w:rFonts w:ascii="Times New Roman" w:hAnsi="Times New Roman" w:cs="Times New Roman"/>
           <w:sz w:val="24"/>
           <w:szCs w:val="24"/>
-          <w:lang w:val="es-ES"/>
-        </w:rPr>
-      </w:pPr>
-      <w:r>
-        <w:rPr>
-          <w:rFonts w:ascii="Times New Roman" w:eastAsia="Times New Roman" w:hAnsi="Times New Roman" w:cs="Times New Roman"/>
-          <w:sz w:val="24"/>
-          <w:szCs w:val="24"/>
+          <w:highlight w:val="yellow"/>
+          <w:lang w:val="es-ES"/>
+        </w:rPr>
+      </w:pPr>
+      <w:r>
+        <w:rPr>
+          <w:rFonts w:ascii="Times New Roman" w:eastAsia="Times New Roman" w:hAnsi="Times New Roman" w:cs="Times New Roman"/>
+          <w:sz w:val="24"/>
+          <w:szCs w:val="24"/>
+          <w:highlight w:val="yellow"/>
           <w:lang w:val="es-ES"/>
         </w:rPr>
         <w:t>… hay muchas oportunidades para la involucración de los padres. ____</w:t>
@@ -6971,26 +7002,19 @@
           <w:rFonts w:ascii="Times New Roman" w:hAnsi="Times New Roman" w:cs="Times New Roman"/>
           <w:sz w:val="24"/>
           <w:szCs w:val="24"/>
-          <w:lang w:val="es-ES"/>
-        </w:rPr>
-      </w:pPr>
-      <w:r>
-        <w:rPr>
-          <w:rFonts w:ascii="Times New Roman" w:eastAsia="Times New Roman" w:hAnsi="Times New Roman" w:cs="Times New Roman"/>
-          <w:sz w:val="24"/>
-          <w:szCs w:val="24"/>
-          <w:lang w:val="es-ES"/>
-        </w:rPr>
-        <w:t>… p</w:t>
-      </w:r>
-      <w:r>
-        <w:rPr>
-          <w:rFonts w:ascii="Times New Roman" w:eastAsia="Times New Roman" w:hAnsi="Times New Roman" w:cs="Times New Roman"/>
-          <w:sz w:val="24"/>
-          <w:szCs w:val="24"/>
-          <w:lang w:val="es-ES"/>
-        </w:rPr>
-        <w:t>uedo tener una conversación honesta y respetuosa sobre mi joven con su maestro. ___</w:t>
+          <w:highlight w:val="yellow"/>
+          <w:lang w:val="es-ES"/>
+        </w:rPr>
+      </w:pPr>
+      <w:r>
+        <w:rPr>
+          <w:rFonts w:ascii="Times New Roman" w:eastAsia="Times New Roman" w:hAnsi="Times New Roman" w:cs="Times New Roman"/>
+          <w:sz w:val="24"/>
+          <w:szCs w:val="24"/>
+          <w:highlight w:val="yellow"/>
+          <w:lang w:val="es-ES"/>
+        </w:rPr>
+        <w:t>… puedo tener una conversación honesta y respetuosa sobre mi joven con su maestro. ___</w:t>
       </w:r>
     </w:p>
     <w:p>
@@ -7009,14 +7033,16 @@
           <w:rFonts w:ascii="Times New Roman" w:hAnsi="Times New Roman" w:cs="Times New Roman"/>
           <w:sz w:val="24"/>
           <w:szCs w:val="24"/>
-          <w:lang w:val="es-ES"/>
-        </w:rPr>
-      </w:pPr>
-      <w:r>
-        <w:rPr>
-          <w:rFonts w:ascii="Times New Roman" w:eastAsia="Times New Roman" w:hAnsi="Times New Roman" w:cs="Times New Roman"/>
-          <w:sz w:val="24"/>
-          <w:szCs w:val="24"/>
+          <w:highlight w:val="yellow"/>
+          <w:lang w:val="es-ES"/>
+        </w:rPr>
+      </w:pPr>
+      <w:r>
+        <w:rPr>
+          <w:rFonts w:ascii="Times New Roman" w:eastAsia="Times New Roman" w:hAnsi="Times New Roman" w:cs="Times New Roman"/>
+          <w:sz w:val="24"/>
+          <w:szCs w:val="24"/>
+          <w:highlight w:val="yellow"/>
           <w:lang w:val="es-ES"/>
         </w:rPr>
         <w:t>…puedo trabajar con un maestro para resolver cualquier problema que tenga mi joven en la escuela</w:t>
@@ -7026,6 +7052,7 @@
           <w:rFonts w:ascii="Times New Roman" w:hAnsi="Times New Roman" w:cs="Times New Roman"/>
           <w:sz w:val="24"/>
           <w:szCs w:val="24"/>
+          <w:highlight w:val="yellow"/>
           <w:lang w:val="es-ES"/>
         </w:rPr>
         <w:t xml:space="preserve">. </w:t>
@@ -7035,6 +7062,7 @@
           <w:rFonts w:ascii="Times New Roman" w:eastAsia="Times New Roman" w:hAnsi="Times New Roman" w:cs="Times New Roman"/>
           <w:sz w:val="24"/>
           <w:szCs w:val="24"/>
+          <w:highlight w:val="yellow"/>
           <w:lang w:val="es-ES"/>
         </w:rPr>
         <w:t>_____</w:t>
@@ -7050,6 +7078,7 @@
           <w:i/>
           <w:sz w:val="24"/>
           <w:szCs w:val="24"/>
+          <w:highlight w:val="yellow"/>
           <w:lang w:val="es-ES"/>
         </w:rPr>
       </w:pPr>
@@ -7064,6 +7093,7 @@
           <w:i/>
           <w:sz w:val="24"/>
           <w:szCs w:val="24"/>
+          <w:highlight w:val="yellow"/>
           <w:u w:val="single"/>
           <w:lang w:val="es-ES"/>
         </w:rPr>
@@ -7075,6 +7105,7 @@
           <w:i/>
           <w:sz w:val="24"/>
           <w:szCs w:val="24"/>
+          <w:highlight w:val="yellow"/>
           <w:lang w:val="es-ES"/>
         </w:rPr>
         <w:lastRenderedPageBreak/>
@@ -7087,6 +7118,7 @@
           <w:i/>
           <w:sz w:val="24"/>
           <w:szCs w:val="24"/>
+          <w:highlight w:val="yellow"/>
           <w:lang w:val="es-ES"/>
         </w:rPr>
         <w:t xml:space="preserve"> </w:t>
@@ -7098,6 +7130,7 @@
           <w:i/>
           <w:sz w:val="24"/>
           <w:szCs w:val="24"/>
+          <w:highlight w:val="yellow"/>
           <w:u w:val="single"/>
           <w:lang w:val="es-ES"/>
         </w:rPr>
@@ -7114,6 +7147,7 @@
           <w:i/>
           <w:sz w:val="24"/>
           <w:szCs w:val="24"/>
+          <w:highlight w:val="yellow"/>
           <w:lang w:val="es-ES"/>
         </w:rPr>
       </w:pPr>
@@ -7128,6 +7162,7 @@
           <w:b/>
           <w:bCs/>
           <w:spacing w:val="-4"/>
+          <w:highlight w:val="yellow"/>
           <w:lang w:val="es-ES"/>
         </w:rPr>
       </w:pPr>
@@ -7138,6 +7173,7 @@
           <w:b/>
           <w:bCs/>
           <w:spacing w:val="-4"/>
+          <w:highlight w:val="yellow"/>
           <w:lang w:val="es-ES"/>
         </w:rPr>
         <w:tab/>
@@ -7150,6 +7186,7 @@
           <w:b/>
           <w:bCs/>
           <w:spacing w:val="-4"/>
+          <w:highlight w:val="yellow"/>
           <w:lang w:val="es-ES"/>
         </w:rPr>
         <w:tab/>
@@ -7162,6 +7199,7 @@
           <w:b/>
           <w:bCs/>
           <w:spacing w:val="-4"/>
+          <w:highlight w:val="yellow"/>
           <w:lang w:val="es-ES"/>
         </w:rPr>
         <w:tab/>
@@ -7174,32 +7212,11 @@
           <w:b/>
           <w:bCs/>
           <w:spacing w:val="-4"/>
-          <w:lang w:val="es-ES"/>
-        </w:rPr>
-        <w:tab/>
-        <w:t xml:space="preserve">4 = Fuertemente </w:t>
-      </w:r>
-      <w:r>
-        <w:rPr>
-          <w:rStyle w:val="normaltextrun"/>
-          <w:rFonts w:ascii="Times New Roman Bold" w:hAnsi="Times New Roman Bold"/>
-          <w:b/>
-          <w:bCs/>
-          <w:spacing w:val="-4"/>
-          <w:lang w:val="es-ES"/>
-        </w:rPr>
-        <w:t>de</w:t>
-      </w:r>
-      <w:r>
-        <w:rPr>
-          <w:rStyle w:val="normaltextrun"/>
-          <w:rFonts w:ascii="Times New Roman Bold" w:hAnsi="Times New Roman Bold"/>
-          <w:b/>
-          <w:bCs/>
-          <w:spacing w:val="-4"/>
-          <w:lang w:val="es-ES"/>
-        </w:rPr>
-        <w:t xml:space="preserve"> acuerdo</w:t>
+          <w:highlight w:val="yellow"/>
+          <w:lang w:val="es-ES"/>
+        </w:rPr>
+        <w:tab/>
+        <w:t>4 = Fuertemente de acuerdo</w:t>
       </w:r>
     </w:p>
     <w:p>
@@ -7212,26 +7229,29 @@
           <w:i/>
           <w:sz w:val="24"/>
           <w:szCs w:val="24"/>
-          <w:lang w:val="es-ES"/>
-        </w:rPr>
-      </w:pPr>
-    </w:p>
-    <w:p>
-      <w:pPr>
-        <w:rPr>
-          <w:rFonts w:ascii="Times New Roman" w:eastAsia="Times New Roman" w:hAnsi="Times New Roman" w:cs="Times New Roman"/>
-          <w:b/>
-          <w:sz w:val="24"/>
-          <w:szCs w:val="24"/>
-          <w:lang w:val="es-ES"/>
-        </w:rPr>
-      </w:pPr>
-      <w:r>
-        <w:rPr>
-          <w:rFonts w:ascii="Times New Roman" w:eastAsia="Times New Roman" w:hAnsi="Times New Roman" w:cs="Times New Roman"/>
-          <w:b/>
-          <w:sz w:val="24"/>
-          <w:szCs w:val="24"/>
+          <w:highlight w:val="yellow"/>
+          <w:lang w:val="es-ES"/>
+        </w:rPr>
+      </w:pPr>
+    </w:p>
+    <w:p>
+      <w:pPr>
+        <w:rPr>
+          <w:rFonts w:ascii="Times New Roman" w:eastAsia="Times New Roman" w:hAnsi="Times New Roman" w:cs="Times New Roman"/>
+          <w:b/>
+          <w:sz w:val="24"/>
+          <w:szCs w:val="24"/>
+          <w:highlight w:val="yellow"/>
+          <w:lang w:val="es-ES"/>
+        </w:rPr>
+      </w:pPr>
+      <w:r>
+        <w:rPr>
+          <w:rFonts w:ascii="Times New Roman" w:eastAsia="Times New Roman" w:hAnsi="Times New Roman" w:cs="Times New Roman"/>
+          <w:b/>
+          <w:sz w:val="24"/>
+          <w:szCs w:val="24"/>
+          <w:highlight w:val="yellow"/>
           <w:lang w:val="es-ES"/>
         </w:rPr>
         <w:t>En esta escuela, siento que hay por lo menos un maestro…</w:t>
@@ -7253,26 +7273,19 @@
           <w:rFonts w:ascii="Times New Roman" w:eastAsia="Times New Roman" w:hAnsi="Times New Roman" w:cs="Times New Roman"/>
           <w:sz w:val="24"/>
           <w:szCs w:val="24"/>
-          <w:lang w:val="es-ES"/>
-        </w:rPr>
-      </w:pPr>
-      <w:r>
-        <w:rPr>
-          <w:rFonts w:ascii="Times New Roman" w:eastAsia="Times New Roman" w:hAnsi="Times New Roman" w:cs="Times New Roman"/>
-          <w:sz w:val="24"/>
-          <w:szCs w:val="24"/>
-          <w:lang w:val="es-ES"/>
-        </w:rPr>
-        <w:t xml:space="preserve">… </w:t>
-      </w:r>
-      <w:r>
-        <w:rPr>
-          <w:rFonts w:ascii="Times New Roman" w:eastAsia="Times New Roman" w:hAnsi="Times New Roman" w:cs="Times New Roman"/>
-          <w:sz w:val="24"/>
-          <w:szCs w:val="24"/>
-          <w:lang w:val="es-ES"/>
-        </w:rPr>
-        <w:t>que se preocupa por mi joven. _____</w:t>
+          <w:highlight w:val="yellow"/>
+          <w:lang w:val="es-ES"/>
+        </w:rPr>
+      </w:pPr>
+      <w:r>
+        <w:rPr>
+          <w:rFonts w:ascii="Times New Roman" w:eastAsia="Times New Roman" w:hAnsi="Times New Roman" w:cs="Times New Roman"/>
+          <w:sz w:val="24"/>
+          <w:szCs w:val="24"/>
+          <w:highlight w:val="yellow"/>
+          <w:lang w:val="es-ES"/>
+        </w:rPr>
+        <w:t>… que se preocupa por mi joven. _____</w:t>
       </w:r>
     </w:p>
     <w:p>
@@ -7291,14 +7304,16 @@
           <w:rFonts w:ascii="Times New Roman" w:eastAsia="Times New Roman" w:hAnsi="Times New Roman" w:cs="Times New Roman"/>
           <w:sz w:val="24"/>
           <w:szCs w:val="24"/>
-          <w:lang w:val="es-ES"/>
-        </w:rPr>
-      </w:pPr>
-      <w:r>
-        <w:rPr>
-          <w:rFonts w:ascii="Times New Roman" w:eastAsia="Times New Roman" w:hAnsi="Times New Roman" w:cs="Times New Roman"/>
-          <w:sz w:val="24"/>
-          <w:szCs w:val="24"/>
+          <w:highlight w:val="yellow"/>
+          <w:lang w:val="es-ES"/>
+        </w:rPr>
+      </w:pPr>
+      <w:r>
+        <w:rPr>
+          <w:rFonts w:ascii="Times New Roman" w:eastAsia="Times New Roman" w:hAnsi="Times New Roman" w:cs="Times New Roman"/>
+          <w:sz w:val="24"/>
+          <w:szCs w:val="24"/>
+          <w:highlight w:val="yellow"/>
           <w:lang w:val="es-ES"/>
         </w:rPr>
         <w:t>… quien está interesado en conocerme _____</w:t>
@@ -7320,14 +7335,16 @@
           <w:rFonts w:ascii="Times New Roman" w:eastAsia="Times New Roman" w:hAnsi="Times New Roman" w:cs="Times New Roman"/>
           <w:sz w:val="24"/>
           <w:szCs w:val="24"/>
-          <w:lang w:val="es-ES"/>
-        </w:rPr>
-      </w:pPr>
-      <w:r>
-        <w:rPr>
-          <w:rFonts w:ascii="Times New Roman" w:eastAsia="Times New Roman" w:hAnsi="Times New Roman" w:cs="Times New Roman"/>
-          <w:sz w:val="24"/>
-          <w:szCs w:val="24"/>
+          <w:highlight w:val="yellow"/>
+          <w:lang w:val="es-ES"/>
+        </w:rPr>
+      </w:pPr>
+      <w:r>
+        <w:rPr>
+          <w:rFonts w:ascii="Times New Roman" w:eastAsia="Times New Roman" w:hAnsi="Times New Roman" w:cs="Times New Roman"/>
+          <w:sz w:val="24"/>
+          <w:szCs w:val="24"/>
+          <w:highlight w:val="yellow"/>
           <w:lang w:val="es-ES"/>
         </w:rPr>
         <w:t>… con quien me siento/a cómodo/a hablando sobre mi joven.  _____</w:t>
@@ -7349,14 +7366,16 @@
           <w:rFonts w:ascii="Times New Roman" w:eastAsia="Times New Roman" w:hAnsi="Times New Roman" w:cs="Times New Roman"/>
           <w:sz w:val="24"/>
           <w:szCs w:val="24"/>
-          <w:lang w:val="es-ES"/>
-        </w:rPr>
-      </w:pPr>
-      <w:r>
-        <w:rPr>
-          <w:rFonts w:ascii="Times New Roman" w:eastAsia="Times New Roman" w:hAnsi="Times New Roman" w:cs="Times New Roman"/>
-          <w:sz w:val="24"/>
-          <w:szCs w:val="24"/>
+          <w:highlight w:val="yellow"/>
+          <w:lang w:val="es-ES"/>
+        </w:rPr>
+      </w:pPr>
+      <w:r>
+        <w:rPr>
+          <w:rFonts w:ascii="Times New Roman" w:eastAsia="Times New Roman" w:hAnsi="Times New Roman" w:cs="Times New Roman"/>
+          <w:sz w:val="24"/>
+          <w:szCs w:val="24"/>
+          <w:highlight w:val="yellow"/>
           <w:lang w:val="es-ES"/>
         </w:rPr>
         <w:t>… de quien puedo hacer preguntas o hacer sugerencias sobre mi joven. _____</w:t>
@@ -18944,7 +18963,6 @@
           <w:szCs w:val="24"/>
           <w:lang w:val="es-ES"/>
         </w:rPr>
-        <w:lastRenderedPageBreak/>
         <w:t>2 bebida al día</w:t>
       </w:r>
     </w:p>
@@ -19062,7 +19080,6 @@
           <w:szCs w:val="24"/>
           <w:lang w:val="es-ES"/>
         </w:rPr>
-        <w:lastRenderedPageBreak/>
         <w:t>  </w:t>
       </w:r>
     </w:p>
@@ -19370,7 +19387,6 @@
           <w:szCs w:val="24"/>
           <w:lang w:val="es-ES"/>
         </w:rPr>
-        <w:lastRenderedPageBreak/>
         <w:t>0 veces (</w:t>
       </w:r>
       <w:r>
@@ -19494,7 +19510,6 @@
           <w:szCs w:val="24"/>
           <w:lang w:val="es-ES"/>
         </w:rPr>
-        <w:lastRenderedPageBreak/>
         <w:t>8 a 11 veces</w:t>
       </w:r>
     </w:p>
@@ -19860,7 +19875,6 @@
           <w:szCs w:val="24"/>
           <w:lang w:val="es-ES"/>
         </w:rPr>
-        <w:lastRenderedPageBreak/>
         <w:t>0 veces (vaya</w:t>
       </w:r>
       <w:r>
@@ -19961,7 +19975,6 @@
           <w:szCs w:val="24"/>
           <w:lang w:val="es-ES"/>
         </w:rPr>
-        <w:lastRenderedPageBreak/>
         <w:t>4 a 7 veces</w:t>
       </w:r>
       <w:r>
@@ -20063,7 +20076,6 @@
           <w:szCs w:val="24"/>
           <w:lang w:val="es-ES"/>
         </w:rPr>
-        <w:lastRenderedPageBreak/>
         <w:t>Cada día o casi cada día</w:t>
       </w:r>
     </w:p>
@@ -20094,7 +20106,6 @@
           <w:szCs w:val="24"/>
           <w:lang w:val="es-ES"/>
         </w:rPr>
-        <w:lastRenderedPageBreak/>
         <w:t>  </w:t>
       </w:r>
     </w:p>
@@ -20146,7 +20157,6 @@
           <w:szCs w:val="24"/>
           <w:lang w:val="es-ES"/>
         </w:rPr>
-        <w:lastRenderedPageBreak/>
         <w:t>Mi uso de drogas como las anfetaminas, opiáceos, pegamento, pinturas y medicamentos de venta libre tiene un impacto negativo en mis relaciones con los demás (circule abajo)</w:t>
       </w:r>
       <w:r>
@@ -22096,7 +22106,7 @@
           <w:lang w:val="es-ES"/>
         </w:rPr>
       </w:pPr>
-      <w:commentRangeStart w:id="0"/>
+      <w:commentRangeStart w:id="1"/>
       <w:r>
         <w:rPr>
           <w:rFonts w:ascii="Times New Roman" w:eastAsia="Times New Roman" w:hAnsi="Times New Roman" w:cs="Times New Roman"/>
@@ -22174,12 +22184,12 @@
         <w:tab/>
         <w:t>Número de niños (menores de 18): ___ ___</w:t>
       </w:r>
-      <w:commentRangeEnd w:id="0"/>
+      <w:commentRangeEnd w:id="1"/>
       <w:r>
         <w:rPr>
           <w:rStyle w:val="CommentReference"/>
         </w:rPr>
-        <w:commentReference w:id="0"/>
+        <w:commentReference w:id="1"/>
       </w:r>
     </w:p>
     <w:p>
@@ -22536,29 +22546,7 @@
           <w:szCs w:val="24"/>
           <w:lang w:val="es-ES"/>
         </w:rPr>
-        <w:t xml:space="preserve">Seguro de Salud (Cubre Oregón, </w:t>
-      </w:r>
-      <w:proofErr w:type="spellStart"/>
-      <w:r>
-        <w:rPr>
-          <w:rFonts w:ascii="Times New Roman" w:eastAsia="Times New Roman" w:hAnsi="Times New Roman" w:cs="Times New Roman"/>
-          <w:color w:val="000000" w:themeColor="text1"/>
-          <w:sz w:val="24"/>
-          <w:szCs w:val="24"/>
-          <w:lang w:val="es-ES"/>
-        </w:rPr>
-        <w:t>Medicaid</w:t>
-      </w:r>
-      <w:proofErr w:type="spellEnd"/>
-      <w:r>
-        <w:rPr>
-          <w:rFonts w:ascii="Times New Roman" w:eastAsia="Times New Roman" w:hAnsi="Times New Roman" w:cs="Times New Roman"/>
-          <w:color w:val="000000" w:themeColor="text1"/>
-          <w:sz w:val="24"/>
-          <w:szCs w:val="24"/>
-          <w:lang w:val="es-ES"/>
-        </w:rPr>
-        <w:t xml:space="preserve"> / Medicare)</w:t>
+        <w:t>Seguro de Salud (Cubre Oregón, Medicaid / Medicare)</w:t>
       </w:r>
     </w:p>
     <w:p>
@@ -22952,29 +22940,7 @@
           <w:szCs w:val="24"/>
           <w:lang w:val="es-ES"/>
         </w:rPr>
-        <w:t xml:space="preserve"> ha completado algún certificado o diploma de educación o carrera? </w:t>
-      </w:r>
-      <w:proofErr w:type="spellStart"/>
-      <w:r>
-        <w:rPr>
-          <w:rFonts w:ascii="Times New Roman" w:eastAsia="Times New Roman" w:hAnsi="Times New Roman" w:cs="Times New Roman"/>
-          <w:color w:val="212121"/>
-          <w:sz w:val="24"/>
-          <w:szCs w:val="24"/>
-          <w:lang w:val="es-ES"/>
-        </w:rPr>
-        <w:t>Si</w:t>
-      </w:r>
-      <w:proofErr w:type="spellEnd"/>
-      <w:r>
-        <w:rPr>
-          <w:rFonts w:ascii="Times New Roman" w:eastAsia="Times New Roman" w:hAnsi="Times New Roman" w:cs="Times New Roman"/>
-          <w:color w:val="212121"/>
-          <w:sz w:val="24"/>
-          <w:szCs w:val="24"/>
-          <w:lang w:val="es-ES"/>
-        </w:rPr>
-        <w:t>_____ No ____</w:t>
+        <w:t xml:space="preserve"> ha completado algún certificado o diploma de educación o carrera? Si_____ No ____</w:t>
       </w:r>
     </w:p>
     <w:p>
@@ -24124,8 +24090,8 @@
       </w:r>
     </w:p>
     <w:sectPr>
-      <w:footerReference w:type="default" r:id="rId12"/>
-      <w:footerReference w:type="first" r:id="rId13"/>
+      <w:footerReference w:type="default" r:id="rId13"/>
+      <w:footerReference w:type="first" r:id="rId14"/>
       <w:type w:val="continuous"/>
       <w:pgSz w:w="12240" w:h="15840"/>
       <w:pgMar w:top="1440" w:right="1440" w:bottom="1440" w:left="1350" w:header="720" w:footer="720" w:gutter="0"/>
@@ -24137,8 +24103,8 @@
 </file>
 
 <file path=word/comments.xml><?xml version="1.0" encoding="utf-8"?>
-<w:comments xmlns:wpc="http://schemas.microsoft.com/office/word/2010/wordprocessingCanvas" xmlns:cx="http://schemas.microsoft.com/office/drawing/2014/chartex" xmlns:mc="http://schemas.openxmlformats.org/markup-compatibility/2006" xmlns:o="urn:schemas-microsoft-com:office:office" xmlns:r="http://schemas.openxmlformats.org/officeDocument/2006/relationships" xmlns:m="http://schemas.openxmlformats.org/officeDocument/2006/math" xmlns:v="urn:schemas-microsoft-com:vml" xmlns:wp14="http://schemas.microsoft.com/office/word/2010/wordprocessingDrawing" xmlns:wp="http://schemas.openxmlformats.org/drawingml/2006/wordprocessingDrawing" xmlns:w10="urn:schemas-microsoft-com:office:word" xmlns:w="http://schemas.openxmlformats.org/wordprocessingml/2006/main" xmlns:w14="http://schemas.microsoft.com/office/word/2010/wordml" xmlns:w15="http://schemas.microsoft.com/office/word/2012/wordml" xmlns:w16se="http://schemas.microsoft.com/office/word/2015/wordml/symex" xmlns:wpg="http://schemas.microsoft.com/office/word/2010/wordprocessingGroup" xmlns:wpi="http://schemas.microsoft.com/office/word/2010/wordprocessingInk" xmlns:wne="http://schemas.microsoft.com/office/word/2006/wordml" xmlns:wps="http://schemas.microsoft.com/office/word/2010/wordprocessingShape" mc:Ignorable="w14 w15 w16se wp14">
-  <w:comment w:id="0" w:author="Alejandra G. I." w:date="2021-06-30T18:10:00Z" w:initials="AGI">
+<w:comments xmlns:wpc="http://schemas.microsoft.com/office/word/2010/wordprocessingCanvas" xmlns:cx="http://schemas.microsoft.com/office/drawing/2014/chartex" xmlns:cx1="http://schemas.microsoft.com/office/drawing/2015/9/8/chartex" xmlns:cx2="http://schemas.microsoft.com/office/drawing/2015/10/21/chartex" xmlns:cx3="http://schemas.microsoft.com/office/drawing/2016/5/9/chartex" xmlns:cx4="http://schemas.microsoft.com/office/drawing/2016/5/10/chartex" xmlns:cx5="http://schemas.microsoft.com/office/drawing/2016/5/11/chartex" xmlns:cx6="http://schemas.microsoft.com/office/drawing/2016/5/12/chartex" xmlns:cx7="http://schemas.microsoft.com/office/drawing/2016/5/13/chartex" xmlns:cx8="http://schemas.microsoft.com/office/drawing/2016/5/14/chartex" xmlns:mc="http://schemas.openxmlformats.org/markup-compatibility/2006" xmlns:aink="http://schemas.microsoft.com/office/drawing/2016/ink" xmlns:am3d="http://schemas.microsoft.com/office/drawing/2017/model3d" xmlns:o="urn:schemas-microsoft-com:office:office" xmlns:r="http://schemas.openxmlformats.org/officeDocument/2006/relationships" xmlns:m="http://schemas.openxmlformats.org/officeDocument/2006/math" xmlns:v="urn:schemas-microsoft-com:vml" xmlns:wp14="http://schemas.microsoft.com/office/word/2010/wordprocessingDrawing" xmlns:wp="http://schemas.openxmlformats.org/drawingml/2006/wordprocessingDrawing" xmlns:w10="urn:schemas-microsoft-com:office:word" xmlns:w="http://schemas.openxmlformats.org/wordprocessingml/2006/main" xmlns:w14="http://schemas.microsoft.com/office/word/2010/wordml" xmlns:w15="http://schemas.microsoft.com/office/word/2012/wordml" xmlns:w16cid="http://schemas.microsoft.com/office/word/2016/wordml/cid" xmlns:w16se="http://schemas.microsoft.com/office/word/2015/wordml/symex" xmlns:wpg="http://schemas.microsoft.com/office/word/2010/wordprocessingGroup" xmlns:wpi="http://schemas.microsoft.com/office/word/2010/wordprocessingInk" xmlns:wne="http://schemas.microsoft.com/office/word/2006/wordml" xmlns:wps="http://schemas.microsoft.com/office/word/2010/wordprocessingShape" mc:Ignorable="w14 w15 w16se w16cid wp14">
+  <w:comment w:id="1" w:author="Alejandra G. I." w:date="2021-06-30T18:10:00Z" w:initials="AGI">
     <w:p>
       <w:pPr>
         <w:pStyle w:val="CommentText"/>
@@ -24150,31 +24116,27 @@
         <w:annotationRef/>
       </w:r>
       <w:r>
-        <w:t xml:space="preserve">Not consistent with </w:t>
-      </w:r>
-      <w:proofErr w:type="spellStart"/>
-      <w:r>
-        <w:t>Qualtrics</w:t>
-      </w:r>
-      <w:proofErr w:type="spellEnd"/>
-      <w:r>
-        <w:t xml:space="preserve"> survey</w:t>
-      </w:r>
-      <w:bookmarkStart w:id="1" w:name="_GoBack"/>
-      <w:bookmarkEnd w:id="1"/>
+        <w:t>Not consistent with Qualtrics survey</w:t>
+      </w:r>
     </w:p>
   </w:comment>
 </w:comments>
 </file>
 
 <file path=word/commentsExtended.xml><?xml version="1.0" encoding="utf-8"?>
-<w15:commentsEx xmlns:wpc="http://schemas.microsoft.com/office/word/2010/wordprocessingCanvas" xmlns:cx="http://schemas.microsoft.com/office/drawing/2014/chartex" xmlns:mc="http://schemas.openxmlformats.org/markup-compatibility/2006" xmlns:o="urn:schemas-microsoft-com:office:office" xmlns:r="http://schemas.openxmlformats.org/officeDocument/2006/relationships" xmlns:m="http://schemas.openxmlformats.org/officeDocument/2006/math" xmlns:v="urn:schemas-microsoft-com:vml" xmlns:wp14="http://schemas.microsoft.com/office/word/2010/wordprocessingDrawing" xmlns:wp="http://schemas.openxmlformats.org/drawingml/2006/wordprocessingDrawing" xmlns:w10="urn:schemas-microsoft-com:office:word" xmlns:w="http://schemas.openxmlformats.org/wordprocessingml/2006/main" xmlns:w14="http://schemas.microsoft.com/office/word/2010/wordml" xmlns:w15="http://schemas.microsoft.com/office/word/2012/wordml" xmlns:w16se="http://schemas.microsoft.com/office/word/2015/wordml/symex" xmlns:wpg="http://schemas.microsoft.com/office/word/2010/wordprocessingGroup" xmlns:wpi="http://schemas.microsoft.com/office/word/2010/wordprocessingInk" xmlns:wne="http://schemas.microsoft.com/office/word/2006/wordml" xmlns:wps="http://schemas.microsoft.com/office/word/2010/wordprocessingShape" mc:Ignorable="w14 w15 w16se wp14">
+<w15:commentsEx xmlns:wpc="http://schemas.microsoft.com/office/word/2010/wordprocessingCanvas" xmlns:cx="http://schemas.microsoft.com/office/drawing/2014/chartex" xmlns:cx1="http://schemas.microsoft.com/office/drawing/2015/9/8/chartex" xmlns:cx2="http://schemas.microsoft.com/office/drawing/2015/10/21/chartex" xmlns:cx3="http://schemas.microsoft.com/office/drawing/2016/5/9/chartex" xmlns:cx4="http://schemas.microsoft.com/office/drawing/2016/5/10/chartex" xmlns:cx5="http://schemas.microsoft.com/office/drawing/2016/5/11/chartex" xmlns:cx6="http://schemas.microsoft.com/office/drawing/2016/5/12/chartex" xmlns:cx7="http://schemas.microsoft.com/office/drawing/2016/5/13/chartex" xmlns:cx8="http://schemas.microsoft.com/office/drawing/2016/5/14/chartex" xmlns:mc="http://schemas.openxmlformats.org/markup-compatibility/2006" xmlns:aink="http://schemas.microsoft.com/office/drawing/2016/ink" xmlns:am3d="http://schemas.microsoft.com/office/drawing/2017/model3d" xmlns:o="urn:schemas-microsoft-com:office:office" xmlns:r="http://schemas.openxmlformats.org/officeDocument/2006/relationships" xmlns:m="http://schemas.openxmlformats.org/officeDocument/2006/math" xmlns:v="urn:schemas-microsoft-com:vml" xmlns:wp14="http://schemas.microsoft.com/office/word/2010/wordprocessingDrawing" xmlns:wp="http://schemas.openxmlformats.org/drawingml/2006/wordprocessingDrawing" xmlns:w10="urn:schemas-microsoft-com:office:word" xmlns:w="http://schemas.openxmlformats.org/wordprocessingml/2006/main" xmlns:w14="http://schemas.microsoft.com/office/word/2010/wordml" xmlns:w15="http://schemas.microsoft.com/office/word/2012/wordml" xmlns:w16cid="http://schemas.microsoft.com/office/word/2016/wordml/cid" xmlns:w16se="http://schemas.microsoft.com/office/word/2015/wordml/symex" xmlns:wpg="http://schemas.microsoft.com/office/word/2010/wordprocessingGroup" xmlns:wpi="http://schemas.microsoft.com/office/word/2010/wordprocessingInk" xmlns:wne="http://schemas.microsoft.com/office/word/2006/wordml" xmlns:wps="http://schemas.microsoft.com/office/word/2010/wordprocessingShape" mc:Ignorable="w14 w15 w16se w16cid wp14">
   <w15:commentEx w15:paraId="2087CF68" w15:done="0"/>
 </w15:commentsEx>
 </file>
 
+<file path=word/commentsIds.xml><?xml version="1.0" encoding="utf-8"?>
+<w16cid:commentsIds xmlns:wpc="http://schemas.microsoft.com/office/word/2010/wordprocessingCanvas" xmlns:cx="http://schemas.microsoft.com/office/drawing/2014/chartex" xmlns:cx1="http://schemas.microsoft.com/office/drawing/2015/9/8/chartex" xmlns:cx2="http://schemas.microsoft.com/office/drawing/2015/10/21/chartex" xmlns:cx3="http://schemas.microsoft.com/office/drawing/2016/5/9/chartex" xmlns:cx4="http://schemas.microsoft.com/office/drawing/2016/5/10/chartex" xmlns:cx5="http://schemas.microsoft.com/office/drawing/2016/5/11/chartex" xmlns:cx6="http://schemas.microsoft.com/office/drawing/2016/5/12/chartex" xmlns:cx7="http://schemas.microsoft.com/office/drawing/2016/5/13/chartex" xmlns:cx8="http://schemas.microsoft.com/office/drawing/2016/5/14/chartex" xmlns:mc="http://schemas.openxmlformats.org/markup-compatibility/2006" xmlns:aink="http://schemas.microsoft.com/office/drawing/2016/ink" xmlns:am3d="http://schemas.microsoft.com/office/drawing/2017/model3d" xmlns:o="urn:schemas-microsoft-com:office:office" xmlns:r="http://schemas.openxmlformats.org/officeDocument/2006/relationships" xmlns:m="http://schemas.openxmlformats.org/officeDocument/2006/math" xmlns:v="urn:schemas-microsoft-com:vml" xmlns:wp14="http://schemas.microsoft.com/office/word/2010/wordprocessingDrawing" xmlns:wp="http://schemas.openxmlformats.org/drawingml/2006/wordprocessingDrawing" xmlns:w10="urn:schemas-microsoft-com:office:word" xmlns:w="http://schemas.openxmlformats.org/wordprocessingml/2006/main" xmlns:w14="http://schemas.microsoft.com/office/word/2010/wordml" xmlns:w15="http://schemas.microsoft.com/office/word/2012/wordml" xmlns:w16cid="http://schemas.microsoft.com/office/word/2016/wordml/cid" xmlns:w16se="http://schemas.microsoft.com/office/word/2015/wordml/symex" xmlns:wpg="http://schemas.microsoft.com/office/word/2010/wordprocessingGroup" xmlns:wpi="http://schemas.microsoft.com/office/word/2010/wordprocessingInk" xmlns:wne="http://schemas.microsoft.com/office/word/2006/wordml" xmlns:wps="http://schemas.microsoft.com/office/word/2010/wordprocessingShape" mc:Ignorable="w14 w15 w16se w16cid wp14">
+  <w16cid:commentId w16cid:paraId="2087CF68" w16cid:durableId="2A68A8BA"/>
+</w16cid:commentsIds>
+</file>
+
 <file path=word/endnotes.xml><?xml version="1.0" encoding="utf-8"?>
-<w:endnotes xmlns:wpc="http://schemas.microsoft.com/office/word/2010/wordprocessingCanvas" xmlns:cx="http://schemas.microsoft.com/office/drawing/2014/chartex" xmlns:mc="http://schemas.openxmlformats.org/markup-compatibility/2006" xmlns:o="urn:schemas-microsoft-com:office:office" xmlns:r="http://schemas.openxmlformats.org/officeDocument/2006/relationships" xmlns:m="http://schemas.openxmlformats.org/officeDocument/2006/math" xmlns:v="urn:schemas-microsoft-com:vml" xmlns:wp14="http://schemas.microsoft.com/office/word/2010/wordprocessingDrawing" xmlns:wp="http://schemas.openxmlformats.org/drawingml/2006/wordprocessingDrawing" xmlns:w10="urn:schemas-microsoft-com:office:word" xmlns:w="http://schemas.openxmlformats.org/wordprocessingml/2006/main" xmlns:w14="http://schemas.microsoft.com/office/word/2010/wordml" xmlns:w15="http://schemas.microsoft.com/office/word/2012/wordml" xmlns:w16se="http://schemas.microsoft.com/office/word/2015/wordml/symex" xmlns:wpg="http://schemas.microsoft.com/office/word/2010/wordprocessingGroup" xmlns:wpi="http://schemas.microsoft.com/office/word/2010/wordprocessingInk" xmlns:wne="http://schemas.microsoft.com/office/word/2006/wordml" xmlns:wps="http://schemas.microsoft.com/office/word/2010/wordprocessingShape" mc:Ignorable="w14 w15 w16se wp14">
+<w:endnotes xmlns:wpc="http://schemas.microsoft.com/office/word/2010/wordprocessingCanvas" xmlns:cx="http://schemas.microsoft.com/office/drawing/2014/chartex" xmlns:cx1="http://schemas.microsoft.com/office/drawing/2015/9/8/chartex" xmlns:cx2="http://schemas.microsoft.com/office/drawing/2015/10/21/chartex" xmlns:cx3="http://schemas.microsoft.com/office/drawing/2016/5/9/chartex" xmlns:cx4="http://schemas.microsoft.com/office/drawing/2016/5/10/chartex" xmlns:cx5="http://schemas.microsoft.com/office/drawing/2016/5/11/chartex" xmlns:cx6="http://schemas.microsoft.com/office/drawing/2016/5/12/chartex" xmlns:cx7="http://schemas.microsoft.com/office/drawing/2016/5/13/chartex" xmlns:cx8="http://schemas.microsoft.com/office/drawing/2016/5/14/chartex" xmlns:mc="http://schemas.openxmlformats.org/markup-compatibility/2006" xmlns:aink="http://schemas.microsoft.com/office/drawing/2016/ink" xmlns:am3d="http://schemas.microsoft.com/office/drawing/2017/model3d" xmlns:o="urn:schemas-microsoft-com:office:office" xmlns:r="http://schemas.openxmlformats.org/officeDocument/2006/relationships" xmlns:m="http://schemas.openxmlformats.org/officeDocument/2006/math" xmlns:v="urn:schemas-microsoft-com:vml" xmlns:wp14="http://schemas.microsoft.com/office/word/2010/wordprocessingDrawing" xmlns:wp="http://schemas.openxmlformats.org/drawingml/2006/wordprocessingDrawing" xmlns:w10="urn:schemas-microsoft-com:office:word" xmlns:w="http://schemas.openxmlformats.org/wordprocessingml/2006/main" xmlns:w14="http://schemas.microsoft.com/office/word/2010/wordml" xmlns:w15="http://schemas.microsoft.com/office/word/2012/wordml" xmlns:w16cid="http://schemas.microsoft.com/office/word/2016/wordml/cid" xmlns:w16se="http://schemas.microsoft.com/office/word/2015/wordml/symex" xmlns:wpg="http://schemas.microsoft.com/office/word/2010/wordprocessingGroup" xmlns:wpi="http://schemas.microsoft.com/office/word/2010/wordprocessingInk" xmlns:wne="http://schemas.microsoft.com/office/word/2006/wordml" xmlns:wps="http://schemas.microsoft.com/office/word/2010/wordprocessingShape" mc:Ignorable="w14 w15 w16se w16cid wp14">
   <w:endnote w:type="separator" w:id="-1">
     <w:p>
       <w:pPr>
@@ -24199,7 +24161,7 @@
 </file>
 
 <file path=word/footer1.xml><?xml version="1.0" encoding="utf-8"?>
-<w:ftr xmlns:wpc="http://schemas.microsoft.com/office/word/2010/wordprocessingCanvas" xmlns:cx="http://schemas.microsoft.com/office/drawing/2014/chartex" xmlns:mc="http://schemas.openxmlformats.org/markup-compatibility/2006" xmlns:o="urn:schemas-microsoft-com:office:office" xmlns:r="http://schemas.openxmlformats.org/officeDocument/2006/relationships" xmlns:m="http://schemas.openxmlformats.org/officeDocument/2006/math" xmlns:v="urn:schemas-microsoft-com:vml" xmlns:wp14="http://schemas.microsoft.com/office/word/2010/wordprocessingDrawing" xmlns:wp="http://schemas.openxmlformats.org/drawingml/2006/wordprocessingDrawing" xmlns:w10="urn:schemas-microsoft-com:office:word" xmlns:w="http://schemas.openxmlformats.org/wordprocessingml/2006/main" xmlns:w14="http://schemas.microsoft.com/office/word/2010/wordml" xmlns:w15="http://schemas.microsoft.com/office/word/2012/wordml" xmlns:w16se="http://schemas.microsoft.com/office/word/2015/wordml/symex" xmlns:wpg="http://schemas.microsoft.com/office/word/2010/wordprocessingGroup" xmlns:wpi="http://schemas.microsoft.com/office/word/2010/wordprocessingInk" xmlns:wne="http://schemas.microsoft.com/office/word/2006/wordml" xmlns:wps="http://schemas.microsoft.com/office/word/2010/wordprocessingShape" mc:Ignorable="w14 w15 w16se wp14">
+<w:ftr xmlns:wpc="http://schemas.microsoft.com/office/word/2010/wordprocessingCanvas" xmlns:cx="http://schemas.microsoft.com/office/drawing/2014/chartex" xmlns:cx1="http://schemas.microsoft.com/office/drawing/2015/9/8/chartex" xmlns:cx2="http://schemas.microsoft.com/office/drawing/2015/10/21/chartex" xmlns:cx3="http://schemas.microsoft.com/office/drawing/2016/5/9/chartex" xmlns:cx4="http://schemas.microsoft.com/office/drawing/2016/5/10/chartex" xmlns:cx5="http://schemas.microsoft.com/office/drawing/2016/5/11/chartex" xmlns:cx6="http://schemas.microsoft.com/office/drawing/2016/5/12/chartex" xmlns:cx7="http://schemas.microsoft.com/office/drawing/2016/5/13/chartex" xmlns:cx8="http://schemas.microsoft.com/office/drawing/2016/5/14/chartex" xmlns:mc="http://schemas.openxmlformats.org/markup-compatibility/2006" xmlns:aink="http://schemas.microsoft.com/office/drawing/2016/ink" xmlns:am3d="http://schemas.microsoft.com/office/drawing/2017/model3d" xmlns:o="urn:schemas-microsoft-com:office:office" xmlns:r="http://schemas.openxmlformats.org/officeDocument/2006/relationships" xmlns:m="http://schemas.openxmlformats.org/officeDocument/2006/math" xmlns:v="urn:schemas-microsoft-com:vml" xmlns:wp14="http://schemas.microsoft.com/office/word/2010/wordprocessingDrawing" xmlns:wp="http://schemas.openxmlformats.org/drawingml/2006/wordprocessingDrawing" xmlns:w10="urn:schemas-microsoft-com:office:word" xmlns:w="http://schemas.openxmlformats.org/wordprocessingml/2006/main" xmlns:w14="http://schemas.microsoft.com/office/word/2010/wordml" xmlns:w15="http://schemas.microsoft.com/office/word/2012/wordml" xmlns:w16cid="http://schemas.microsoft.com/office/word/2016/wordml/cid" xmlns:w16se="http://schemas.microsoft.com/office/word/2015/wordml/symex" xmlns:wpg="http://schemas.microsoft.com/office/word/2010/wordprocessingGroup" xmlns:wpi="http://schemas.microsoft.com/office/word/2010/wordprocessingInk" xmlns:wne="http://schemas.microsoft.com/office/word/2006/wordml" xmlns:wps="http://schemas.microsoft.com/office/word/2010/wordprocessingShape" mc:Ignorable="w14 w15 w16se w16cid wp14">
   <w:sdt>
     <w:sdtPr>
       <w:id w:val="1663896735"/>
@@ -24252,7 +24214,7 @@
 </file>
 
 <file path=word/footer2.xml><?xml version="1.0" encoding="utf-8"?>
-<w:ftr xmlns:wpc="http://schemas.microsoft.com/office/word/2010/wordprocessingCanvas" xmlns:cx="http://schemas.microsoft.com/office/drawing/2014/chartex" xmlns:mc="http://schemas.openxmlformats.org/markup-compatibility/2006" xmlns:o="urn:schemas-microsoft-com:office:office" xmlns:r="http://schemas.openxmlformats.org/officeDocument/2006/relationships" xmlns:m="http://schemas.openxmlformats.org/officeDocument/2006/math" xmlns:v="urn:schemas-microsoft-com:vml" xmlns:wp14="http://schemas.microsoft.com/office/word/2010/wordprocessingDrawing" xmlns:wp="http://schemas.openxmlformats.org/drawingml/2006/wordprocessingDrawing" xmlns:w10="urn:schemas-microsoft-com:office:word" xmlns:w="http://schemas.openxmlformats.org/wordprocessingml/2006/main" xmlns:w14="http://schemas.microsoft.com/office/word/2010/wordml" xmlns:w15="http://schemas.microsoft.com/office/word/2012/wordml" xmlns:w16se="http://schemas.microsoft.com/office/word/2015/wordml/symex" xmlns:wpg="http://schemas.microsoft.com/office/word/2010/wordprocessingGroup" xmlns:wpi="http://schemas.microsoft.com/office/word/2010/wordprocessingInk" xmlns:wne="http://schemas.microsoft.com/office/word/2006/wordml" xmlns:wps="http://schemas.microsoft.com/office/word/2010/wordprocessingShape" mc:Ignorable="w14 w15 w16se wp14">
+<w:ftr xmlns:wpc="http://schemas.microsoft.com/office/word/2010/wordprocessingCanvas" xmlns:cx="http://schemas.microsoft.com/office/drawing/2014/chartex" xmlns:cx1="http://schemas.microsoft.com/office/drawing/2015/9/8/chartex" xmlns:cx2="http://schemas.microsoft.com/office/drawing/2015/10/21/chartex" xmlns:cx3="http://schemas.microsoft.com/office/drawing/2016/5/9/chartex" xmlns:cx4="http://schemas.microsoft.com/office/drawing/2016/5/10/chartex" xmlns:cx5="http://schemas.microsoft.com/office/drawing/2016/5/11/chartex" xmlns:cx6="http://schemas.microsoft.com/office/drawing/2016/5/12/chartex" xmlns:cx7="http://schemas.microsoft.com/office/drawing/2016/5/13/chartex" xmlns:cx8="http://schemas.microsoft.com/office/drawing/2016/5/14/chartex" xmlns:mc="http://schemas.openxmlformats.org/markup-compatibility/2006" xmlns:aink="http://schemas.microsoft.com/office/drawing/2016/ink" xmlns:am3d="http://schemas.microsoft.com/office/drawing/2017/model3d" xmlns:o="urn:schemas-microsoft-com:office:office" xmlns:r="http://schemas.openxmlformats.org/officeDocument/2006/relationships" xmlns:m="http://schemas.openxmlformats.org/officeDocument/2006/math" xmlns:v="urn:schemas-microsoft-com:vml" xmlns:wp14="http://schemas.microsoft.com/office/word/2010/wordprocessingDrawing" xmlns:wp="http://schemas.openxmlformats.org/drawingml/2006/wordprocessingDrawing" xmlns:w10="urn:schemas-microsoft-com:office:word" xmlns:w="http://schemas.openxmlformats.org/wordprocessingml/2006/main" xmlns:w14="http://schemas.microsoft.com/office/word/2010/wordml" xmlns:w15="http://schemas.microsoft.com/office/word/2012/wordml" xmlns:w16cid="http://schemas.microsoft.com/office/word/2016/wordml/cid" xmlns:w16se="http://schemas.microsoft.com/office/word/2015/wordml/symex" xmlns:wpg="http://schemas.microsoft.com/office/word/2010/wordprocessingGroup" xmlns:wpi="http://schemas.microsoft.com/office/word/2010/wordprocessingInk" xmlns:wne="http://schemas.microsoft.com/office/word/2006/wordml" xmlns:wps="http://schemas.microsoft.com/office/word/2010/wordprocessingShape" mc:Ignorable="w14 w15 w16se w16cid wp14">
   <w:p>
     <w:pPr>
       <w:pStyle w:val="Footer"/>
@@ -24288,7 +24250,7 @@
 </file>
 
 <file path=word/footer3.xml><?xml version="1.0" encoding="utf-8"?>
-<w:ftr xmlns:wpc="http://schemas.microsoft.com/office/word/2010/wordprocessingCanvas" xmlns:cx="http://schemas.microsoft.com/office/drawing/2014/chartex" xmlns:mc="http://schemas.openxmlformats.org/markup-compatibility/2006" xmlns:o="urn:schemas-microsoft-com:office:office" xmlns:r="http://schemas.openxmlformats.org/officeDocument/2006/relationships" xmlns:m="http://schemas.openxmlformats.org/officeDocument/2006/math" xmlns:v="urn:schemas-microsoft-com:vml" xmlns:wp14="http://schemas.microsoft.com/office/word/2010/wordprocessingDrawing" xmlns:wp="http://schemas.openxmlformats.org/drawingml/2006/wordprocessingDrawing" xmlns:w10="urn:schemas-microsoft-com:office:word" xmlns:w="http://schemas.openxmlformats.org/wordprocessingml/2006/main" xmlns:w14="http://schemas.microsoft.com/office/word/2010/wordml" xmlns:w15="http://schemas.microsoft.com/office/word/2012/wordml" xmlns:w16se="http://schemas.microsoft.com/office/word/2015/wordml/symex" xmlns:wpg="http://schemas.microsoft.com/office/word/2010/wordprocessingGroup" xmlns:wpi="http://schemas.microsoft.com/office/word/2010/wordprocessingInk" xmlns:wne="http://schemas.microsoft.com/office/word/2006/wordml" xmlns:wps="http://schemas.microsoft.com/office/word/2010/wordprocessingShape" mc:Ignorable="w14 w15 w16se wp14">
+<w:ftr xmlns:wpc="http://schemas.microsoft.com/office/word/2010/wordprocessingCanvas" xmlns:cx="http://schemas.microsoft.com/office/drawing/2014/chartex" xmlns:cx1="http://schemas.microsoft.com/office/drawing/2015/9/8/chartex" xmlns:cx2="http://schemas.microsoft.com/office/drawing/2015/10/21/chartex" xmlns:cx3="http://schemas.microsoft.com/office/drawing/2016/5/9/chartex" xmlns:cx4="http://schemas.microsoft.com/office/drawing/2016/5/10/chartex" xmlns:cx5="http://schemas.microsoft.com/office/drawing/2016/5/11/chartex" xmlns:cx6="http://schemas.microsoft.com/office/drawing/2016/5/12/chartex" xmlns:cx7="http://schemas.microsoft.com/office/drawing/2016/5/13/chartex" xmlns:cx8="http://schemas.microsoft.com/office/drawing/2016/5/14/chartex" xmlns:mc="http://schemas.openxmlformats.org/markup-compatibility/2006" xmlns:aink="http://schemas.microsoft.com/office/drawing/2016/ink" xmlns:am3d="http://schemas.microsoft.com/office/drawing/2017/model3d" xmlns:o="urn:schemas-microsoft-com:office:office" xmlns:r="http://schemas.openxmlformats.org/officeDocument/2006/relationships" xmlns:m="http://schemas.openxmlformats.org/officeDocument/2006/math" xmlns:v="urn:schemas-microsoft-com:vml" xmlns:wp14="http://schemas.microsoft.com/office/word/2010/wordprocessingDrawing" xmlns:wp="http://schemas.openxmlformats.org/drawingml/2006/wordprocessingDrawing" xmlns:w10="urn:schemas-microsoft-com:office:word" xmlns:w="http://schemas.openxmlformats.org/wordprocessingml/2006/main" xmlns:w14="http://schemas.microsoft.com/office/word/2010/wordml" xmlns:w15="http://schemas.microsoft.com/office/word/2012/wordml" xmlns:w16cid="http://schemas.microsoft.com/office/word/2016/wordml/cid" xmlns:w16se="http://schemas.microsoft.com/office/word/2015/wordml/symex" xmlns:wpg="http://schemas.microsoft.com/office/word/2010/wordprocessingGroup" xmlns:wpi="http://schemas.microsoft.com/office/word/2010/wordprocessingInk" xmlns:wne="http://schemas.microsoft.com/office/word/2006/wordml" xmlns:wps="http://schemas.microsoft.com/office/word/2010/wordprocessingShape" mc:Ignorable="w14 w15 w16se w16cid wp14">
   <w:sdt>
     <w:sdtPr>
       <w:id w:val="-1438602039"/>
@@ -24341,7 +24303,7 @@
 </file>
 
 <file path=word/footer4.xml><?xml version="1.0" encoding="utf-8"?>
-<w:ftr xmlns:wpc="http://schemas.microsoft.com/office/word/2010/wordprocessingCanvas" xmlns:cx="http://schemas.microsoft.com/office/drawing/2014/chartex" xmlns:mc="http://schemas.openxmlformats.org/markup-compatibility/2006" xmlns:o="urn:schemas-microsoft-com:office:office" xmlns:r="http://schemas.openxmlformats.org/officeDocument/2006/relationships" xmlns:m="http://schemas.openxmlformats.org/officeDocument/2006/math" xmlns:v="urn:schemas-microsoft-com:vml" xmlns:wp14="http://schemas.microsoft.com/office/word/2010/wordprocessingDrawing" xmlns:wp="http://schemas.openxmlformats.org/drawingml/2006/wordprocessingDrawing" xmlns:w10="urn:schemas-microsoft-com:office:word" xmlns:w="http://schemas.openxmlformats.org/wordprocessingml/2006/main" xmlns:w14="http://schemas.microsoft.com/office/word/2010/wordml" xmlns:w15="http://schemas.microsoft.com/office/word/2012/wordml" xmlns:w16se="http://schemas.microsoft.com/office/word/2015/wordml/symex" xmlns:wpg="http://schemas.microsoft.com/office/word/2010/wordprocessingGroup" xmlns:wpi="http://schemas.microsoft.com/office/word/2010/wordprocessingInk" xmlns:wne="http://schemas.microsoft.com/office/word/2006/wordml" xmlns:wps="http://schemas.microsoft.com/office/word/2010/wordprocessingShape" mc:Ignorable="w14 w15 w16se wp14">
+<w:ftr xmlns:wpc="http://schemas.microsoft.com/office/word/2010/wordprocessingCanvas" xmlns:cx="http://schemas.microsoft.com/office/drawing/2014/chartex" xmlns:cx1="http://schemas.microsoft.com/office/drawing/2015/9/8/chartex" xmlns:cx2="http://schemas.microsoft.com/office/drawing/2015/10/21/chartex" xmlns:cx3="http://schemas.microsoft.com/office/drawing/2016/5/9/chartex" xmlns:cx4="http://schemas.microsoft.com/office/drawing/2016/5/10/chartex" xmlns:cx5="http://schemas.microsoft.com/office/drawing/2016/5/11/chartex" xmlns:cx6="http://schemas.microsoft.com/office/drawing/2016/5/12/chartex" xmlns:cx7="http://schemas.microsoft.com/office/drawing/2016/5/13/chartex" xmlns:cx8="http://schemas.microsoft.com/office/drawing/2016/5/14/chartex" xmlns:mc="http://schemas.openxmlformats.org/markup-compatibility/2006" xmlns:aink="http://schemas.microsoft.com/office/drawing/2016/ink" xmlns:am3d="http://schemas.microsoft.com/office/drawing/2017/model3d" xmlns:o="urn:schemas-microsoft-com:office:office" xmlns:r="http://schemas.openxmlformats.org/officeDocument/2006/relationships" xmlns:m="http://schemas.openxmlformats.org/officeDocument/2006/math" xmlns:v="urn:schemas-microsoft-com:vml" xmlns:wp14="http://schemas.microsoft.com/office/word/2010/wordprocessingDrawing" xmlns:wp="http://schemas.openxmlformats.org/drawingml/2006/wordprocessingDrawing" xmlns:w10="urn:schemas-microsoft-com:office:word" xmlns:w="http://schemas.openxmlformats.org/wordprocessingml/2006/main" xmlns:w14="http://schemas.microsoft.com/office/word/2010/wordml" xmlns:w15="http://schemas.microsoft.com/office/word/2012/wordml" xmlns:w16cid="http://schemas.microsoft.com/office/word/2016/wordml/cid" xmlns:w16se="http://schemas.microsoft.com/office/word/2015/wordml/symex" xmlns:wpg="http://schemas.microsoft.com/office/word/2010/wordprocessingGroup" xmlns:wpi="http://schemas.microsoft.com/office/word/2010/wordprocessingInk" xmlns:wne="http://schemas.microsoft.com/office/word/2006/wordml" xmlns:wps="http://schemas.microsoft.com/office/word/2010/wordprocessingShape" mc:Ignorable="w14 w15 w16se w16cid wp14">
   <w:p>
     <w:pPr>
       <w:pStyle w:val="Footer"/>
@@ -24377,7 +24339,7 @@
 </file>
 
 <file path=word/footnotes.xml><?xml version="1.0" encoding="utf-8"?>
-<w:footnotes xmlns:wpc="http://schemas.microsoft.com/office/word/2010/wordprocessingCanvas" xmlns:cx="http://schemas.microsoft.com/office/drawing/2014/chartex" xmlns:mc="http://schemas.openxmlformats.org/markup-compatibility/2006" xmlns:o="urn:schemas-microsoft-com:office:office" xmlns:r="http://schemas.openxmlformats.org/officeDocument/2006/relationships" xmlns:m="http://schemas.openxmlformats.org/officeDocument/2006/math" xmlns:v="urn:schemas-microsoft-com:vml" xmlns:wp14="http://schemas.microsoft.com/office/word/2010/wordprocessingDrawing" xmlns:wp="http://schemas.openxmlformats.org/drawingml/2006/wordprocessingDrawing" xmlns:w10="urn:schemas-microsoft-com:office:word" xmlns:w="http://schemas.openxmlformats.org/wordprocessingml/2006/main" xmlns:w14="http://schemas.microsoft.com/office/word/2010/wordml" xmlns:w15="http://schemas.microsoft.com/office/word/2012/wordml" xmlns:w16se="http://schemas.microsoft.com/office/word/2015/wordml/symex" xmlns:wpg="http://schemas.microsoft.com/office/word/2010/wordprocessingGroup" xmlns:wpi="http://schemas.microsoft.com/office/word/2010/wordprocessingInk" xmlns:wne="http://schemas.microsoft.com/office/word/2006/wordml" xmlns:wps="http://schemas.microsoft.com/office/word/2010/wordprocessingShape" mc:Ignorable="w14 w15 w16se wp14">
+<w:footnotes xmlns:wpc="http://schemas.microsoft.com/office/word/2010/wordprocessingCanvas" xmlns:cx="http://schemas.microsoft.com/office/drawing/2014/chartex" xmlns:cx1="http://schemas.microsoft.com/office/drawing/2015/9/8/chartex" xmlns:cx2="http://schemas.microsoft.com/office/drawing/2015/10/21/chartex" xmlns:cx3="http://schemas.microsoft.com/office/drawing/2016/5/9/chartex" xmlns:cx4="http://schemas.microsoft.com/office/drawing/2016/5/10/chartex" xmlns:cx5="http://schemas.microsoft.com/office/drawing/2016/5/11/chartex" xmlns:cx6="http://schemas.microsoft.com/office/drawing/2016/5/12/chartex" xmlns:cx7="http://schemas.microsoft.com/office/drawing/2016/5/13/chartex" xmlns:cx8="http://schemas.microsoft.com/office/drawing/2016/5/14/chartex" xmlns:mc="http://schemas.openxmlformats.org/markup-compatibility/2006" xmlns:aink="http://schemas.microsoft.com/office/drawing/2016/ink" xmlns:am3d="http://schemas.microsoft.com/office/drawing/2017/model3d" xmlns:o="urn:schemas-microsoft-com:office:office" xmlns:r="http://schemas.openxmlformats.org/officeDocument/2006/relationships" xmlns:m="http://schemas.openxmlformats.org/officeDocument/2006/math" xmlns:v="urn:schemas-microsoft-com:vml" xmlns:wp14="http://schemas.microsoft.com/office/word/2010/wordprocessingDrawing" xmlns:wp="http://schemas.openxmlformats.org/drawingml/2006/wordprocessingDrawing" xmlns:w10="urn:schemas-microsoft-com:office:word" xmlns:w="http://schemas.openxmlformats.org/wordprocessingml/2006/main" xmlns:w14="http://schemas.microsoft.com/office/word/2010/wordml" xmlns:w15="http://schemas.microsoft.com/office/word/2012/wordml" xmlns:w16cid="http://schemas.microsoft.com/office/word/2016/wordml/cid" xmlns:w16se="http://schemas.microsoft.com/office/word/2015/wordml/symex" xmlns:wpg="http://schemas.microsoft.com/office/word/2010/wordprocessingGroup" xmlns:wpi="http://schemas.microsoft.com/office/word/2010/wordprocessingInk" xmlns:wne="http://schemas.microsoft.com/office/word/2006/wordml" xmlns:wps="http://schemas.microsoft.com/office/word/2010/wordprocessingShape" mc:Ignorable="w14 w15 w16se w16cid wp14">
   <w:footnote w:type="separator" w:id="-1">
     <w:p>
       <w:pPr>
@@ -24402,7 +24364,7 @@
 </file>
 
 <file path=word/numbering.xml><?xml version="1.0" encoding="utf-8"?>
-<w:numbering xmlns:wpc="http://schemas.microsoft.com/office/word/2010/wordprocessingCanvas" xmlns:cx="http://schemas.microsoft.com/office/drawing/2014/chartex" xmlns:mc="http://schemas.openxmlformats.org/markup-compatibility/2006" xmlns:o="urn:schemas-microsoft-com:office:office" xmlns:r="http://schemas.openxmlformats.org/officeDocument/2006/relationships" xmlns:m="http://schemas.openxmlformats.org/officeDocument/2006/math" xmlns:v="urn:schemas-microsoft-com:vml" xmlns:wp14="http://schemas.microsoft.com/office/word/2010/wordprocessingDrawing" xmlns:wp="http://schemas.openxmlformats.org/drawingml/2006/wordprocessingDrawing" xmlns:w10="urn:schemas-microsoft-com:office:word" xmlns:w="http://schemas.openxmlformats.org/wordprocessingml/2006/main" xmlns:w14="http://schemas.microsoft.com/office/word/2010/wordml" xmlns:w15="http://schemas.microsoft.com/office/word/2012/wordml" xmlns:w16se="http://schemas.microsoft.com/office/word/2015/wordml/symex" xmlns:wpg="http://schemas.microsoft.com/office/word/2010/wordprocessingGroup" xmlns:wpi="http://schemas.microsoft.com/office/word/2010/wordprocessingInk" xmlns:wne="http://schemas.microsoft.com/office/word/2006/wordml" xmlns:wps="http://schemas.microsoft.com/office/word/2010/wordprocessingShape" mc:Ignorable="w14 w15 w16se wp14">
+<w:numbering xmlns:wpc="http://schemas.microsoft.com/office/word/2010/wordprocessingCanvas" xmlns:cx="http://schemas.microsoft.com/office/drawing/2014/chartex" xmlns:cx1="http://schemas.microsoft.com/office/drawing/2015/9/8/chartex" xmlns:cx2="http://schemas.microsoft.com/office/drawing/2015/10/21/chartex" xmlns:cx3="http://schemas.microsoft.com/office/drawing/2016/5/9/chartex" xmlns:cx4="http://schemas.microsoft.com/office/drawing/2016/5/10/chartex" xmlns:cx5="http://schemas.microsoft.com/office/drawing/2016/5/11/chartex" xmlns:cx6="http://schemas.microsoft.com/office/drawing/2016/5/12/chartex" xmlns:cx7="http://schemas.microsoft.com/office/drawing/2016/5/13/chartex" xmlns:cx8="http://schemas.microsoft.com/office/drawing/2016/5/14/chartex" xmlns:mc="http://schemas.openxmlformats.org/markup-compatibility/2006" xmlns:aink="http://schemas.microsoft.com/office/drawing/2016/ink" xmlns:am3d="http://schemas.microsoft.com/office/drawing/2017/model3d" xmlns:o="urn:schemas-microsoft-com:office:office" xmlns:r="http://schemas.openxmlformats.org/officeDocument/2006/relationships" xmlns:m="http://schemas.openxmlformats.org/officeDocument/2006/math" xmlns:v="urn:schemas-microsoft-com:vml" xmlns:wp14="http://schemas.microsoft.com/office/word/2010/wordprocessingDrawing" xmlns:wp="http://schemas.openxmlformats.org/drawingml/2006/wordprocessingDrawing" xmlns:w10="urn:schemas-microsoft-com:office:word" xmlns:w="http://schemas.openxmlformats.org/wordprocessingml/2006/main" xmlns:w14="http://schemas.microsoft.com/office/word/2010/wordml" xmlns:w15="http://schemas.microsoft.com/office/word/2012/wordml" xmlns:w16cid="http://schemas.microsoft.com/office/word/2016/wordml/cid" xmlns:w16se="http://schemas.microsoft.com/office/word/2015/wordml/symex" xmlns:wpg="http://schemas.microsoft.com/office/word/2010/wordprocessingGroup" xmlns:wpi="http://schemas.microsoft.com/office/word/2010/wordprocessingInk" xmlns:wne="http://schemas.microsoft.com/office/word/2006/wordml" xmlns:wps="http://schemas.microsoft.com/office/word/2010/wordprocessingShape" mc:Ignorable="w14 w15 w16se w16cid wp14">
   <w:abstractNum w:abstractNumId="0" w15:restartNumberingAfterBreak="0">
     <w:nsid w:val="04FF683F"/>
     <w:multiLevelType w:val="multilevel"/>
@@ -30076,7 +30038,7 @@
 </file>
 
 <file path=word/people.xml><?xml version="1.0" encoding="utf-8"?>
-<w15:people xmlns:wpc="http://schemas.microsoft.com/office/word/2010/wordprocessingCanvas" xmlns:cx="http://schemas.microsoft.com/office/drawing/2014/chartex" xmlns:mc="http://schemas.openxmlformats.org/markup-compatibility/2006" xmlns:o="urn:schemas-microsoft-com:office:office" xmlns:r="http://schemas.openxmlformats.org/officeDocument/2006/relationships" xmlns:m="http://schemas.openxmlformats.org/officeDocument/2006/math" xmlns:v="urn:schemas-microsoft-com:vml" xmlns:wp14="http://schemas.microsoft.com/office/word/2010/wordprocessingDrawing" xmlns:wp="http://schemas.openxmlformats.org/drawingml/2006/wordprocessingDrawing" xmlns:w10="urn:schemas-microsoft-com:office:word" xmlns:w="http://schemas.openxmlformats.org/wordprocessingml/2006/main" xmlns:w14="http://schemas.microsoft.com/office/word/2010/wordml" xmlns:w15="http://schemas.microsoft.com/office/word/2012/wordml" xmlns:w16se="http://schemas.microsoft.com/office/word/2015/wordml/symex" xmlns:wpg="http://schemas.microsoft.com/office/word/2010/wordprocessingGroup" xmlns:wpi="http://schemas.microsoft.com/office/word/2010/wordprocessingInk" xmlns:wne="http://schemas.microsoft.com/office/word/2006/wordml" xmlns:wps="http://schemas.microsoft.com/office/word/2010/wordprocessingShape" mc:Ignorable="w14 w15 w16se wp14">
+<w15:people xmlns:wpc="http://schemas.microsoft.com/office/word/2010/wordprocessingCanvas" xmlns:cx="http://schemas.microsoft.com/office/drawing/2014/chartex" xmlns:cx1="http://schemas.microsoft.com/office/drawing/2015/9/8/chartex" xmlns:cx2="http://schemas.microsoft.com/office/drawing/2015/10/21/chartex" xmlns:cx3="http://schemas.microsoft.com/office/drawing/2016/5/9/chartex" xmlns:cx4="http://schemas.microsoft.com/office/drawing/2016/5/10/chartex" xmlns:cx5="http://schemas.microsoft.com/office/drawing/2016/5/11/chartex" xmlns:cx6="http://schemas.microsoft.com/office/drawing/2016/5/12/chartex" xmlns:cx7="http://schemas.microsoft.com/office/drawing/2016/5/13/chartex" xmlns:cx8="http://schemas.microsoft.com/office/drawing/2016/5/14/chartex" xmlns:mc="http://schemas.openxmlformats.org/markup-compatibility/2006" xmlns:aink="http://schemas.microsoft.com/office/drawing/2016/ink" xmlns:am3d="http://schemas.microsoft.com/office/drawing/2017/model3d" xmlns:o="urn:schemas-microsoft-com:office:office" xmlns:r="http://schemas.openxmlformats.org/officeDocument/2006/relationships" xmlns:m="http://schemas.openxmlformats.org/officeDocument/2006/math" xmlns:v="urn:schemas-microsoft-com:vml" xmlns:wp14="http://schemas.microsoft.com/office/word/2010/wordprocessingDrawing" xmlns:wp="http://schemas.openxmlformats.org/drawingml/2006/wordprocessingDrawing" xmlns:w10="urn:schemas-microsoft-com:office:word" xmlns:w="http://schemas.openxmlformats.org/wordprocessingml/2006/main" xmlns:w14="http://schemas.microsoft.com/office/word/2010/wordml" xmlns:w15="http://schemas.microsoft.com/office/word/2012/wordml" xmlns:w16cid="http://schemas.microsoft.com/office/word/2016/wordml/cid" xmlns:w16se="http://schemas.microsoft.com/office/word/2015/wordml/symex" xmlns:wpg="http://schemas.microsoft.com/office/word/2010/wordprocessingGroup" xmlns:wpi="http://schemas.microsoft.com/office/word/2010/wordprocessingInk" xmlns:wne="http://schemas.microsoft.com/office/word/2006/wordml" xmlns:wps="http://schemas.microsoft.com/office/word/2010/wordprocessingShape" mc:Ignorable="w14 w15 w16se w16cid wp14">
   <w15:person w15:author="Alejandra G. I.">
     <w15:presenceInfo w15:providerId="Windows Live" w15:userId="394a9865421c3de7"/>
   </w15:person>
@@ -30084,7 +30046,7 @@
 </file>
 
 <file path=word/styles.xml><?xml version="1.0" encoding="utf-8"?>
-<w:styles xmlns:mc="http://schemas.openxmlformats.org/markup-compatibility/2006" xmlns:r="http://schemas.openxmlformats.org/officeDocument/2006/relationships" xmlns:w="http://schemas.openxmlformats.org/wordprocessingml/2006/main" xmlns:w14="http://schemas.microsoft.com/office/word/2010/wordml" xmlns:w15="http://schemas.microsoft.com/office/word/2012/wordml" xmlns:w16se="http://schemas.microsoft.com/office/word/2015/wordml/symex" mc:Ignorable="w14 w15 w16se">
+<w:styles xmlns:mc="http://schemas.openxmlformats.org/markup-compatibility/2006" xmlns:r="http://schemas.openxmlformats.org/officeDocument/2006/relationships" xmlns:w="http://schemas.openxmlformats.org/wordprocessingml/2006/main" xmlns:w14="http://schemas.microsoft.com/office/word/2010/wordml" xmlns:w15="http://schemas.microsoft.com/office/word/2012/wordml" xmlns:w16cid="http://schemas.microsoft.com/office/word/2016/wordml/cid" xmlns:w16se="http://schemas.microsoft.com/office/word/2015/wordml/symex" mc:Ignorable="w14 w15 w16se w16cid">
   <w:docDefaults>
     <w:rPrDefault>
       <w:rPr>
@@ -30100,7 +30062,7 @@
       </w:pPr>
     </w:pPrDefault>
   </w:docDefaults>
-  <w:latentStyles w:defLockedState="0" w:defUIPriority="99" w:defSemiHidden="0" w:defUnhideWhenUsed="0" w:defQFormat="0" w:count="371">
+  <w:latentStyles w:defLockedState="0" w:defUIPriority="99" w:defSemiHidden="0" w:defUnhideWhenUsed="0" w:defQFormat="0" w:count="375">
     <w:lsdException w:name="Normal" w:uiPriority="0" w:qFormat="1"/>
     <w:lsdException w:name="heading 1" w:uiPriority="9" w:qFormat="1"/>
     <w:lsdException w:name="heading 2" w:semiHidden="1" w:uiPriority="9" w:unhideWhenUsed="1" w:qFormat="1"/>
@@ -30206,7 +30168,6 @@
     <w:lsdException w:name="HTML Sample" w:semiHidden="1" w:unhideWhenUsed="1"/>
     <w:lsdException w:name="HTML Typewriter" w:semiHidden="1" w:unhideWhenUsed="1"/>
     <w:lsdException w:name="HTML Variable" w:semiHidden="1" w:unhideWhenUsed="1"/>
-    <w:lsdException w:name="Normal Table" w:semiHidden="1" w:unhideWhenUsed="1"/>
     <w:lsdException w:name="annotation subject" w:semiHidden="1" w:unhideWhenUsed="1"/>
     <w:lsdException w:name="No List" w:semiHidden="1" w:unhideWhenUsed="1"/>
     <w:lsdException w:name="Outline List 1" w:semiHidden="1" w:unhideWhenUsed="1"/>
@@ -30250,10 +30211,8 @@
     <w:lsdException w:name="Table Elegant" w:semiHidden="1" w:unhideWhenUsed="1"/>
     <w:lsdException w:name="Table Professional" w:semiHidden="1" w:unhideWhenUsed="1"/>
     <w:lsdException w:name="Table Subtle 1" w:semiHidden="1" w:unhideWhenUsed="1"/>
-    <w:lsdException w:name="Table Subtle 2" w:semiHidden="1" w:unhideWhenUsed="1"/>
     <w:lsdException w:name="Table Web 1" w:semiHidden="1" w:unhideWhenUsed="1"/>
     <w:lsdException w:name="Table Web 2" w:semiHidden="1" w:unhideWhenUsed="1"/>
-    <w:lsdException w:name="Table Web 3" w:semiHidden="1" w:unhideWhenUsed="1"/>
     <w:lsdException w:name="Balloon Text" w:semiHidden="1" w:unhideWhenUsed="1"/>
     <w:lsdException w:name="Table Grid" w:uiPriority="39"/>
     <w:lsdException w:name="Table Theme" w:semiHidden="1" w:unhideWhenUsed="1"/>
@@ -30472,6 +30431,10 @@
     <w:lsdException w:name="List Table 5 Dark Accent 6" w:uiPriority="50"/>
     <w:lsdException w:name="List Table 6 Colorful Accent 6" w:uiPriority="51"/>
     <w:lsdException w:name="List Table 7 Colorful Accent 6" w:uiPriority="52"/>
+    <w:lsdException w:name="Mention" w:semiHidden="1" w:unhideWhenUsed="1"/>
+    <w:lsdException w:name="Smart Hyperlink" w:semiHidden="1" w:unhideWhenUsed="1"/>
+    <w:lsdException w:name="Hashtag" w:semiHidden="1" w:unhideWhenUsed="1"/>
+    <w:lsdException w:name="Unresolved Mention" w:semiHidden="1" w:unhideWhenUsed="1"/>
   </w:latentStyles>
   <w:style w:type="paragraph" w:default="1" w:styleId="Normal">
     <w:name w:val="Normal"/>
@@ -31119,7 +31082,7 @@
 </file>
 
 <file path=customXml/itemProps1.xml><?xml version="1.0" encoding="utf-8"?>
-<ds:datastoreItem xmlns:ds="http://schemas.openxmlformats.org/officeDocument/2006/customXml" ds:itemID="{6C1A6C6E-F74B-46FA-B167-8C928AC28B4E}">
+<ds:datastoreItem xmlns:ds="http://schemas.openxmlformats.org/officeDocument/2006/customXml" ds:itemID="{A8D998E6-11A4-40A3-838D-727214B9E5FF}">
   <ds:schemaRefs>
     <ds:schemaRef ds:uri="http://schemas.openxmlformats.org/officeDocument/2006/bibliography"/>
   </ds:schemaRefs>

</xml_diff>

<commit_message>
double checking work, ready for next steps.
</commit_message>
<xml_diff>
--- a/assessments/Juntos Parent Q SPAN 10.4.17.docx
+++ b/assessments/Juntos Parent Q SPAN 10.4.17.docx
@@ -5198,7 +5198,6 @@
           <w:i/>
           <w:sz w:val="24"/>
           <w:szCs w:val="24"/>
-          <w:highlight w:val="yellow"/>
           <w:u w:val="single"/>
           <w:lang w:val="es-ES"/>
         </w:rPr>
@@ -5210,7 +5209,6 @@
           <w:i/>
           <w:sz w:val="24"/>
           <w:szCs w:val="24"/>
-          <w:highlight w:val="yellow"/>
           <w:lang w:val="es-ES"/>
         </w:rPr>
         <w:t>Esta sección tiene que ver con su relación con la escuela de su joven, el sistema educativo, los maestros, los administradores y el personal. Responda que tan en acuerdo o en desacuerdo esta con cada declaración y si ha tomado medidas activas en estas áreas.</w:t>
@@ -5222,7 +5220,6 @@
           <w:i/>
           <w:sz w:val="24"/>
           <w:szCs w:val="24"/>
-          <w:highlight w:val="yellow"/>
           <w:u w:val="single"/>
           <w:lang w:val="es-ES"/>
         </w:rPr>
@@ -5238,7 +5235,6 @@
           <w:i/>
           <w:sz w:val="24"/>
           <w:szCs w:val="24"/>
-          <w:highlight w:val="yellow"/>
           <w:lang w:val="es-ES"/>
         </w:rPr>
       </w:pPr>
@@ -5256,7 +5252,6 @@
         <w:spacing w:before="0" w:beforeAutospacing="0" w:after="0" w:afterAutospacing="0"/>
         <w:textAlignment w:val="baseline"/>
         <w:rPr>
-          <w:highlight w:val="yellow"/>
           <w:lang w:val="es-ES"/>
         </w:rPr>
       </w:pPr>
@@ -5268,7 +5263,6 @@
           <w:bCs/>
           <w:spacing w:val="-4"/>
           <w:sz w:val="22"/>
-          <w:highlight w:val="yellow"/>
           <w:lang w:val="es-ES"/>
         </w:rPr>
         <w:tab/>
@@ -5282,7 +5276,6 @@
           <w:bCs/>
           <w:spacing w:val="-4"/>
           <w:sz w:val="22"/>
-          <w:highlight w:val="yellow"/>
           <w:lang w:val="es-ES"/>
         </w:rPr>
         <w:tab/>
@@ -5296,7 +5289,6 @@
           <w:bCs/>
           <w:spacing w:val="-4"/>
           <w:sz w:val="22"/>
-          <w:highlight w:val="yellow"/>
           <w:lang w:val="es-ES"/>
         </w:rPr>
         <w:tab/>
@@ -5310,7 +5302,6 @@
           <w:bCs/>
           <w:spacing w:val="-4"/>
           <w:sz w:val="22"/>
-          <w:highlight w:val="yellow"/>
           <w:lang w:val="es-ES"/>
         </w:rPr>
         <w:tab/>
@@ -5326,7 +5317,6 @@
           <w:i/>
           <w:sz w:val="24"/>
           <w:szCs w:val="24"/>
-          <w:highlight w:val="yellow"/>
           <w:lang w:val="es-ES"/>
         </w:rPr>
       </w:pPr>
@@ -5339,17 +5329,15 @@
           <w:b/>
           <w:sz w:val="24"/>
           <w:szCs w:val="24"/>
-          <w:highlight w:val="yellow"/>
-          <w:lang w:val="es-ES"/>
-        </w:rPr>
-      </w:pPr>
-      <w:r>
-        <w:rPr>
-          <w:rFonts w:ascii="Times New Roman" w:eastAsia="Times New Roman" w:hAnsi="Times New Roman" w:cs="Times New Roman"/>
-          <w:b/>
-          <w:sz w:val="24"/>
-          <w:szCs w:val="24"/>
-          <w:highlight w:val="yellow"/>
+          <w:lang w:val="es-ES"/>
+        </w:rPr>
+      </w:pPr>
+      <w:r>
+        <w:rPr>
+          <w:rFonts w:ascii="Times New Roman" w:eastAsia="Times New Roman" w:hAnsi="Times New Roman" w:cs="Times New Roman"/>
+          <w:b/>
+          <w:sz w:val="24"/>
+          <w:szCs w:val="24"/>
           <w:lang w:val="es-ES"/>
         </w:rPr>
         <w:t>En general, hago un esfuerzo para...</w:t>
@@ -5374,12 +5362,9 @@
           <w:bCs/>
           <w:spacing w:val="-4"/>
           <w:sz w:val="22"/>
-          <w:highlight w:val="yellow"/>
-          <w:lang w:val="es-ES"/>
-        </w:rPr>
-      </w:pPr>
-      <w:bookmarkStart w:id="0" w:name="_GoBack"/>
-      <w:bookmarkEnd w:id="0"/>
+          <w:lang w:val="es-ES"/>
+        </w:rPr>
+      </w:pPr>
     </w:p>
     <w:p>
       <w:pPr>
@@ -5398,16 +5383,14 @@
           <w:rFonts w:ascii="Times New Roman" w:eastAsia="Times New Roman" w:hAnsi="Times New Roman" w:cs="Times New Roman"/>
           <w:sz w:val="24"/>
           <w:szCs w:val="24"/>
-          <w:highlight w:val="yellow"/>
-          <w:lang w:val="es-ES"/>
-        </w:rPr>
-      </w:pPr>
-      <w:r>
-        <w:rPr>
-          <w:rFonts w:ascii="Times New Roman" w:eastAsia="Times New Roman" w:hAnsi="Times New Roman" w:cs="Times New Roman"/>
-          <w:sz w:val="24"/>
-          <w:szCs w:val="24"/>
-          <w:highlight w:val="yellow"/>
+          <w:lang w:val="es-ES"/>
+        </w:rPr>
+      </w:pPr>
+      <w:r>
+        <w:rPr>
+          <w:rFonts w:ascii="Times New Roman" w:eastAsia="Times New Roman" w:hAnsi="Times New Roman" w:cs="Times New Roman"/>
+          <w:sz w:val="24"/>
+          <w:szCs w:val="24"/>
           <w:lang w:val="es-ES"/>
         </w:rPr>
         <w:t xml:space="preserve">… conocer el personal y la administración de la </w:t>
@@ -5418,7 +5401,6 @@
           <w:rFonts w:ascii="Times New Roman" w:eastAsia="Times New Roman" w:hAnsi="Times New Roman" w:cs="Times New Roman"/>
           <w:sz w:val="24"/>
           <w:szCs w:val="24"/>
-          <w:highlight w:val="yellow"/>
           <w:lang w:val="es-ES"/>
         </w:rPr>
         <w:t>escuela  _</w:t>
@@ -5429,7 +5411,6 @@
           <w:rFonts w:ascii="Times New Roman" w:eastAsia="Times New Roman" w:hAnsi="Times New Roman" w:cs="Times New Roman"/>
           <w:sz w:val="24"/>
           <w:szCs w:val="24"/>
-          <w:highlight w:val="yellow"/>
           <w:lang w:val="es-ES"/>
         </w:rPr>
         <w:t xml:space="preserve">__ </w:t>
@@ -5450,16 +5431,14 @@
           <w:rFonts w:ascii="Times New Roman" w:eastAsia="Times New Roman" w:hAnsi="Times New Roman" w:cs="Times New Roman"/>
           <w:sz w:val="24"/>
           <w:szCs w:val="24"/>
-          <w:highlight w:val="yellow"/>
-          <w:lang w:val="es-ES"/>
-        </w:rPr>
-      </w:pPr>
-      <w:r>
-        <w:rPr>
-          <w:rFonts w:ascii="Times New Roman" w:eastAsia="Times New Roman" w:hAnsi="Times New Roman" w:cs="Times New Roman"/>
-          <w:sz w:val="24"/>
-          <w:szCs w:val="24"/>
-          <w:highlight w:val="yellow"/>
+          <w:lang w:val="es-ES"/>
+        </w:rPr>
+      </w:pPr>
+      <w:r>
+        <w:rPr>
+          <w:rFonts w:ascii="Times New Roman" w:eastAsia="Times New Roman" w:hAnsi="Times New Roman" w:cs="Times New Roman"/>
+          <w:sz w:val="24"/>
+          <w:szCs w:val="24"/>
           <w:lang w:val="es-ES"/>
         </w:rPr>
         <w:t xml:space="preserve">… conocer al menos uno de los maestros de mi joven ____ </w:t>
@@ -5480,16 +5459,14 @@
           <w:rFonts w:ascii="Times New Roman" w:eastAsia="Times New Roman" w:hAnsi="Times New Roman" w:cs="Times New Roman"/>
           <w:sz w:val="24"/>
           <w:szCs w:val="24"/>
-          <w:highlight w:val="yellow"/>
-          <w:lang w:val="es-ES"/>
-        </w:rPr>
-      </w:pPr>
-      <w:r>
-        <w:rPr>
-          <w:rFonts w:ascii="Times New Roman" w:eastAsia="Times New Roman" w:hAnsi="Times New Roman" w:cs="Times New Roman"/>
-          <w:sz w:val="24"/>
-          <w:szCs w:val="24"/>
-          <w:highlight w:val="yellow"/>
+          <w:lang w:val="es-ES"/>
+        </w:rPr>
+      </w:pPr>
+      <w:r>
+        <w:rPr>
+          <w:rFonts w:ascii="Times New Roman" w:eastAsia="Times New Roman" w:hAnsi="Times New Roman" w:cs="Times New Roman"/>
+          <w:sz w:val="24"/>
+          <w:szCs w:val="24"/>
           <w:lang w:val="es-ES"/>
         </w:rPr>
         <w:t xml:space="preserve">… entender las reglas y pólizas de la </w:t>
@@ -5500,7 +5477,6 @@
           <w:rFonts w:ascii="Times New Roman" w:eastAsia="Times New Roman" w:hAnsi="Times New Roman" w:cs="Times New Roman"/>
           <w:sz w:val="24"/>
           <w:szCs w:val="24"/>
-          <w:highlight w:val="yellow"/>
           <w:lang w:val="es-ES"/>
         </w:rPr>
         <w:t>escuela  _</w:t>
@@ -5511,7 +5487,6 @@
           <w:rFonts w:ascii="Times New Roman" w:eastAsia="Times New Roman" w:hAnsi="Times New Roman" w:cs="Times New Roman"/>
           <w:sz w:val="24"/>
           <w:szCs w:val="24"/>
-          <w:highlight w:val="yellow"/>
           <w:lang w:val="es-ES"/>
         </w:rPr>
         <w:t xml:space="preserve">___ </w:t>
@@ -5532,16 +5507,14 @@
           <w:rFonts w:ascii="Times New Roman" w:eastAsia="Times New Roman" w:hAnsi="Times New Roman" w:cs="Times New Roman"/>
           <w:sz w:val="24"/>
           <w:szCs w:val="24"/>
-          <w:highlight w:val="yellow"/>
-          <w:lang w:val="es-ES"/>
-        </w:rPr>
-      </w:pPr>
-      <w:r>
-        <w:rPr>
-          <w:rFonts w:ascii="Times New Roman" w:eastAsia="Times New Roman" w:hAnsi="Times New Roman" w:cs="Times New Roman"/>
-          <w:sz w:val="24"/>
-          <w:szCs w:val="24"/>
-          <w:highlight w:val="yellow"/>
+          <w:lang w:val="es-ES"/>
+        </w:rPr>
+      </w:pPr>
+      <w:r>
+        <w:rPr>
+          <w:rFonts w:ascii="Times New Roman" w:eastAsia="Times New Roman" w:hAnsi="Times New Roman" w:cs="Times New Roman"/>
+          <w:sz w:val="24"/>
+          <w:szCs w:val="24"/>
           <w:lang w:val="es-ES"/>
         </w:rPr>
         <w:t xml:space="preserve">… informarme sobre mis derechos como padre ____ </w:t>
@@ -5562,16 +5535,14 @@
           <w:rFonts w:ascii="Times New Roman" w:eastAsia="Times New Roman" w:hAnsi="Times New Roman" w:cs="Times New Roman"/>
           <w:sz w:val="24"/>
           <w:szCs w:val="24"/>
-          <w:highlight w:val="yellow"/>
-          <w:lang w:val="es-ES"/>
-        </w:rPr>
-      </w:pPr>
-      <w:r>
-        <w:rPr>
-          <w:rFonts w:ascii="Times New Roman" w:eastAsia="Times New Roman" w:hAnsi="Times New Roman" w:cs="Times New Roman"/>
-          <w:sz w:val="24"/>
-          <w:szCs w:val="24"/>
-          <w:highlight w:val="yellow"/>
+          <w:lang w:val="es-ES"/>
+        </w:rPr>
+      </w:pPr>
+      <w:r>
+        <w:rPr>
+          <w:rFonts w:ascii="Times New Roman" w:eastAsia="Times New Roman" w:hAnsi="Times New Roman" w:cs="Times New Roman"/>
+          <w:sz w:val="24"/>
+          <w:szCs w:val="24"/>
           <w:lang w:val="es-ES"/>
         </w:rPr>
         <w:t>… aprender sobre el sistema educativo en este estado ____</w:t>
@@ -5592,16 +5563,14 @@
           <w:rFonts w:ascii="Times New Roman" w:eastAsia="Times New Roman" w:hAnsi="Times New Roman" w:cs="Times New Roman"/>
           <w:sz w:val="24"/>
           <w:szCs w:val="24"/>
-          <w:highlight w:val="yellow"/>
-          <w:lang w:val="es-ES"/>
-        </w:rPr>
-      </w:pPr>
-      <w:r>
-        <w:rPr>
-          <w:rFonts w:ascii="Times New Roman" w:eastAsia="Times New Roman" w:hAnsi="Times New Roman" w:cs="Times New Roman"/>
-          <w:sz w:val="24"/>
-          <w:szCs w:val="24"/>
-          <w:highlight w:val="yellow"/>
+          <w:lang w:val="es-ES"/>
+        </w:rPr>
+      </w:pPr>
+      <w:r>
+        <w:rPr>
+          <w:rFonts w:ascii="Times New Roman" w:eastAsia="Times New Roman" w:hAnsi="Times New Roman" w:cs="Times New Roman"/>
+          <w:sz w:val="24"/>
+          <w:szCs w:val="24"/>
           <w:lang w:val="es-ES"/>
         </w:rPr>
         <w:t xml:space="preserve">… entender la diferencia entre obtener un GED, graduarse con un diploma </w:t>
@@ -5611,7 +5580,6 @@
           <w:rFonts w:ascii="Times New Roman" w:eastAsia="Times New Roman" w:hAnsi="Times New Roman" w:cs="Times New Roman"/>
           <w:sz w:val="24"/>
           <w:szCs w:val="24"/>
-          <w:highlight w:val="yellow"/>
           <w:lang w:val="es-ES"/>
         </w:rPr>
         <w:t>estándar</w:t>
@@ -5621,7 +5589,6 @@
           <w:rFonts w:ascii="Times New Roman" w:eastAsia="Times New Roman" w:hAnsi="Times New Roman" w:cs="Times New Roman"/>
           <w:sz w:val="24"/>
           <w:szCs w:val="24"/>
-          <w:highlight w:val="yellow"/>
           <w:lang w:val="es-ES"/>
         </w:rPr>
         <w:t xml:space="preserve"> de la escuela secundaria, o con un diploma de una secundaria internacional o con un diploma de Bachillerato </w:t>
@@ -5632,7 +5599,6 @@
           <w:rFonts w:ascii="Times New Roman" w:eastAsia="Times New Roman" w:hAnsi="Times New Roman" w:cs="Times New Roman"/>
           <w:sz w:val="24"/>
           <w:szCs w:val="24"/>
-          <w:highlight w:val="yellow"/>
           <w:lang w:val="es-ES"/>
         </w:rPr>
         <w:t>Internacional._</w:t>
@@ -5643,7 +5609,6 @@
           <w:rFonts w:ascii="Times New Roman" w:eastAsia="Times New Roman" w:hAnsi="Times New Roman" w:cs="Times New Roman"/>
           <w:sz w:val="24"/>
           <w:szCs w:val="24"/>
-          <w:highlight w:val="yellow"/>
           <w:lang w:val="es-ES"/>
         </w:rPr>
         <w:t xml:space="preserve">___ </w:t>
@@ -5664,16 +5629,14 @@
           <w:rFonts w:ascii="Times New Roman" w:eastAsia="Times New Roman" w:hAnsi="Times New Roman" w:cs="Times New Roman"/>
           <w:sz w:val="24"/>
           <w:szCs w:val="24"/>
-          <w:highlight w:val="yellow"/>
-          <w:lang w:val="es-ES"/>
-        </w:rPr>
-      </w:pPr>
-      <w:r>
-        <w:rPr>
-          <w:rFonts w:ascii="Times New Roman" w:eastAsia="Times New Roman" w:hAnsi="Times New Roman" w:cs="Times New Roman"/>
-          <w:sz w:val="24"/>
-          <w:szCs w:val="24"/>
-          <w:highlight w:val="yellow"/>
+          <w:lang w:val="es-ES"/>
+        </w:rPr>
+      </w:pPr>
+      <w:r>
+        <w:rPr>
+          <w:rFonts w:ascii="Times New Roman" w:eastAsia="Times New Roman" w:hAnsi="Times New Roman" w:cs="Times New Roman"/>
+          <w:sz w:val="24"/>
+          <w:szCs w:val="24"/>
           <w:lang w:val="es-ES"/>
         </w:rPr>
         <w:t xml:space="preserve">… involucrarse en las actividades escolares, en el salón de clase, y/u otras maneras (por ejemplo, organizaciones de padres, trabajo voluntario, etc.) </w:t>
@@ -5694,16 +5657,14 @@
           <w:rFonts w:ascii="Times New Roman" w:eastAsia="Times New Roman" w:hAnsi="Times New Roman" w:cs="Times New Roman"/>
           <w:sz w:val="24"/>
           <w:szCs w:val="24"/>
-          <w:highlight w:val="yellow"/>
-          <w:lang w:val="es-ES"/>
-        </w:rPr>
-      </w:pPr>
-      <w:r>
-        <w:rPr>
-          <w:rFonts w:ascii="Times New Roman" w:eastAsia="Times New Roman" w:hAnsi="Times New Roman" w:cs="Times New Roman"/>
-          <w:sz w:val="24"/>
-          <w:szCs w:val="24"/>
-          <w:highlight w:val="yellow"/>
+          <w:lang w:val="es-ES"/>
+        </w:rPr>
+      </w:pPr>
+      <w:r>
+        <w:rPr>
+          <w:rFonts w:ascii="Times New Roman" w:eastAsia="Times New Roman" w:hAnsi="Times New Roman" w:cs="Times New Roman"/>
+          <w:sz w:val="24"/>
+          <w:szCs w:val="24"/>
           <w:lang w:val="es-ES"/>
         </w:rPr>
         <w:t>… tener conversaciones con los otros padres para obtener información o aprender acerca de los recursos en la escuela. ____</w:t>
@@ -5724,16 +5685,14 @@
           <w:rFonts w:ascii="Times New Roman" w:eastAsia="Times New Roman" w:hAnsi="Times New Roman" w:cs="Times New Roman"/>
           <w:sz w:val="24"/>
           <w:szCs w:val="24"/>
-          <w:highlight w:val="yellow"/>
-          <w:lang w:val="es-ES"/>
-        </w:rPr>
-      </w:pPr>
-      <w:r>
-        <w:rPr>
-          <w:rFonts w:ascii="Times New Roman" w:eastAsia="Times New Roman" w:hAnsi="Times New Roman" w:cs="Times New Roman"/>
-          <w:sz w:val="24"/>
-          <w:szCs w:val="24"/>
-          <w:highlight w:val="yellow"/>
+          <w:lang w:val="es-ES"/>
+        </w:rPr>
+      </w:pPr>
+      <w:r>
+        <w:rPr>
+          <w:rFonts w:ascii="Times New Roman" w:eastAsia="Times New Roman" w:hAnsi="Times New Roman" w:cs="Times New Roman"/>
+          <w:sz w:val="24"/>
+          <w:szCs w:val="24"/>
           <w:lang w:val="es-ES"/>
         </w:rPr>
         <w:t>…contactar los otros padres para obtener apoyo. ____</w:t>
@@ -5754,16 +5713,14 @@
           <w:rFonts w:ascii="Times New Roman" w:eastAsia="Times New Roman" w:hAnsi="Times New Roman" w:cs="Times New Roman"/>
           <w:sz w:val="24"/>
           <w:szCs w:val="24"/>
-          <w:highlight w:val="yellow"/>
-          <w:lang w:val="es-ES"/>
-        </w:rPr>
-      </w:pPr>
-      <w:r>
-        <w:rPr>
-          <w:rFonts w:ascii="Times New Roman" w:eastAsia="Times New Roman" w:hAnsi="Times New Roman" w:cs="Times New Roman"/>
-          <w:sz w:val="24"/>
-          <w:szCs w:val="24"/>
-          <w:highlight w:val="yellow"/>
+          <w:lang w:val="es-ES"/>
+        </w:rPr>
+      </w:pPr>
+      <w:r>
+        <w:rPr>
+          <w:rFonts w:ascii="Times New Roman" w:eastAsia="Times New Roman" w:hAnsi="Times New Roman" w:cs="Times New Roman"/>
+          <w:sz w:val="24"/>
+          <w:szCs w:val="24"/>
           <w:lang w:val="es-ES"/>
         </w:rPr>
         <w:t>…entender la trayectoria hacia la preparación a la universidad y para una carrera ____</w:t>
@@ -5786,33 +5743,31 @@
           <w:rFonts w:ascii="Times New Roman" w:eastAsia="Times New Roman" w:hAnsi="Times New Roman" w:cs="Times New Roman"/>
           <w:sz w:val="24"/>
           <w:szCs w:val="24"/>
+          <w:lang w:val="es-ES"/>
+        </w:rPr>
+      </w:pPr>
+      <w:r>
+        <w:rPr>
+          <w:rFonts w:ascii="Times New Roman" w:eastAsia="Times New Roman" w:hAnsi="Times New Roman" w:cs="Times New Roman"/>
+          <w:sz w:val="24"/>
+          <w:szCs w:val="24"/>
+          <w:lang w:val="es-ES"/>
+        </w:rPr>
+        <w:t>… asistir a la conferencia de padres y maestros cuando esté disponible. _____ </w:t>
+      </w:r>
+    </w:p>
+    <w:p>
+      <w:pPr>
+        <w:spacing w:after="0" w:line="240" w:lineRule="auto"/>
+        <w:contextualSpacing/>
+        <w:rPr>
+          <w:rFonts w:ascii="Times New Roman" w:eastAsia="Times New Roman" w:hAnsi="Times New Roman" w:cs="Times New Roman"/>
+          <w:sz w:val="24"/>
+          <w:szCs w:val="24"/>
           <w:highlight w:val="yellow"/>
           <w:lang w:val="es-ES"/>
         </w:rPr>
       </w:pPr>
-      <w:r>
-        <w:rPr>
-          <w:rFonts w:ascii="Times New Roman" w:eastAsia="Times New Roman" w:hAnsi="Times New Roman" w:cs="Times New Roman"/>
-          <w:sz w:val="24"/>
-          <w:szCs w:val="24"/>
-          <w:highlight w:val="yellow"/>
-          <w:lang w:val="es-ES"/>
-        </w:rPr>
-        <w:t>… asistir a la conferencia de padres y maestros cuando esté disponible. _____ </w:t>
-      </w:r>
-    </w:p>
-    <w:p>
-      <w:pPr>
-        <w:spacing w:after="0" w:line="240" w:lineRule="auto"/>
-        <w:contextualSpacing/>
-        <w:rPr>
-          <w:rFonts w:ascii="Times New Roman" w:eastAsia="Times New Roman" w:hAnsi="Times New Roman" w:cs="Times New Roman"/>
-          <w:sz w:val="24"/>
-          <w:szCs w:val="24"/>
-          <w:highlight w:val="yellow"/>
-          <w:lang w:val="es-ES"/>
-        </w:rPr>
-      </w:pPr>
     </w:p>
     <w:p>
       <w:pPr>
@@ -5822,17 +5777,15 @@
           <w:b/>
           <w:sz w:val="24"/>
           <w:szCs w:val="24"/>
-          <w:highlight w:val="yellow"/>
-          <w:lang w:val="es-ES"/>
-        </w:rPr>
-      </w:pPr>
-      <w:r>
-        <w:rPr>
-          <w:rFonts w:ascii="Times New Roman" w:hAnsi="Times New Roman" w:cs="Times New Roman"/>
-          <w:b/>
-          <w:sz w:val="24"/>
-          <w:szCs w:val="24"/>
-          <w:highlight w:val="yellow"/>
+          <w:lang w:val="es-ES"/>
+        </w:rPr>
+      </w:pPr>
+      <w:r>
+        <w:rPr>
+          <w:rFonts w:ascii="Times New Roman" w:hAnsi="Times New Roman" w:cs="Times New Roman"/>
+          <w:b/>
+          <w:sz w:val="24"/>
+          <w:szCs w:val="24"/>
           <w:lang w:val="es-ES"/>
         </w:rPr>
         <w:t>En general, estoy segura/o de que…</w:t>
@@ -5850,16 +5803,14 @@
           <w:rFonts w:ascii="Times New Roman" w:hAnsi="Times New Roman" w:cs="Times New Roman"/>
           <w:sz w:val="24"/>
           <w:szCs w:val="24"/>
-          <w:highlight w:val="yellow"/>
-          <w:lang w:val="es-ES"/>
-        </w:rPr>
-      </w:pPr>
-      <w:r>
-        <w:rPr>
-          <w:rFonts w:ascii="Times New Roman" w:hAnsi="Times New Roman" w:cs="Times New Roman"/>
-          <w:sz w:val="24"/>
-          <w:szCs w:val="24"/>
-          <w:highlight w:val="yellow"/>
+          <w:lang w:val="es-ES"/>
+        </w:rPr>
+      </w:pPr>
+      <w:r>
+        <w:rPr>
+          <w:rFonts w:ascii="Times New Roman" w:hAnsi="Times New Roman" w:cs="Times New Roman"/>
+          <w:sz w:val="24"/>
+          <w:szCs w:val="24"/>
           <w:lang w:val="es-ES"/>
         </w:rPr>
         <w:t>…yo entiendo cómo funciona la escuela de mi joven. ____</w:t>
@@ -5877,16 +5828,14 @@
           <w:rFonts w:ascii="Times New Roman" w:hAnsi="Times New Roman" w:cs="Times New Roman"/>
           <w:sz w:val="24"/>
           <w:szCs w:val="24"/>
-          <w:highlight w:val="yellow"/>
-          <w:lang w:val="es-ES"/>
-        </w:rPr>
-      </w:pPr>
-      <w:r>
-        <w:rPr>
-          <w:rFonts w:ascii="Times New Roman" w:hAnsi="Times New Roman" w:cs="Times New Roman"/>
-          <w:sz w:val="24"/>
-          <w:szCs w:val="24"/>
-          <w:highlight w:val="yellow"/>
+          <w:lang w:val="es-ES"/>
+        </w:rPr>
+      </w:pPr>
+      <w:r>
+        <w:rPr>
+          <w:rFonts w:ascii="Times New Roman" w:hAnsi="Times New Roman" w:cs="Times New Roman"/>
+          <w:sz w:val="24"/>
+          <w:szCs w:val="24"/>
           <w:lang w:val="es-ES"/>
         </w:rPr>
         <w:lastRenderedPageBreak/>
@@ -5898,7 +5847,6 @@
           <w:rFonts w:ascii="Times New Roman" w:hAnsi="Times New Roman" w:cs="Times New Roman"/>
           <w:sz w:val="24"/>
           <w:szCs w:val="24"/>
-          <w:highlight w:val="yellow"/>
           <w:lang w:val="es-ES"/>
         </w:rPr>
         <w:t>escuela._</w:t>
@@ -5909,7 +5857,6 @@
           <w:rFonts w:ascii="Times New Roman" w:hAnsi="Times New Roman" w:cs="Times New Roman"/>
           <w:sz w:val="24"/>
           <w:szCs w:val="24"/>
-          <w:highlight w:val="yellow"/>
           <w:lang w:val="es-ES"/>
         </w:rPr>
         <w:t>__</w:t>
@@ -5927,16 +5874,14 @@
           <w:rFonts w:ascii="Times New Roman" w:hAnsi="Times New Roman" w:cs="Times New Roman"/>
           <w:sz w:val="24"/>
           <w:szCs w:val="24"/>
-          <w:highlight w:val="yellow"/>
-          <w:lang w:val="es-ES"/>
-        </w:rPr>
-      </w:pPr>
-      <w:r>
-        <w:rPr>
-          <w:rFonts w:ascii="Times New Roman" w:eastAsia="Times New Roman" w:hAnsi="Times New Roman" w:cs="Times New Roman"/>
-          <w:sz w:val="24"/>
-          <w:szCs w:val="24"/>
-          <w:highlight w:val="yellow"/>
+          <w:lang w:val="es-ES"/>
+        </w:rPr>
+      </w:pPr>
+      <w:r>
+        <w:rPr>
+          <w:rFonts w:ascii="Times New Roman" w:eastAsia="Times New Roman" w:hAnsi="Times New Roman" w:cs="Times New Roman"/>
+          <w:sz w:val="24"/>
+          <w:szCs w:val="24"/>
           <w:lang w:val="es-ES"/>
         </w:rPr>
         <w:t>…puedo trabajar con la escuela para encontrar una solución positiva si surge un conflicto o un problema que involucre a mi joven en la escuela.</w:t>
@@ -5946,7 +5891,6 @@
           <w:rFonts w:ascii="Times New Roman" w:hAnsi="Times New Roman" w:cs="Times New Roman"/>
           <w:sz w:val="24"/>
           <w:szCs w:val="24"/>
-          <w:highlight w:val="yellow"/>
           <w:lang w:val="es-ES"/>
         </w:rPr>
         <w:t xml:space="preserve"> ____</w:t>
@@ -5964,16 +5908,14 @@
           <w:rFonts w:ascii="Times New Roman" w:hAnsi="Times New Roman" w:cs="Times New Roman"/>
           <w:sz w:val="24"/>
           <w:szCs w:val="24"/>
-          <w:highlight w:val="yellow"/>
-          <w:lang w:val="es-ES"/>
-        </w:rPr>
-      </w:pPr>
-      <w:r>
-        <w:rPr>
-          <w:rFonts w:ascii="Times New Roman" w:hAnsi="Times New Roman" w:cs="Times New Roman"/>
-          <w:sz w:val="24"/>
-          <w:szCs w:val="24"/>
-          <w:highlight w:val="yellow"/>
+          <w:lang w:val="es-ES"/>
+        </w:rPr>
+      </w:pPr>
+      <w:r>
+        <w:rPr>
+          <w:rFonts w:ascii="Times New Roman" w:hAnsi="Times New Roman" w:cs="Times New Roman"/>
+          <w:sz w:val="24"/>
+          <w:szCs w:val="24"/>
           <w:lang w:val="es-ES"/>
         </w:rPr>
         <w:t>…estoy ayudando a mi joven hacer bien en la escuela. ____</w:t>
@@ -5991,16 +5933,14 @@
           <w:rFonts w:ascii="Times New Roman" w:hAnsi="Times New Roman" w:cs="Times New Roman"/>
           <w:sz w:val="24"/>
           <w:szCs w:val="24"/>
-          <w:highlight w:val="yellow"/>
-          <w:lang w:val="es-ES"/>
-        </w:rPr>
-      </w:pPr>
-      <w:r>
-        <w:rPr>
-          <w:rFonts w:ascii="Times New Roman" w:hAnsi="Times New Roman" w:cs="Times New Roman"/>
-          <w:sz w:val="24"/>
-          <w:szCs w:val="24"/>
-          <w:highlight w:val="yellow"/>
+          <w:lang w:val="es-ES"/>
+        </w:rPr>
+      </w:pPr>
+      <w:r>
+        <w:rPr>
+          <w:rFonts w:ascii="Times New Roman" w:hAnsi="Times New Roman" w:cs="Times New Roman"/>
+          <w:sz w:val="24"/>
+          <w:szCs w:val="24"/>
           <w:lang w:val="es-ES"/>
         </w:rPr>
         <w:t>… estoy ayudando a mi joven prepararse para sus futuras metas de educación y carrera. ____</w:t>
@@ -6015,7 +5955,6 @@
           <w:i/>
           <w:sz w:val="24"/>
           <w:szCs w:val="24"/>
-          <w:highlight w:val="yellow"/>
           <w:u w:val="single"/>
           <w:lang w:val="es-ES"/>
         </w:rPr>
@@ -6027,7 +5966,6 @@
           <w:i/>
           <w:sz w:val="24"/>
           <w:szCs w:val="24"/>
-          <w:highlight w:val="yellow"/>
           <w:lang w:val="es-ES"/>
         </w:rPr>
         <w:t>La siguiente sección hace preguntas acerca de cómo se siente acerca de la escuela como padre y como miembro de esta comunidad escolar.</w:t>
@@ -6039,7 +5977,6 @@
           <w:i/>
           <w:sz w:val="24"/>
           <w:szCs w:val="24"/>
-          <w:highlight w:val="yellow"/>
           <w:lang w:val="es-ES"/>
         </w:rPr>
         <w:t xml:space="preserve"> </w:t>
@@ -6051,7 +5988,6 @@
           <w:i/>
           <w:sz w:val="24"/>
           <w:szCs w:val="24"/>
-          <w:highlight w:val="yellow"/>
           <w:u w:val="single"/>
           <w:lang w:val="es-ES"/>
         </w:rPr>
@@ -6071,7 +6007,6 @@
         <w:spacing w:before="0" w:beforeAutospacing="0" w:after="0" w:afterAutospacing="0"/>
         <w:textAlignment w:val="baseline"/>
         <w:rPr>
-          <w:highlight w:val="yellow"/>
           <w:lang w:val="es-ES"/>
         </w:rPr>
       </w:pPr>
@@ -6083,7 +6018,6 @@
           <w:bCs/>
           <w:spacing w:val="-4"/>
           <w:sz w:val="22"/>
-          <w:highlight w:val="yellow"/>
           <w:lang w:val="es-ES"/>
         </w:rPr>
         <w:tab/>
@@ -6097,7 +6031,6 @@
           <w:bCs/>
           <w:spacing w:val="-4"/>
           <w:sz w:val="22"/>
-          <w:highlight w:val="yellow"/>
           <w:lang w:val="es-ES"/>
         </w:rPr>
         <w:tab/>
@@ -6111,7 +6044,6 @@
           <w:bCs/>
           <w:spacing w:val="-4"/>
           <w:sz w:val="22"/>
-          <w:highlight w:val="yellow"/>
           <w:lang w:val="es-ES"/>
         </w:rPr>
         <w:tab/>
@@ -6125,7 +6057,6 @@
           <w:bCs/>
           <w:spacing w:val="-4"/>
           <w:sz w:val="22"/>
-          <w:highlight w:val="yellow"/>
           <w:lang w:val="es-ES"/>
         </w:rPr>
         <w:tab/>
@@ -6142,7 +6073,6 @@
           <w:bCs/>
           <w:sz w:val="24"/>
           <w:szCs w:val="24"/>
-          <w:highlight w:val="yellow"/>
           <w:lang w:val="es-ES"/>
         </w:rPr>
       </w:pPr>
@@ -6157,7 +6087,6 @@
           <w:bCs/>
           <w:sz w:val="24"/>
           <w:szCs w:val="24"/>
-          <w:highlight w:val="yellow"/>
           <w:lang w:val="es-ES"/>
         </w:rPr>
       </w:pPr>
@@ -6168,7 +6097,6 @@
           <w:bCs/>
           <w:sz w:val="24"/>
           <w:szCs w:val="24"/>
-          <w:highlight w:val="yellow"/>
           <w:lang w:val="es-ES"/>
         </w:rPr>
         <w:t>Como madre/padre de esta escuela, siento que soy…</w:t>
@@ -6183,7 +6111,6 @@
           <w:rStyle w:val="normaltextrun"/>
           <w:b/>
           <w:bCs/>
-          <w:highlight w:val="yellow"/>
           <w:lang w:val="es-ES"/>
         </w:rPr>
       </w:pPr>
@@ -6205,16 +6132,14 @@
           <w:rFonts w:ascii="Times New Roman" w:eastAsia="Times New Roman" w:hAnsi="Times New Roman" w:cs="Times New Roman"/>
           <w:sz w:val="24"/>
           <w:szCs w:val="24"/>
-          <w:highlight w:val="yellow"/>
-          <w:lang w:val="es-ES"/>
-        </w:rPr>
-      </w:pPr>
-      <w:r>
-        <w:rPr>
-          <w:rFonts w:ascii="Times New Roman" w:eastAsia="Times New Roman" w:hAnsi="Times New Roman" w:cs="Times New Roman"/>
-          <w:sz w:val="24"/>
-          <w:szCs w:val="24"/>
-          <w:highlight w:val="yellow"/>
+          <w:lang w:val="es-ES"/>
+        </w:rPr>
+      </w:pPr>
+      <w:r>
+        <w:rPr>
+          <w:rFonts w:ascii="Times New Roman" w:eastAsia="Times New Roman" w:hAnsi="Times New Roman" w:cs="Times New Roman"/>
+          <w:sz w:val="24"/>
+          <w:szCs w:val="24"/>
           <w:lang w:val="es-ES"/>
         </w:rPr>
         <w:t xml:space="preserve">…parte de una comunidad con el personal de la escuela y los otros padres. ____ </w:t>
@@ -6233,16 +6158,14 @@
           <w:rFonts w:ascii="Times New Roman" w:eastAsia="Times New Roman" w:hAnsi="Times New Roman" w:cs="Times New Roman"/>
           <w:sz w:val="24"/>
           <w:szCs w:val="24"/>
-          <w:highlight w:val="yellow"/>
-          <w:lang w:val="es-ES"/>
-        </w:rPr>
-      </w:pPr>
-      <w:r>
-        <w:rPr>
-          <w:rFonts w:ascii="Times New Roman" w:eastAsia="Times New Roman" w:hAnsi="Times New Roman" w:cs="Times New Roman"/>
-          <w:sz w:val="24"/>
-          <w:szCs w:val="24"/>
-          <w:highlight w:val="yellow"/>
+          <w:lang w:val="es-ES"/>
+        </w:rPr>
+      </w:pPr>
+      <w:r>
+        <w:rPr>
+          <w:rFonts w:ascii="Times New Roman" w:eastAsia="Times New Roman" w:hAnsi="Times New Roman" w:cs="Times New Roman"/>
+          <w:sz w:val="24"/>
+          <w:szCs w:val="24"/>
           <w:lang w:val="es-ES"/>
         </w:rPr>
         <w:t>…tratado/a con respeto, sabiendo que mis opiniones son importantes. ____</w:t>
@@ -6261,16 +6184,14 @@
           <w:rFonts w:ascii="Times New Roman" w:eastAsia="Times New Roman" w:hAnsi="Times New Roman" w:cs="Times New Roman"/>
           <w:sz w:val="24"/>
           <w:szCs w:val="24"/>
-          <w:highlight w:val="yellow"/>
-          <w:lang w:val="es-ES"/>
-        </w:rPr>
-      </w:pPr>
-      <w:r>
-        <w:rPr>
-          <w:rFonts w:ascii="Times New Roman" w:eastAsia="Times New Roman" w:hAnsi="Times New Roman" w:cs="Times New Roman"/>
-          <w:sz w:val="24"/>
-          <w:szCs w:val="24"/>
-          <w:highlight w:val="yellow"/>
+          <w:lang w:val="es-ES"/>
+        </w:rPr>
+      </w:pPr>
+      <w:r>
+        <w:rPr>
+          <w:rFonts w:ascii="Times New Roman" w:eastAsia="Times New Roman" w:hAnsi="Times New Roman" w:cs="Times New Roman"/>
+          <w:sz w:val="24"/>
+          <w:szCs w:val="24"/>
           <w:lang w:val="es-ES"/>
         </w:rPr>
         <w:t xml:space="preserve">…cómoda/o preguntando por un traductor y por materiales en español si los necesito. ____ </w:t>
@@ -6289,16 +6210,14 @@
           <w:rFonts w:ascii="Times New Roman" w:eastAsia="Times New Roman" w:hAnsi="Times New Roman" w:cs="Times New Roman"/>
           <w:sz w:val="24"/>
           <w:szCs w:val="24"/>
-          <w:highlight w:val="yellow"/>
-          <w:lang w:val="es-ES"/>
-        </w:rPr>
-      </w:pPr>
-      <w:r>
-        <w:rPr>
-          <w:rFonts w:ascii="Times New Roman" w:eastAsia="Times New Roman" w:hAnsi="Times New Roman" w:cs="Times New Roman"/>
-          <w:sz w:val="24"/>
-          <w:szCs w:val="24"/>
-          <w:highlight w:val="yellow"/>
+          <w:lang w:val="es-ES"/>
+        </w:rPr>
+      </w:pPr>
+      <w:r>
+        <w:rPr>
+          <w:rFonts w:ascii="Times New Roman" w:eastAsia="Times New Roman" w:hAnsi="Times New Roman" w:cs="Times New Roman"/>
+          <w:sz w:val="24"/>
+          <w:szCs w:val="24"/>
           <w:lang w:val="es-ES"/>
         </w:rPr>
         <w:t xml:space="preserve">… capaz de hablar con maestros o administradores sobre grandes preocupaciones relacionados con mi joven. ___ </w:t>
@@ -6317,16 +6236,14 @@
           <w:rFonts w:ascii="Times New Roman" w:eastAsia="Times New Roman" w:hAnsi="Times New Roman" w:cs="Times New Roman"/>
           <w:sz w:val="24"/>
           <w:szCs w:val="24"/>
-          <w:highlight w:val="yellow"/>
-          <w:lang w:val="es-ES"/>
-        </w:rPr>
-      </w:pPr>
-      <w:r>
-        <w:rPr>
-          <w:rFonts w:ascii="Times New Roman" w:eastAsia="Times New Roman" w:hAnsi="Times New Roman" w:cs="Times New Roman"/>
-          <w:sz w:val="24"/>
-          <w:szCs w:val="24"/>
-          <w:highlight w:val="yellow"/>
+          <w:lang w:val="es-ES"/>
+        </w:rPr>
+      </w:pPr>
+      <w:r>
+        <w:rPr>
+          <w:rFonts w:ascii="Times New Roman" w:eastAsia="Times New Roman" w:hAnsi="Times New Roman" w:cs="Times New Roman"/>
+          <w:sz w:val="24"/>
+          <w:szCs w:val="24"/>
           <w:lang w:val="es-ES"/>
         </w:rPr>
         <w:t>…dedicada/o en creando un ambiente exitoso para todo</w:t>
@@ -6336,7 +6253,6 @@
           <w:rFonts w:ascii="Times New Roman" w:eastAsia="Times New Roman" w:hAnsi="Times New Roman" w:cs="Times New Roman"/>
           <w:sz w:val="24"/>
           <w:szCs w:val="24"/>
-          <w:highlight w:val="yellow"/>
           <w:lang w:val="es-ES"/>
         </w:rPr>
         <w:t>s</w:t>
@@ -6346,7 +6262,6 @@
           <w:rFonts w:ascii="Times New Roman" w:eastAsia="Times New Roman" w:hAnsi="Times New Roman" w:cs="Times New Roman"/>
           <w:sz w:val="24"/>
           <w:szCs w:val="24"/>
-          <w:highlight w:val="yellow"/>
           <w:lang w:val="es-ES"/>
         </w:rPr>
         <w:t xml:space="preserve"> los jóvenes. ____</w:t>
@@ -6365,16 +6280,14 @@
           <w:rFonts w:ascii="Times New Roman" w:eastAsia="Times New Roman" w:hAnsi="Times New Roman" w:cs="Times New Roman"/>
           <w:sz w:val="24"/>
           <w:szCs w:val="24"/>
-          <w:highlight w:val="yellow"/>
-          <w:lang w:val="es-ES"/>
-        </w:rPr>
-      </w:pPr>
-      <w:r>
-        <w:rPr>
-          <w:rFonts w:ascii="Times New Roman" w:eastAsia="Times New Roman" w:hAnsi="Times New Roman" w:cs="Times New Roman"/>
-          <w:sz w:val="24"/>
-          <w:szCs w:val="24"/>
-          <w:highlight w:val="yellow"/>
+          <w:lang w:val="es-ES"/>
+        </w:rPr>
+      </w:pPr>
+      <w:r>
+        <w:rPr>
+          <w:rFonts w:ascii="Times New Roman" w:eastAsia="Times New Roman" w:hAnsi="Times New Roman" w:cs="Times New Roman"/>
+          <w:sz w:val="24"/>
+          <w:szCs w:val="24"/>
           <w:lang w:val="es-ES"/>
         </w:rPr>
         <w:t xml:space="preserve"> …feliz de que mi joven asista a esta escuela. ___</w:t>
@@ -6393,16 +6306,14 @@
           <w:rFonts w:ascii="Times New Roman" w:hAnsi="Times New Roman" w:cs="Times New Roman"/>
           <w:sz w:val="24"/>
           <w:szCs w:val="24"/>
-          <w:highlight w:val="yellow"/>
-          <w:lang w:val="es-ES"/>
-        </w:rPr>
-      </w:pPr>
-      <w:r>
-        <w:rPr>
-          <w:rFonts w:ascii="Times New Roman" w:eastAsia="Times New Roman" w:hAnsi="Times New Roman" w:cs="Times New Roman"/>
-          <w:sz w:val="24"/>
-          <w:szCs w:val="24"/>
-          <w:highlight w:val="yellow"/>
+          <w:lang w:val="es-ES"/>
+        </w:rPr>
+      </w:pPr>
+      <w:r>
+        <w:rPr>
+          <w:rFonts w:ascii="Times New Roman" w:eastAsia="Times New Roman" w:hAnsi="Times New Roman" w:cs="Times New Roman"/>
+          <w:sz w:val="24"/>
+          <w:szCs w:val="24"/>
           <w:lang w:val="es-ES"/>
         </w:rPr>
         <w:t>…bienvenido/a en la escuela de mi joven. ____</w:t>
@@ -6433,7 +6344,6 @@
           <w:i/>
           <w:sz w:val="24"/>
           <w:szCs w:val="24"/>
-          <w:highlight w:val="yellow"/>
           <w:u w:val="single"/>
           <w:lang w:val="es-ES"/>
         </w:rPr>
@@ -6445,7 +6355,6 @@
           <w:i/>
           <w:sz w:val="24"/>
           <w:szCs w:val="24"/>
-          <w:highlight w:val="yellow"/>
           <w:lang w:val="es-ES"/>
         </w:rPr>
         <w:t>Esta sección le pregunta por su confianza en ciertos aspectos de esta escuela. Utilizando la escala, por favor conteste cuánto está de acuerdo o en desacuerdo con las siguientes afirmaciones.</w:t>
@@ -6457,7 +6366,6 @@
           <w:i/>
           <w:sz w:val="24"/>
           <w:szCs w:val="24"/>
-          <w:highlight w:val="yellow"/>
           <w:lang w:val="es-ES"/>
         </w:rPr>
         <w:t xml:space="preserve"> </w:t>
@@ -6469,7 +6377,6 @@
           <w:i/>
           <w:sz w:val="24"/>
           <w:szCs w:val="24"/>
-          <w:highlight w:val="yellow"/>
           <w:u w:val="single"/>
           <w:lang w:val="es-ES"/>
         </w:rPr>
@@ -6486,7 +6393,6 @@
           <w:i/>
           <w:sz w:val="24"/>
           <w:szCs w:val="24"/>
-          <w:highlight w:val="yellow"/>
           <w:u w:val="single"/>
           <w:lang w:val="es-ES"/>
         </w:rPr>
@@ -6505,7 +6411,6 @@
         <w:spacing w:before="0" w:beforeAutospacing="0" w:after="0" w:afterAutospacing="0"/>
         <w:textAlignment w:val="baseline"/>
         <w:rPr>
-          <w:highlight w:val="yellow"/>
           <w:lang w:val="es-ES"/>
         </w:rPr>
       </w:pPr>
@@ -6517,7 +6422,6 @@
           <w:bCs/>
           <w:spacing w:val="-4"/>
           <w:sz w:val="22"/>
-          <w:highlight w:val="yellow"/>
           <w:lang w:val="es-ES"/>
         </w:rPr>
         <w:t xml:space="preserve">1 = Fuertemente en desacuerdo </w:t>
@@ -6530,7 +6434,6 @@
           <w:bCs/>
           <w:spacing w:val="-4"/>
           <w:sz w:val="22"/>
-          <w:highlight w:val="yellow"/>
           <w:lang w:val="es-ES"/>
         </w:rPr>
         <w:tab/>
@@ -6544,7 +6447,6 @@
           <w:bCs/>
           <w:spacing w:val="-4"/>
           <w:sz w:val="22"/>
-          <w:highlight w:val="yellow"/>
           <w:lang w:val="es-ES"/>
         </w:rPr>
         <w:tab/>
@@ -6558,7 +6460,6 @@
           <w:bCs/>
           <w:spacing w:val="-4"/>
           <w:sz w:val="22"/>
-          <w:highlight w:val="yellow"/>
           <w:lang w:val="es-ES"/>
         </w:rPr>
         <w:tab/>
@@ -6575,29 +6476,26 @@
           <w:i/>
           <w:sz w:val="24"/>
           <w:szCs w:val="24"/>
-          <w:highlight w:val="yellow"/>
-          <w:lang w:val="es-ES"/>
-        </w:rPr>
-      </w:pPr>
-    </w:p>
-    <w:p>
-      <w:pPr>
-        <w:rPr>
-          <w:rFonts w:ascii="Times New Roman" w:eastAsia="Times New Roman" w:hAnsi="Times New Roman" w:cs="Times New Roman"/>
-          <w:b/>
-          <w:sz w:val="24"/>
-          <w:szCs w:val="24"/>
-          <w:highlight w:val="yellow"/>
-          <w:lang w:val="es-ES"/>
-        </w:rPr>
-      </w:pPr>
-      <w:r>
-        <w:rPr>
-          <w:rFonts w:ascii="Times New Roman" w:eastAsia="Times New Roman" w:hAnsi="Times New Roman" w:cs="Times New Roman"/>
-          <w:b/>
-          <w:sz w:val="24"/>
-          <w:szCs w:val="24"/>
-          <w:highlight w:val="yellow"/>
+          <w:lang w:val="es-ES"/>
+        </w:rPr>
+      </w:pPr>
+    </w:p>
+    <w:p>
+      <w:pPr>
+        <w:rPr>
+          <w:rFonts w:ascii="Times New Roman" w:eastAsia="Times New Roman" w:hAnsi="Times New Roman" w:cs="Times New Roman"/>
+          <w:b/>
+          <w:sz w:val="24"/>
+          <w:szCs w:val="24"/>
+          <w:lang w:val="es-ES"/>
+        </w:rPr>
+      </w:pPr>
+      <w:r>
+        <w:rPr>
+          <w:rFonts w:ascii="Times New Roman" w:eastAsia="Times New Roman" w:hAnsi="Times New Roman" w:cs="Times New Roman"/>
+          <w:b/>
+          <w:sz w:val="24"/>
+          <w:szCs w:val="24"/>
           <w:lang w:val="es-ES"/>
         </w:rPr>
         <w:t>Como madre/padre en esta escuela, estoy segura/o de que…</w:t>
@@ -6609,7 +6507,6 @@
           <w:b/>
           <w:bCs/>
           <w:spacing w:val="-4"/>
-          <w:highlight w:val="yellow"/>
           <w:lang w:val="es-ES"/>
         </w:rPr>
         <w:tab/>
@@ -6628,16 +6525,14 @@
           <w:rFonts w:ascii="Times New Roman" w:eastAsia="Times New Roman" w:hAnsi="Times New Roman" w:cs="Times New Roman"/>
           <w:sz w:val="24"/>
           <w:szCs w:val="24"/>
-          <w:highlight w:val="yellow"/>
-          <w:lang w:val="es-ES"/>
-        </w:rPr>
-      </w:pPr>
-      <w:r>
-        <w:rPr>
-          <w:rFonts w:ascii="Times New Roman" w:eastAsia="Times New Roman" w:hAnsi="Times New Roman" w:cs="Times New Roman"/>
-          <w:sz w:val="24"/>
-          <w:szCs w:val="24"/>
-          <w:highlight w:val="yellow"/>
+          <w:lang w:val="es-ES"/>
+        </w:rPr>
+      </w:pPr>
+      <w:r>
+        <w:rPr>
+          <w:rFonts w:ascii="Times New Roman" w:eastAsia="Times New Roman" w:hAnsi="Times New Roman" w:cs="Times New Roman"/>
+          <w:sz w:val="24"/>
+          <w:szCs w:val="24"/>
           <w:lang w:val="es-ES"/>
         </w:rPr>
         <w:t xml:space="preserve">… </w:t>
@@ -6647,7 +6542,6 @@
           <w:rFonts w:ascii="Times New Roman" w:hAnsi="Times New Roman" w:cs="Times New Roman"/>
           <w:sz w:val="24"/>
           <w:szCs w:val="24"/>
-          <w:highlight w:val="yellow"/>
           <w:lang w:val="es-ES"/>
         </w:rPr>
         <w:t>esta escuela es un buen lugar para mi joven.</w:t>
@@ -6657,7 +6551,6 @@
           <w:rFonts w:ascii="Times New Roman" w:eastAsia="Times New Roman" w:hAnsi="Times New Roman" w:cs="Times New Roman"/>
           <w:sz w:val="24"/>
           <w:szCs w:val="24"/>
-          <w:highlight w:val="yellow"/>
           <w:lang w:val="es-ES"/>
         </w:rPr>
         <w:t xml:space="preserve"> _____  </w:t>
@@ -6676,16 +6569,14 @@
           <w:rFonts w:ascii="Times New Roman" w:eastAsia="Times New Roman" w:hAnsi="Times New Roman" w:cs="Times New Roman"/>
           <w:sz w:val="24"/>
           <w:szCs w:val="24"/>
-          <w:highlight w:val="yellow"/>
-          <w:lang w:val="es-ES"/>
-        </w:rPr>
-      </w:pPr>
-      <w:r>
-        <w:rPr>
-          <w:rFonts w:ascii="Times New Roman" w:eastAsia="Times New Roman" w:hAnsi="Times New Roman" w:cs="Times New Roman"/>
-          <w:sz w:val="24"/>
-          <w:szCs w:val="24"/>
-          <w:highlight w:val="yellow"/>
+          <w:lang w:val="es-ES"/>
+        </w:rPr>
+      </w:pPr>
+      <w:r>
+        <w:rPr>
+          <w:rFonts w:ascii="Times New Roman" w:eastAsia="Times New Roman" w:hAnsi="Times New Roman" w:cs="Times New Roman"/>
+          <w:sz w:val="24"/>
+          <w:szCs w:val="24"/>
           <w:lang w:val="es-ES"/>
         </w:rPr>
         <w:t xml:space="preserve">… </w:t>
@@ -6695,7 +6586,6 @@
           <w:rFonts w:ascii="Times New Roman" w:hAnsi="Times New Roman" w:cs="Times New Roman"/>
           <w:sz w:val="24"/>
           <w:szCs w:val="24"/>
-          <w:highlight w:val="yellow"/>
           <w:lang w:val="es-ES"/>
         </w:rPr>
         <w:t>el personal de la escuela de mi joven está haciendo cosas buenas por ella / el.</w:t>
@@ -6705,7 +6595,6 @@
           <w:rFonts w:ascii="Times New Roman" w:eastAsia="Times New Roman" w:hAnsi="Times New Roman" w:cs="Times New Roman"/>
           <w:sz w:val="24"/>
           <w:szCs w:val="24"/>
-          <w:highlight w:val="yellow"/>
           <w:lang w:val="es-ES"/>
         </w:rPr>
         <w:t xml:space="preserve"> _____  </w:t>
@@ -6724,16 +6613,14 @@
           <w:rFonts w:ascii="Times New Roman" w:eastAsia="Times New Roman" w:hAnsi="Times New Roman" w:cs="Times New Roman"/>
           <w:sz w:val="24"/>
           <w:szCs w:val="24"/>
-          <w:highlight w:val="yellow"/>
-          <w:lang w:val="es-ES"/>
-        </w:rPr>
-      </w:pPr>
-      <w:r>
-        <w:rPr>
-          <w:rFonts w:ascii="Times New Roman" w:eastAsia="Times New Roman" w:hAnsi="Times New Roman" w:cs="Times New Roman"/>
-          <w:sz w:val="24"/>
-          <w:szCs w:val="24"/>
-          <w:highlight w:val="yellow"/>
+          <w:lang w:val="es-ES"/>
+        </w:rPr>
+      </w:pPr>
+      <w:r>
+        <w:rPr>
+          <w:rFonts w:ascii="Times New Roman" w:eastAsia="Times New Roman" w:hAnsi="Times New Roman" w:cs="Times New Roman"/>
+          <w:sz w:val="24"/>
+          <w:szCs w:val="24"/>
           <w:lang w:val="es-ES"/>
         </w:rPr>
         <w:t xml:space="preserve">… </w:t>
@@ -6743,7 +6630,6 @@
           <w:rFonts w:ascii="Times New Roman" w:hAnsi="Times New Roman" w:cs="Times New Roman"/>
           <w:sz w:val="24"/>
           <w:szCs w:val="24"/>
-          <w:highlight w:val="yellow"/>
           <w:lang w:val="es-ES"/>
         </w:rPr>
         <w:t>la gente en la escuela de mi joven es</w:t>
@@ -6753,7 +6639,6 @@
           <w:rFonts w:ascii="Times New Roman" w:hAnsi="Times New Roman" w:cs="Times New Roman"/>
           <w:sz w:val="24"/>
           <w:szCs w:val="24"/>
-          <w:highlight w:val="yellow"/>
           <w:lang w:val="es-ES"/>
         </w:rPr>
         <w:t xml:space="preserve"> confiable</w:t>
@@ -6763,7 +6648,6 @@
           <w:rFonts w:ascii="Times New Roman" w:eastAsia="Times New Roman" w:hAnsi="Times New Roman" w:cs="Times New Roman"/>
           <w:sz w:val="24"/>
           <w:szCs w:val="24"/>
-          <w:highlight w:val="yellow"/>
           <w:lang w:val="es-ES"/>
         </w:rPr>
         <w:t xml:space="preserve">. _____  </w:t>
@@ -6782,16 +6666,14 @@
           <w:rFonts w:ascii="Times New Roman" w:eastAsia="Times New Roman" w:hAnsi="Times New Roman" w:cs="Times New Roman"/>
           <w:sz w:val="24"/>
           <w:szCs w:val="24"/>
-          <w:highlight w:val="yellow"/>
-          <w:lang w:val="es-ES"/>
-        </w:rPr>
-      </w:pPr>
-      <w:r>
-        <w:rPr>
-          <w:rFonts w:ascii="Times New Roman" w:eastAsia="Times New Roman" w:hAnsi="Times New Roman" w:cs="Times New Roman"/>
-          <w:sz w:val="24"/>
-          <w:szCs w:val="24"/>
-          <w:highlight w:val="yellow"/>
+          <w:lang w:val="es-ES"/>
+        </w:rPr>
+      </w:pPr>
+      <w:r>
+        <w:rPr>
+          <w:rFonts w:ascii="Times New Roman" w:eastAsia="Times New Roman" w:hAnsi="Times New Roman" w:cs="Times New Roman"/>
+          <w:sz w:val="24"/>
+          <w:szCs w:val="24"/>
           <w:lang w:val="es-ES"/>
         </w:rPr>
         <w:t>…</w:t>
@@ -6801,7 +6683,6 @@
           <w:rFonts w:ascii="Times New Roman" w:hAnsi="Times New Roman" w:cs="Times New Roman"/>
           <w:sz w:val="24"/>
           <w:szCs w:val="24"/>
-          <w:highlight w:val="yellow"/>
           <w:lang w:val="es-ES"/>
         </w:rPr>
         <w:t xml:space="preserve"> la escuela de mi joven hace un buen trabajo preparando a los jóvenes para sus futuros</w:t>
@@ -6811,7 +6692,6 @@
           <w:rFonts w:ascii="Times New Roman" w:eastAsia="Times New Roman" w:hAnsi="Times New Roman" w:cs="Times New Roman"/>
           <w:sz w:val="24"/>
           <w:szCs w:val="24"/>
-          <w:highlight w:val="yellow"/>
           <w:lang w:val="es-ES"/>
         </w:rPr>
         <w:t>. _____ </w:t>
@@ -6830,16 +6710,14 @@
           <w:rFonts w:ascii="Times New Roman" w:eastAsia="Times New Roman" w:hAnsi="Times New Roman" w:cs="Times New Roman"/>
           <w:sz w:val="24"/>
           <w:szCs w:val="24"/>
-          <w:highlight w:val="yellow"/>
-          <w:lang w:val="es-ES"/>
-        </w:rPr>
-      </w:pPr>
-      <w:r>
-        <w:rPr>
-          <w:rFonts w:ascii="Times New Roman" w:eastAsia="Times New Roman" w:hAnsi="Times New Roman" w:cs="Times New Roman"/>
-          <w:sz w:val="24"/>
-          <w:szCs w:val="24"/>
-          <w:highlight w:val="yellow"/>
+          <w:lang w:val="es-ES"/>
+        </w:rPr>
+      </w:pPr>
+      <w:r>
+        <w:rPr>
+          <w:rFonts w:ascii="Times New Roman" w:eastAsia="Times New Roman" w:hAnsi="Times New Roman" w:cs="Times New Roman"/>
+          <w:sz w:val="24"/>
+          <w:szCs w:val="24"/>
           <w:lang w:val="es-ES"/>
         </w:rPr>
         <w:t>…</w:t>
@@ -6849,7 +6727,6 @@
           <w:rFonts w:ascii="Times New Roman" w:hAnsi="Times New Roman" w:cs="Times New Roman"/>
           <w:sz w:val="24"/>
           <w:szCs w:val="24"/>
-          <w:highlight w:val="yellow"/>
           <w:lang w:val="es-ES"/>
         </w:rPr>
         <w:t xml:space="preserve"> puedo encontrar ayuda para mi joven si él / ella está batallando en una clase</w:t>
@@ -6859,7 +6736,6 @@
           <w:rFonts w:ascii="Times New Roman" w:eastAsia="Times New Roman" w:hAnsi="Times New Roman" w:cs="Times New Roman"/>
           <w:sz w:val="24"/>
           <w:szCs w:val="24"/>
-          <w:highlight w:val="yellow"/>
           <w:lang w:val="es-ES"/>
         </w:rPr>
         <w:t>. ___</w:t>
@@ -6878,16 +6754,14 @@
           <w:rFonts w:ascii="Times New Roman" w:eastAsia="Times New Roman" w:hAnsi="Times New Roman" w:cs="Times New Roman"/>
           <w:sz w:val="24"/>
           <w:szCs w:val="24"/>
-          <w:highlight w:val="yellow"/>
-          <w:lang w:val="es-ES"/>
-        </w:rPr>
-      </w:pPr>
-      <w:r>
-        <w:rPr>
-          <w:rFonts w:ascii="Times New Roman" w:eastAsia="Times New Roman" w:hAnsi="Times New Roman" w:cs="Times New Roman"/>
-          <w:sz w:val="24"/>
-          <w:szCs w:val="24"/>
-          <w:highlight w:val="yellow"/>
+          <w:lang w:val="es-ES"/>
+        </w:rPr>
+      </w:pPr>
+      <w:r>
+        <w:rPr>
+          <w:rFonts w:ascii="Times New Roman" w:eastAsia="Times New Roman" w:hAnsi="Times New Roman" w:cs="Times New Roman"/>
+          <w:sz w:val="24"/>
+          <w:szCs w:val="24"/>
           <w:lang w:val="es-ES"/>
         </w:rPr>
         <w:t>…</w:t>
@@ -6897,7 +6771,6 @@
           <w:rFonts w:ascii="Times New Roman" w:hAnsi="Times New Roman" w:cs="Times New Roman"/>
           <w:sz w:val="24"/>
           <w:szCs w:val="24"/>
-          <w:highlight w:val="yellow"/>
           <w:lang w:val="es-ES"/>
         </w:rPr>
         <w:t xml:space="preserve"> los maestros de mi joven se preocupan por ella/el</w:t>
@@ -6907,7 +6780,6 @@
           <w:rFonts w:ascii="Times New Roman" w:eastAsia="Times New Roman" w:hAnsi="Times New Roman" w:cs="Times New Roman"/>
           <w:sz w:val="24"/>
           <w:szCs w:val="24"/>
-          <w:highlight w:val="yellow"/>
           <w:lang w:val="es-ES"/>
         </w:rPr>
         <w:t>. ____</w:t>
@@ -6926,16 +6798,14 @@
           <w:rFonts w:ascii="Times New Roman" w:hAnsi="Times New Roman" w:cs="Times New Roman"/>
           <w:sz w:val="24"/>
           <w:szCs w:val="24"/>
-          <w:highlight w:val="yellow"/>
-          <w:lang w:val="es-ES"/>
-        </w:rPr>
-      </w:pPr>
-      <w:r>
-        <w:rPr>
-          <w:rFonts w:ascii="Times New Roman" w:eastAsia="Times New Roman" w:hAnsi="Times New Roman" w:cs="Times New Roman"/>
-          <w:sz w:val="24"/>
-          <w:szCs w:val="24"/>
-          <w:highlight w:val="yellow"/>
+          <w:lang w:val="es-ES"/>
+        </w:rPr>
+      </w:pPr>
+      <w:r>
+        <w:rPr>
+          <w:rFonts w:ascii="Times New Roman" w:eastAsia="Times New Roman" w:hAnsi="Times New Roman" w:cs="Times New Roman"/>
+          <w:sz w:val="24"/>
+          <w:szCs w:val="24"/>
           <w:lang w:val="es-ES"/>
         </w:rPr>
         <w:t>…</w:t>
@@ -6945,7 +6815,6 @@
           <w:rFonts w:ascii="Times New Roman" w:hAnsi="Times New Roman" w:cs="Times New Roman"/>
           <w:sz w:val="24"/>
           <w:szCs w:val="24"/>
-          <w:highlight w:val="yellow"/>
           <w:lang w:val="es-ES"/>
         </w:rPr>
         <w:t xml:space="preserve"> maestros y administradores trabajan juntos para crear un ambiente seguro y acogedor para todos.</w:t>
@@ -6955,7 +6824,6 @@
           <w:rFonts w:ascii="Times New Roman" w:eastAsia="Times New Roman" w:hAnsi="Times New Roman" w:cs="Times New Roman"/>
           <w:sz w:val="24"/>
           <w:szCs w:val="24"/>
-          <w:highlight w:val="yellow"/>
           <w:lang w:val="es-ES"/>
         </w:rPr>
         <w:t xml:space="preserve"> ____</w:t>
@@ -6974,16 +6842,14 @@
           <w:rFonts w:ascii="Times New Roman" w:hAnsi="Times New Roman" w:cs="Times New Roman"/>
           <w:sz w:val="24"/>
           <w:szCs w:val="24"/>
-          <w:highlight w:val="yellow"/>
-          <w:lang w:val="es-ES"/>
-        </w:rPr>
-      </w:pPr>
-      <w:r>
-        <w:rPr>
-          <w:rFonts w:ascii="Times New Roman" w:eastAsia="Times New Roman" w:hAnsi="Times New Roman" w:cs="Times New Roman"/>
-          <w:sz w:val="24"/>
-          <w:szCs w:val="24"/>
-          <w:highlight w:val="yellow"/>
+          <w:lang w:val="es-ES"/>
+        </w:rPr>
+      </w:pPr>
+      <w:r>
+        <w:rPr>
+          <w:rFonts w:ascii="Times New Roman" w:eastAsia="Times New Roman" w:hAnsi="Times New Roman" w:cs="Times New Roman"/>
+          <w:sz w:val="24"/>
+          <w:szCs w:val="24"/>
           <w:lang w:val="es-ES"/>
         </w:rPr>
         <w:t>… hay muchas oportunidades para la involucración de los padres. ____</w:t>
@@ -7002,16 +6868,14 @@
           <w:rFonts w:ascii="Times New Roman" w:hAnsi="Times New Roman" w:cs="Times New Roman"/>
           <w:sz w:val="24"/>
           <w:szCs w:val="24"/>
-          <w:highlight w:val="yellow"/>
-          <w:lang w:val="es-ES"/>
-        </w:rPr>
-      </w:pPr>
-      <w:r>
-        <w:rPr>
-          <w:rFonts w:ascii="Times New Roman" w:eastAsia="Times New Roman" w:hAnsi="Times New Roman" w:cs="Times New Roman"/>
-          <w:sz w:val="24"/>
-          <w:szCs w:val="24"/>
-          <w:highlight w:val="yellow"/>
+          <w:lang w:val="es-ES"/>
+        </w:rPr>
+      </w:pPr>
+      <w:r>
+        <w:rPr>
+          <w:rFonts w:ascii="Times New Roman" w:eastAsia="Times New Roman" w:hAnsi="Times New Roman" w:cs="Times New Roman"/>
+          <w:sz w:val="24"/>
+          <w:szCs w:val="24"/>
           <w:lang w:val="es-ES"/>
         </w:rPr>
         <w:t>… puedo tener una conversación honesta y respetuosa sobre mi joven con su maestro. ___</w:t>
@@ -7033,16 +6897,14 @@
           <w:rFonts w:ascii="Times New Roman" w:hAnsi="Times New Roman" w:cs="Times New Roman"/>
           <w:sz w:val="24"/>
           <w:szCs w:val="24"/>
-          <w:highlight w:val="yellow"/>
-          <w:lang w:val="es-ES"/>
-        </w:rPr>
-      </w:pPr>
-      <w:r>
-        <w:rPr>
-          <w:rFonts w:ascii="Times New Roman" w:eastAsia="Times New Roman" w:hAnsi="Times New Roman" w:cs="Times New Roman"/>
-          <w:sz w:val="24"/>
-          <w:szCs w:val="24"/>
-          <w:highlight w:val="yellow"/>
+          <w:lang w:val="es-ES"/>
+        </w:rPr>
+      </w:pPr>
+      <w:r>
+        <w:rPr>
+          <w:rFonts w:ascii="Times New Roman" w:eastAsia="Times New Roman" w:hAnsi="Times New Roman" w:cs="Times New Roman"/>
+          <w:sz w:val="24"/>
+          <w:szCs w:val="24"/>
           <w:lang w:val="es-ES"/>
         </w:rPr>
         <w:t>…puedo trabajar con un maestro para resolver cualquier problema que tenga mi joven en la escuela</w:t>
@@ -7052,7 +6914,6 @@
           <w:rFonts w:ascii="Times New Roman" w:hAnsi="Times New Roman" w:cs="Times New Roman"/>
           <w:sz w:val="24"/>
           <w:szCs w:val="24"/>
-          <w:highlight w:val="yellow"/>
           <w:lang w:val="es-ES"/>
         </w:rPr>
         <w:t xml:space="preserve">. </w:t>
@@ -7062,7 +6923,6 @@
           <w:rFonts w:ascii="Times New Roman" w:eastAsia="Times New Roman" w:hAnsi="Times New Roman" w:cs="Times New Roman"/>
           <w:sz w:val="24"/>
           <w:szCs w:val="24"/>
-          <w:highlight w:val="yellow"/>
           <w:lang w:val="es-ES"/>
         </w:rPr>
         <w:t>_____</w:t>
@@ -7078,7 +6938,6 @@
           <w:i/>
           <w:sz w:val="24"/>
           <w:szCs w:val="24"/>
-          <w:highlight w:val="yellow"/>
           <w:lang w:val="es-ES"/>
         </w:rPr>
       </w:pPr>
@@ -7093,7 +6952,6 @@
           <w:i/>
           <w:sz w:val="24"/>
           <w:szCs w:val="24"/>
-          <w:highlight w:val="yellow"/>
           <w:u w:val="single"/>
           <w:lang w:val="es-ES"/>
         </w:rPr>
@@ -7105,7 +6963,6 @@
           <w:i/>
           <w:sz w:val="24"/>
           <w:szCs w:val="24"/>
-          <w:highlight w:val="yellow"/>
           <w:lang w:val="es-ES"/>
         </w:rPr>
         <w:lastRenderedPageBreak/>
@@ -7118,7 +6975,6 @@
           <w:i/>
           <w:sz w:val="24"/>
           <w:szCs w:val="24"/>
-          <w:highlight w:val="yellow"/>
           <w:lang w:val="es-ES"/>
         </w:rPr>
         <w:t xml:space="preserve"> </w:t>
@@ -7130,7 +6986,6 @@
           <w:i/>
           <w:sz w:val="24"/>
           <w:szCs w:val="24"/>
-          <w:highlight w:val="yellow"/>
           <w:u w:val="single"/>
           <w:lang w:val="es-ES"/>
         </w:rPr>
@@ -7162,7 +7017,6 @@
           <w:b/>
           <w:bCs/>
           <w:spacing w:val="-4"/>
-          <w:highlight w:val="yellow"/>
           <w:lang w:val="es-ES"/>
         </w:rPr>
       </w:pPr>
@@ -7173,7 +7027,6 @@
           <w:b/>
           <w:bCs/>
           <w:spacing w:val="-4"/>
-          <w:highlight w:val="yellow"/>
           <w:lang w:val="es-ES"/>
         </w:rPr>
         <w:tab/>
@@ -7186,7 +7039,6 @@
           <w:b/>
           <w:bCs/>
           <w:spacing w:val="-4"/>
-          <w:highlight w:val="yellow"/>
           <w:lang w:val="es-ES"/>
         </w:rPr>
         <w:tab/>
@@ -7199,7 +7051,6 @@
           <w:b/>
           <w:bCs/>
           <w:spacing w:val="-4"/>
-          <w:highlight w:val="yellow"/>
           <w:lang w:val="es-ES"/>
         </w:rPr>
         <w:tab/>
@@ -7212,7 +7063,6 @@
           <w:b/>
           <w:bCs/>
           <w:spacing w:val="-4"/>
-          <w:highlight w:val="yellow"/>
           <w:lang w:val="es-ES"/>
         </w:rPr>
         <w:tab/>
@@ -7229,29 +7079,26 @@
           <w:i/>
           <w:sz w:val="24"/>
           <w:szCs w:val="24"/>
-          <w:highlight w:val="yellow"/>
-          <w:lang w:val="es-ES"/>
-        </w:rPr>
-      </w:pPr>
-    </w:p>
-    <w:p>
-      <w:pPr>
-        <w:rPr>
-          <w:rFonts w:ascii="Times New Roman" w:eastAsia="Times New Roman" w:hAnsi="Times New Roman" w:cs="Times New Roman"/>
-          <w:b/>
-          <w:sz w:val="24"/>
-          <w:szCs w:val="24"/>
-          <w:highlight w:val="yellow"/>
-          <w:lang w:val="es-ES"/>
-        </w:rPr>
-      </w:pPr>
-      <w:r>
-        <w:rPr>
-          <w:rFonts w:ascii="Times New Roman" w:eastAsia="Times New Roman" w:hAnsi="Times New Roman" w:cs="Times New Roman"/>
-          <w:b/>
-          <w:sz w:val="24"/>
-          <w:szCs w:val="24"/>
-          <w:highlight w:val="yellow"/>
+          <w:lang w:val="es-ES"/>
+        </w:rPr>
+      </w:pPr>
+    </w:p>
+    <w:p>
+      <w:pPr>
+        <w:rPr>
+          <w:rFonts w:ascii="Times New Roman" w:eastAsia="Times New Roman" w:hAnsi="Times New Roman" w:cs="Times New Roman"/>
+          <w:b/>
+          <w:sz w:val="24"/>
+          <w:szCs w:val="24"/>
+          <w:lang w:val="es-ES"/>
+        </w:rPr>
+      </w:pPr>
+      <w:r>
+        <w:rPr>
+          <w:rFonts w:ascii="Times New Roman" w:eastAsia="Times New Roman" w:hAnsi="Times New Roman" w:cs="Times New Roman"/>
+          <w:b/>
+          <w:sz w:val="24"/>
+          <w:szCs w:val="24"/>
           <w:lang w:val="es-ES"/>
         </w:rPr>
         <w:t>En esta escuela, siento que hay por lo menos un maestro…</w:t>
@@ -7273,16 +7120,14 @@
           <w:rFonts w:ascii="Times New Roman" w:eastAsia="Times New Roman" w:hAnsi="Times New Roman" w:cs="Times New Roman"/>
           <w:sz w:val="24"/>
           <w:szCs w:val="24"/>
-          <w:highlight w:val="yellow"/>
-          <w:lang w:val="es-ES"/>
-        </w:rPr>
-      </w:pPr>
-      <w:r>
-        <w:rPr>
-          <w:rFonts w:ascii="Times New Roman" w:eastAsia="Times New Roman" w:hAnsi="Times New Roman" w:cs="Times New Roman"/>
-          <w:sz w:val="24"/>
-          <w:szCs w:val="24"/>
-          <w:highlight w:val="yellow"/>
+          <w:lang w:val="es-ES"/>
+        </w:rPr>
+      </w:pPr>
+      <w:r>
+        <w:rPr>
+          <w:rFonts w:ascii="Times New Roman" w:eastAsia="Times New Roman" w:hAnsi="Times New Roman" w:cs="Times New Roman"/>
+          <w:sz w:val="24"/>
+          <w:szCs w:val="24"/>
           <w:lang w:val="es-ES"/>
         </w:rPr>
         <w:t>… que se preocupa por mi joven. _____</w:t>
@@ -7304,16 +7149,14 @@
           <w:rFonts w:ascii="Times New Roman" w:eastAsia="Times New Roman" w:hAnsi="Times New Roman" w:cs="Times New Roman"/>
           <w:sz w:val="24"/>
           <w:szCs w:val="24"/>
-          <w:highlight w:val="yellow"/>
-          <w:lang w:val="es-ES"/>
-        </w:rPr>
-      </w:pPr>
-      <w:r>
-        <w:rPr>
-          <w:rFonts w:ascii="Times New Roman" w:eastAsia="Times New Roman" w:hAnsi="Times New Roman" w:cs="Times New Roman"/>
-          <w:sz w:val="24"/>
-          <w:szCs w:val="24"/>
-          <w:highlight w:val="yellow"/>
+          <w:lang w:val="es-ES"/>
+        </w:rPr>
+      </w:pPr>
+      <w:r>
+        <w:rPr>
+          <w:rFonts w:ascii="Times New Roman" w:eastAsia="Times New Roman" w:hAnsi="Times New Roman" w:cs="Times New Roman"/>
+          <w:sz w:val="24"/>
+          <w:szCs w:val="24"/>
           <w:lang w:val="es-ES"/>
         </w:rPr>
         <w:t>… quien está interesado en conocerme _____</w:t>
@@ -7335,16 +7178,14 @@
           <w:rFonts w:ascii="Times New Roman" w:eastAsia="Times New Roman" w:hAnsi="Times New Roman" w:cs="Times New Roman"/>
           <w:sz w:val="24"/>
           <w:szCs w:val="24"/>
-          <w:highlight w:val="yellow"/>
-          <w:lang w:val="es-ES"/>
-        </w:rPr>
-      </w:pPr>
-      <w:r>
-        <w:rPr>
-          <w:rFonts w:ascii="Times New Roman" w:eastAsia="Times New Roman" w:hAnsi="Times New Roman" w:cs="Times New Roman"/>
-          <w:sz w:val="24"/>
-          <w:szCs w:val="24"/>
-          <w:highlight w:val="yellow"/>
+          <w:lang w:val="es-ES"/>
+        </w:rPr>
+      </w:pPr>
+      <w:r>
+        <w:rPr>
+          <w:rFonts w:ascii="Times New Roman" w:eastAsia="Times New Roman" w:hAnsi="Times New Roman" w:cs="Times New Roman"/>
+          <w:sz w:val="24"/>
+          <w:szCs w:val="24"/>
           <w:lang w:val="es-ES"/>
         </w:rPr>
         <w:t>… con quien me siento/a cómodo/a hablando sobre mi joven.  _____</w:t>
@@ -7366,16 +7207,14 @@
           <w:rFonts w:ascii="Times New Roman" w:eastAsia="Times New Roman" w:hAnsi="Times New Roman" w:cs="Times New Roman"/>
           <w:sz w:val="24"/>
           <w:szCs w:val="24"/>
-          <w:highlight w:val="yellow"/>
-          <w:lang w:val="es-ES"/>
-        </w:rPr>
-      </w:pPr>
-      <w:r>
-        <w:rPr>
-          <w:rFonts w:ascii="Times New Roman" w:eastAsia="Times New Roman" w:hAnsi="Times New Roman" w:cs="Times New Roman"/>
-          <w:sz w:val="24"/>
-          <w:szCs w:val="24"/>
-          <w:highlight w:val="yellow"/>
+          <w:lang w:val="es-ES"/>
+        </w:rPr>
+      </w:pPr>
+      <w:r>
+        <w:rPr>
+          <w:rFonts w:ascii="Times New Roman" w:eastAsia="Times New Roman" w:hAnsi="Times New Roman" w:cs="Times New Roman"/>
+          <w:sz w:val="24"/>
+          <w:szCs w:val="24"/>
           <w:lang w:val="es-ES"/>
         </w:rPr>
         <w:t>… de quien puedo hacer preguntas o hacer sugerencias sobre mi joven. _____</w:t>
@@ -7401,7 +7240,20 @@
           <w:szCs w:val="24"/>
           <w:lang w:val="es-ES"/>
         </w:rPr>
-        <w:t>Esta sección tiene que ver con conversaciones que tal vez usted tiene con su joven sobre aspectos de la vida escolar.</w:t>
+        <w:t>Esta sección tiene que ver con conversa</w:t>
+      </w:r>
+      <w:bookmarkStart w:id="0" w:name="_GoBack"/>
+      <w:bookmarkEnd w:id="0"/>
+      <w:r>
+        <w:rPr>
+          <w:rFonts w:ascii="Times New Roman" w:eastAsia="Times New Roman" w:hAnsi="Times New Roman" w:cs="Times New Roman"/>
+          <w:b/>
+          <w:i/>
+          <w:sz w:val="24"/>
+          <w:szCs w:val="24"/>
+          <w:lang w:val="es-ES"/>
+        </w:rPr>
+        <w:t>ciones que tal vez usted tiene con su joven sobre aspectos de la vida escolar.</w:t>
       </w:r>
     </w:p>
     <w:p>
@@ -30168,6 +30020,7 @@
     <w:lsdException w:name="HTML Sample" w:semiHidden="1" w:unhideWhenUsed="1"/>
     <w:lsdException w:name="HTML Typewriter" w:semiHidden="1" w:unhideWhenUsed="1"/>
     <w:lsdException w:name="HTML Variable" w:semiHidden="1" w:unhideWhenUsed="1"/>
+    <w:lsdException w:name="Normal Table" w:semiHidden="1" w:unhideWhenUsed="1"/>
     <w:lsdException w:name="annotation subject" w:semiHidden="1" w:unhideWhenUsed="1"/>
     <w:lsdException w:name="No List" w:semiHidden="1" w:unhideWhenUsed="1"/>
     <w:lsdException w:name="Outline List 1" w:semiHidden="1" w:unhideWhenUsed="1"/>
@@ -30211,8 +30064,10 @@
     <w:lsdException w:name="Table Elegant" w:semiHidden="1" w:unhideWhenUsed="1"/>
     <w:lsdException w:name="Table Professional" w:semiHidden="1" w:unhideWhenUsed="1"/>
     <w:lsdException w:name="Table Subtle 1" w:semiHidden="1" w:unhideWhenUsed="1"/>
+    <w:lsdException w:name="Table Subtle 2" w:semiHidden="1" w:unhideWhenUsed="1"/>
     <w:lsdException w:name="Table Web 1" w:semiHidden="1" w:unhideWhenUsed="1"/>
     <w:lsdException w:name="Table Web 2" w:semiHidden="1" w:unhideWhenUsed="1"/>
+    <w:lsdException w:name="Table Web 3" w:semiHidden="1" w:unhideWhenUsed="1"/>
     <w:lsdException w:name="Balloon Text" w:semiHidden="1" w:unhideWhenUsed="1"/>
     <w:lsdException w:name="Table Grid" w:uiPriority="39"/>
     <w:lsdException w:name="Table Theme" w:semiHidden="1" w:unhideWhenUsed="1"/>
@@ -31082,7 +30937,7 @@
 </file>
 
 <file path=customXml/itemProps1.xml><?xml version="1.0" encoding="utf-8"?>
-<ds:datastoreItem xmlns:ds="http://schemas.openxmlformats.org/officeDocument/2006/customXml" ds:itemID="{A8D998E6-11A4-40A3-838D-727214B9E5FF}">
+<ds:datastoreItem xmlns:ds="http://schemas.openxmlformats.org/officeDocument/2006/customXml" ds:itemID="{0EE862FC-AC15-4F98-B86E-36D6E3AA9657}">
   <ds:schemaRefs>
     <ds:schemaRef ds:uri="http://schemas.openxmlformats.org/officeDocument/2006/bibliography"/>
   </ds:schemaRefs>

</xml_diff>